<commit_message>
refresh on followers and followed, collection screen
</commit_message>
<xml_diff>
--- a/Документация.docx
+++ b/Документация.docx
@@ -126,7 +126,7 @@
                                   <v:fill opacity="0" color2="black"/>
                                   <v:imagedata r:id="rId5" o:title=""/>
                                 </v:shape>
-                                <o:OLEObject Type="Embed" ProgID="Word.Document.8" ShapeID="_x0000_i1026" DrawAspect="Content" ObjectID="_1737979271" r:id="rId6"/>
+                                <o:OLEObject Type="Embed" ProgID="Word.Document.8" ShapeID="_x0000_i1026" DrawAspect="Content" ObjectID="_1738036121" r:id="rId6"/>
                               </w:object>
                             </w:r>
                           </w:p>
@@ -180,7 +180,7 @@
                             <v:fill opacity="0" color2="black"/>
                             <v:imagedata r:id="rId5" o:title=""/>
                           </v:shape>
-                          <o:OLEObject Type="Embed" ProgID="Word.Document.8" ShapeID="_x0000_i1026" DrawAspect="Content" ObjectID="_1737979271" r:id="rId7"/>
+                          <o:OLEObject Type="Embed" ProgID="Word.Document.8" ShapeID="_x0000_i1026" DrawAspect="Content" ObjectID="_1738036121" r:id="rId7"/>
                         </w:object>
                       </w:r>
                     </w:p>
@@ -1333,7 +1333,7 @@
                                   <v:fill opacity="0" color2="black"/>
                                   <v:imagedata r:id="rId5" o:title=""/>
                                 </v:shape>
-                                <o:OLEObject Type="Embed" ProgID="Word.Document.8" ShapeID="_x0000_i1027" DrawAspect="Content" ObjectID="_1737979272" r:id="rId8"/>
+                                <o:OLEObject Type="Embed" ProgID="Word.Document.8" ShapeID="_x0000_i1027" DrawAspect="Content" ObjectID="_1738036122" r:id="rId8"/>
                               </w:object>
                             </w:r>
                           </w:p>
@@ -1370,7 +1370,7 @@
                             <v:fill opacity="0" color2="black"/>
                             <v:imagedata r:id="rId5" o:title=""/>
                           </v:shape>
-                          <o:OLEObject Type="Embed" ProgID="Word.Document.8" ShapeID="_x0000_i1027" DrawAspect="Content" ObjectID="_1737979272" r:id="rId9"/>
+                          <o:OLEObject Type="Embed" ProgID="Word.Document.8" ShapeID="_x0000_i1027" DrawAspect="Content" ObjectID="_1738036122" r:id="rId9"/>
                         </w:object>
                       </w:r>
                     </w:p>
@@ -1928,6 +1928,7 @@
         <w:pStyle w:val="Default"/>
         <w:spacing w:before="60" w:after="60"/>
         <w:ind w:hanging="2"/>
+        <w:jc w:val="center"/>
         <w:rPr>
           <w:sz w:val="22"/>
           <w:szCs w:val="22"/>
@@ -2076,35 +2077,40 @@
         </w:rPr>
         <w:t>“</w:t>
       </w:r>
-    </w:p>
-    <w:p>
-      <w:pPr>
-        <w:spacing w:before="60" w:after="60" w:line="240" w:lineRule="auto"/>
-        <w:ind w:leftChars="0" w:left="2160" w:firstLineChars="0" w:firstLine="0"/>
-        <w:rPr>
-          <w:rFonts w:ascii="Times New Roman" w:hAnsi="Times New Roman" w:cs="Times New Roman"/>
-          <w:sz w:val="22"/>
-          <w:szCs w:val="22"/>
-          <w:lang w:val="ru-RU"/>
-        </w:rPr>
-      </w:pPr>
-      <w:proofErr w:type="spellStart"/>
-      <w:proofErr w:type="gramStart"/>
-      <w:r>
-        <w:rPr>
-          <w:rFonts w:ascii="Times New Roman" w:hAnsi="Times New Roman" w:cs="Times New Roman"/>
+      <w:r>
+        <w:rPr>
+          <w:b/>
+          <w:bCs/>
+          <w:sz w:val="22"/>
+          <w:szCs w:val="22"/>
+        </w:rPr>
+        <w:br/>
+      </w:r>
+      <w:r>
+        <w:rPr>
           <w:b/>
           <w:bCs/>
           <w:iCs/>
           <w:sz w:val="22"/>
           <w:szCs w:val="22"/>
+          <w:lang w:val="bg-BG"/>
+        </w:rPr>
+        <w:t xml:space="preserve">     </w:t>
+      </w:r>
+      <w:proofErr w:type="spellStart"/>
+      <w:r>
+        <w:rPr>
+          <w:b/>
+          <w:bCs/>
+          <w:iCs/>
+          <w:sz w:val="22"/>
+          <w:szCs w:val="22"/>
         </w:rPr>
         <w:t>специалност</w:t>
       </w:r>
       <w:proofErr w:type="spellEnd"/>
       <w:r>
         <w:rPr>
-          <w:rFonts w:ascii="Times New Roman" w:hAnsi="Times New Roman" w:cs="Times New Roman"/>
           <w:b/>
           <w:bCs/>
           <w:iCs/>
@@ -2115,7 +2121,6 @@
       </w:r>
       <w:r>
         <w:rPr>
-          <w:rFonts w:ascii="Times New Roman" w:hAnsi="Times New Roman" w:cs="Times New Roman"/>
           <w:b/>
           <w:bCs/>
           <w:iCs/>
@@ -2128,7 +2133,6 @@
       <w:proofErr w:type="spellStart"/>
       <w:r>
         <w:rPr>
-          <w:rFonts w:ascii="Times New Roman" w:hAnsi="Times New Roman" w:cs="Times New Roman"/>
           <w:b/>
           <w:bCs/>
           <w:iCs/>
@@ -2138,10 +2142,8 @@
         <w:t>код</w:t>
       </w:r>
       <w:proofErr w:type="spellEnd"/>
-      <w:proofErr w:type="gramEnd"/>
-      <w:r>
-        <w:rPr>
-          <w:rFonts w:ascii="Times New Roman" w:hAnsi="Times New Roman" w:cs="Times New Roman"/>
+      <w:r>
+        <w:rPr>
           <w:b/>
           <w:bCs/>
           <w:iCs/>
@@ -2153,7 +2155,6 @@
       </w:r>
       <w:r>
         <w:rPr>
-          <w:rFonts w:ascii="Times New Roman" w:hAnsi="Times New Roman" w:cs="Times New Roman"/>
           <w:b/>
           <w:bCs/>
           <w:sz w:val="22"/>
@@ -2163,7 +2164,6 @@
       </w:r>
       <w:r>
         <w:rPr>
-          <w:rFonts w:ascii="Times New Roman" w:hAnsi="Times New Roman" w:cs="Times New Roman"/>
           <w:iCs/>
           <w:sz w:val="22"/>
           <w:szCs w:val="22"/>
@@ -2172,7 +2172,6 @@
       </w:r>
       <w:r>
         <w:rPr>
-          <w:rFonts w:ascii="Times New Roman" w:hAnsi="Times New Roman" w:cs="Times New Roman"/>
           <w:b/>
           <w:bCs/>
           <w:sz w:val="22"/>
@@ -2183,7 +2182,6 @@
       <w:proofErr w:type="spellStart"/>
       <w:r>
         <w:rPr>
-          <w:rFonts w:ascii="Times New Roman" w:hAnsi="Times New Roman" w:cs="Times New Roman"/>
           <w:b/>
           <w:bCs/>
           <w:sz w:val="22"/>
@@ -2194,7 +2192,6 @@
       <w:proofErr w:type="spellEnd"/>
       <w:r>
         <w:rPr>
-          <w:rFonts w:ascii="Times New Roman" w:hAnsi="Times New Roman" w:cs="Times New Roman"/>
           <w:b/>
           <w:bCs/>
           <w:sz w:val="22"/>
@@ -2205,7 +2202,6 @@
       </w:r>
       <w:r>
         <w:rPr>
-          <w:rFonts w:ascii="Times New Roman" w:hAnsi="Times New Roman" w:cs="Times New Roman"/>
           <w:b/>
           <w:bCs/>
           <w:sz w:val="22"/>
@@ -2216,7 +2212,6 @@
       <w:proofErr w:type="spellStart"/>
       <w:r>
         <w:rPr>
-          <w:rFonts w:ascii="Times New Roman" w:hAnsi="Times New Roman" w:cs="Times New Roman"/>
           <w:b/>
           <w:bCs/>
           <w:sz w:val="22"/>
@@ -2226,7 +2221,6 @@
       </w:r>
       <w:r>
         <w:rPr>
-          <w:rFonts w:ascii="Times New Roman" w:hAnsi="Times New Roman" w:cs="Times New Roman"/>
           <w:b/>
           <w:bCs/>
           <w:sz w:val="22"/>
@@ -2238,7 +2232,6 @@
       <w:proofErr w:type="spellEnd"/>
       <w:r>
         <w:rPr>
-          <w:rFonts w:ascii="Times New Roman" w:hAnsi="Times New Roman" w:cs="Times New Roman"/>
           <w:b/>
           <w:bCs/>
           <w:sz w:val="22"/>
@@ -3224,6 +3217,33 @@
       <w:pPr>
         <w:overflowPunct/>
         <w:autoSpaceDE/>
+        <w:spacing w:after="160" w:line="259" w:lineRule="auto"/>
+        <w:ind w:leftChars="0" w:left="0" w:firstLineChars="0" w:firstLine="0"/>
+        <w:outlineLvl w:val="9"/>
+        <w:rPr>
+          <w:rFonts w:ascii="Times New Roman" w:hAnsi="Times New Roman"/>
+          <w:b/>
+          <w:sz w:val="28"/>
+          <w:szCs w:val="22"/>
+          <w:lang w:val="bg-BG"/>
+        </w:rPr>
+      </w:pPr>
+      <w:r>
+        <w:rPr>
+          <w:rFonts w:ascii="Times New Roman" w:hAnsi="Times New Roman"/>
+          <w:b/>
+          <w:sz w:val="28"/>
+          <w:szCs w:val="22"/>
+          <w:lang w:val="bg-BG"/>
+        </w:rPr>
+        <w:lastRenderedPageBreak/>
+        <w:br w:type="page"/>
+      </w:r>
+    </w:p>
+    <w:p>
+      <w:pPr>
+        <w:overflowPunct/>
+        <w:autoSpaceDE/>
         <w:autoSpaceDN w:val="0"/>
         <w:spacing w:line="240" w:lineRule="auto"/>
         <w:ind w:leftChars="0" w:left="0" w:firstLineChars="0" w:firstLine="0"/>
@@ -3233,7 +3253,6 @@
           <w:b/>
           <w:sz w:val="28"/>
           <w:szCs w:val="22"/>
-          <w:lang w:val="bg-BG"/>
         </w:rPr>
       </w:pPr>
     </w:p>

</xml_diff>

<commit_message>
documentation some of chapter 3
</commit_message>
<xml_diff>
--- a/Документация.docx
+++ b/Документация.docx
@@ -4,7 +4,7 @@
   <w:body>
     <w:p>
       <w:pPr>
-        <w:pStyle w:val="2"/>
+        <w:pStyle w:val="Heading2"/>
         <w:pageBreakBefore/>
         <w:numPr>
           <w:ilvl w:val="1"/>
@@ -31,7 +31,7 @@
             <v:stroke joinstyle="miter"/>
             <v:path gradientshapeok="t" o:connecttype="rect"/>
           </v:shapetype>
-          <v:shape id="Текстово поле 3" o:spid="_x0000_s1028" type="#_x0000_t202" style="position:absolute;left:0;text-align:left;margin-left:52.2pt;margin-top:0;width:94.85pt;height:64.8pt;z-index:-251658752;visibility:visible;mso-wrap-style:none;mso-width-percent:0;mso-height-percent:0;mso-wrap-distance-left:9pt;mso-wrap-distance-top:0;mso-wrap-distance-right:9pt;mso-wrap-distance-bottom:0;mso-position-horizontal:absolute;mso-position-horizontal-relative:page;mso-position-vertical:absolute;mso-position-vertical-relative:text;mso-width-percent:0;mso-height-percent:0;mso-width-relative:page;mso-height-relative:page;v-text-anchor:top" wrapcoords="0 0" o:gfxdata="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" stroked="f">
+          <v:shape id="Текстово поле 3" o:spid="_x0000_s1028" type="#_x0000_t202" style="position:absolute;left:0;text-align:left;margin-left:52.2pt;margin-top:0;width:94.85pt;height:64.8pt;z-index:-251657728;visibility:visible;mso-wrap-style:none;mso-width-percent:0;mso-height-percent:0;mso-wrap-distance-left:9pt;mso-wrap-distance-top:0;mso-wrap-distance-right:9pt;mso-wrap-distance-bottom:0;mso-position-horizontal:absolute;mso-position-horizontal-relative:page;mso-position-vertical:absolute;mso-position-vertical-relative:text;mso-width-percent:0;mso-height-percent:0;mso-width-relative:page;mso-height-relative:page;v-text-anchor:top" wrapcoords="0 0" o:gfxdata="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" stroked="f">
             <v:fill opacity="0"/>
             <v:textbox style="mso-fit-shape-to-text:t" inset="0,0,0,0">
               <w:txbxContent>
@@ -68,11 +68,11 @@
                         <v:path o:extrusionok="f" gradientshapeok="t" o:connecttype="rect"/>
                         <o:lock v:ext="edit" aspectratio="t"/>
                       </v:shapetype>
-                      <v:shape id="_x0000_i1026" type="#_x0000_t75" style="width:94.5pt;height:51pt" filled="t">
+                      <v:shape id="_x0000_i1026" type="#_x0000_t75" style="width:94.2pt;height:51pt" filled="t">
                         <v:fill opacity="0" color2="black"/>
                         <v:imagedata r:id="rId7" o:title=""/>
                       </v:shape>
-                      <o:OLEObject Type="Embed" ProgID="Word.Document.8" ShapeID="_x0000_i1026" DrawAspect="Content" ObjectID="_1738634869" r:id="rId8"/>
+                      <o:OLEObject Type="Embed" ProgID="Word.Document.8" ShapeID="_x0000_i1026" DrawAspect="Content" ObjectID="_1739614947" r:id="rId8"/>
                     </w:object>
                   </w:r>
                 </w:p>
@@ -128,7 +128,6 @@
         </w:rPr>
       </w:pPr>
       <w:proofErr w:type="spellStart"/>
-      <w:proofErr w:type="gramStart"/>
       <w:r>
         <w:rPr>
           <w:rFonts w:ascii="Times New Roman" w:hAnsi="Times New Roman"/>
@@ -146,17 +145,7 @@
           <w:sz w:val="28"/>
           <w:lang w:val="ru-RU"/>
         </w:rPr>
-        <w:t xml:space="preserve">  ТЕХНИЧЕСКИ</w:t>
-      </w:r>
-      <w:proofErr w:type="gramEnd"/>
-      <w:r>
-        <w:rPr>
-          <w:rFonts w:ascii="Times New Roman" w:hAnsi="Times New Roman"/>
-          <w:b/>
-          <w:sz w:val="28"/>
-          <w:lang w:val="ru-RU"/>
-        </w:rPr>
-        <w:t xml:space="preserve">  УНИВЕРСИТЕТ - СОФИЯ</w:t>
+        <w:t xml:space="preserve">  ТЕХНИЧЕСКИ  УНИВЕРСИТЕТ - СОФИЯ</w:t>
       </w:r>
     </w:p>
     <w:p>
@@ -288,7 +277,6 @@
           <w:szCs w:val="48"/>
         </w:rPr>
       </w:pPr>
-      <w:proofErr w:type="gramStart"/>
       <w:r>
         <w:rPr>
           <w:rFonts w:ascii="Times New Roman" w:eastAsia="Times New Roman" w:hAnsi="Times New Roman" w:cs="Times New Roman"/>
@@ -298,7 +286,6 @@
         </w:rPr>
         <w:t>ДИПЛОМНА  РАБОТА</w:t>
       </w:r>
-      <w:proofErr w:type="gramEnd"/>
     </w:p>
     <w:p>
       <w:pPr>
@@ -342,7 +329,6 @@
         <w:t xml:space="preserve"> </w:t>
       </w:r>
       <w:proofErr w:type="spellStart"/>
-      <w:proofErr w:type="gramStart"/>
       <w:r>
         <w:rPr>
           <w:b/>
@@ -375,7 +361,6 @@
         <w:t>код</w:t>
       </w:r>
       <w:proofErr w:type="spellEnd"/>
-      <w:proofErr w:type="gramEnd"/>
       <w:r>
         <w:rPr>
           <w:b/>
@@ -476,7 +461,6 @@
         </w:rPr>
       </w:pPr>
       <w:proofErr w:type="spellStart"/>
-      <w:proofErr w:type="gramStart"/>
       <w:r>
         <w:rPr>
           <w:rFonts w:ascii="Times New Roman" w:hAnsi="Times New Roman" w:cs="Times New Roman"/>
@@ -525,7 +509,6 @@
         <w:t>код</w:t>
       </w:r>
       <w:proofErr w:type="spellEnd"/>
-      <w:proofErr w:type="gramEnd"/>
       <w:r>
         <w:rPr>
           <w:rFonts w:ascii="Times New Roman" w:hAnsi="Times New Roman" w:cs="Times New Roman"/>
@@ -1126,7 +1109,7 @@
     </w:p>
     <w:p>
       <w:pPr>
-        <w:pStyle w:val="1"/>
+        <w:pStyle w:val="Heading1"/>
         <w:ind w:left="2" w:hanging="4"/>
         <w:rPr>
           <w:lang w:val="bg-BG"/>
@@ -3008,48 +2991,26 @@
           <w:szCs w:val="22"/>
           <w:lang w:val="bg-BG"/>
         </w:rPr>
-        <w:t xml:space="preserve"> има за цел да се разработи </w:t>
-      </w:r>
-      <w:proofErr w:type="gramStart"/>
-      <w:r>
-        <w:rPr>
-          <w:rFonts w:ascii="Times New Roman" w:hAnsi="Times New Roman"/>
-          <w:bCs/>
-          <w:sz w:val="28"/>
-          <w:szCs w:val="22"/>
-          <w:lang w:val="bg-BG"/>
-        </w:rPr>
-        <w:t xml:space="preserve">приложение, </w:t>
-      </w:r>
-      <w:r>
-        <w:rPr>
-          <w:rFonts w:ascii="Times New Roman" w:hAnsi="Times New Roman"/>
-          <w:bCs/>
-          <w:sz w:val="28"/>
-          <w:szCs w:val="22"/>
-        </w:rPr>
-        <w:t xml:space="preserve"> </w:t>
-      </w:r>
-      <w:r>
-        <w:rPr>
-          <w:rFonts w:ascii="Times New Roman" w:hAnsi="Times New Roman"/>
-          <w:bCs/>
-          <w:sz w:val="28"/>
-          <w:szCs w:val="22"/>
-          <w:lang w:val="bg-BG"/>
-        </w:rPr>
-        <w:t>социална</w:t>
-      </w:r>
-      <w:proofErr w:type="gramEnd"/>
-      <w:r>
-        <w:rPr>
-          <w:rFonts w:ascii="Times New Roman" w:hAnsi="Times New Roman"/>
-          <w:bCs/>
-          <w:sz w:val="28"/>
-          <w:szCs w:val="22"/>
-          <w:lang w:val="bg-BG"/>
-        </w:rPr>
-        <w:t xml:space="preserve"> мрежа, което</w:t>
+        <w:t xml:space="preserve"> има за цел да се разработи приложение, </w:t>
+      </w:r>
+      <w:r>
+        <w:rPr>
+          <w:rFonts w:ascii="Times New Roman" w:hAnsi="Times New Roman"/>
+          <w:bCs/>
+          <w:sz w:val="28"/>
+          <w:szCs w:val="22"/>
+        </w:rPr>
+        <w:t xml:space="preserve"> </w:t>
+      </w:r>
+      <w:r>
+        <w:rPr>
+          <w:rFonts w:ascii="Times New Roman" w:hAnsi="Times New Roman"/>
+          <w:bCs/>
+          <w:sz w:val="28"/>
+          <w:szCs w:val="22"/>
+          <w:lang w:val="bg-BG"/>
+        </w:rPr>
+        <w:t>социална мрежа, което</w:t>
       </w:r>
       <w:r>
         <w:rPr>
@@ -3896,6 +3857,81 @@
         <w:outlineLvl w:val="9"/>
         <w:rPr>
           <w:rFonts w:ascii="Times New Roman" w:hAnsi="Times New Roman"/>
+          <w:bCs/>
+          <w:sz w:val="28"/>
+          <w:szCs w:val="22"/>
+        </w:rPr>
+      </w:pPr>
+      <w:r>
+        <w:rPr>
+          <w:rFonts w:ascii="Times New Roman" w:hAnsi="Times New Roman"/>
+          <w:bCs/>
+          <w:sz w:val="28"/>
+          <w:szCs w:val="22"/>
+        </w:rPr>
+        <w:br w:type="page"/>
+      </w:r>
+    </w:p>
+    <w:p>
+      <w:pPr>
+        <w:pStyle w:val="Heading1"/>
+        <w:ind w:left="2" w:hanging="4"/>
+        <w:rPr>
+          <w:lang w:val="bg-BG"/>
+        </w:rPr>
+      </w:pPr>
+      <w:r>
+        <w:rPr>
+          <w:lang w:val="bg-BG"/>
+        </w:rPr>
+        <w:lastRenderedPageBreak/>
+        <w:t>Използвани термини</w:t>
+      </w:r>
+    </w:p>
+    <w:p>
+      <w:pPr>
+        <w:pStyle w:val="ListParagraph"/>
+        <w:numPr>
+          <w:ilvl w:val="0"/>
+          <w:numId w:val="9"/>
+        </w:numPr>
+        <w:ind w:leftChars="0" w:firstLineChars="0"/>
+        <w:rPr>
+          <w:lang w:val="bg-BG"/>
+        </w:rPr>
+      </w:pPr>
+      <w:r>
+        <w:t xml:space="preserve">Middleware – </w:t>
+      </w:r>
+      <w:r>
+        <w:rPr>
+          <w:lang w:val="bg-BG"/>
+        </w:rPr>
+        <w:t>обработваща заявката функция</w:t>
+      </w:r>
+    </w:p>
+    <w:p>
+      <w:pPr>
+        <w:pStyle w:val="ListParagraph"/>
+        <w:numPr>
+          <w:ilvl w:val="0"/>
+          <w:numId w:val="9"/>
+        </w:numPr>
+        <w:ind w:leftChars="0" w:firstLineChars="0"/>
+        <w:rPr>
+          <w:lang w:val="bg-BG"/>
+        </w:rPr>
+      </w:pPr>
+    </w:p>
+    <w:p>
+      <w:pPr>
+        <w:overflowPunct/>
+        <w:autoSpaceDE/>
+        <w:spacing w:after="160" w:line="259" w:lineRule="auto"/>
+        <w:ind w:leftChars="0" w:left="0" w:firstLineChars="0" w:firstLine="0"/>
+        <w:outlineLvl w:val="9"/>
+        <w:rPr>
+          <w:rFonts w:ascii="Times New Roman" w:hAnsi="Times New Roman"/>
           <w:b/>
           <w:sz w:val="28"/>
           <w:szCs w:val="22"/>
@@ -3913,7 +3949,7 @@
     </w:p>
     <w:p>
       <w:pPr>
-        <w:pStyle w:val="1"/>
+        <w:pStyle w:val="Heading1"/>
         <w:numPr>
           <w:ilvl w:val="0"/>
           <w:numId w:val="6"/>
@@ -3945,7 +3981,7 @@
     </w:p>
     <w:p>
       <w:pPr>
-        <w:pStyle w:val="a3"/>
+        <w:pStyle w:val="ListParagraph"/>
         <w:numPr>
           <w:ilvl w:val="1"/>
           <w:numId w:val="6"/>
@@ -3971,7 +4007,7 @@
     </w:p>
     <w:p>
       <w:pPr>
-        <w:pStyle w:val="a3"/>
+        <w:pStyle w:val="ListParagraph"/>
         <w:numPr>
           <w:ilvl w:val="2"/>
           <w:numId w:val="6"/>
@@ -3996,7 +4032,7 @@
     </w:p>
     <w:p>
       <w:pPr>
-        <w:pStyle w:val="a3"/>
+        <w:pStyle w:val="ListParagraph"/>
         <w:numPr>
           <w:ilvl w:val="3"/>
           <w:numId w:val="6"/>
@@ -4213,7 +4249,7 @@
     </w:p>
     <w:p>
       <w:pPr>
-        <w:pStyle w:val="a3"/>
+        <w:pStyle w:val="ListParagraph"/>
         <w:numPr>
           <w:ilvl w:val="3"/>
           <w:numId w:val="6"/>
@@ -4410,7 +4446,7 @@
     </w:p>
     <w:p>
       <w:pPr>
-        <w:pStyle w:val="a3"/>
+        <w:pStyle w:val="ListParagraph"/>
         <w:numPr>
           <w:ilvl w:val="3"/>
           <w:numId w:val="6"/>
@@ -4506,7 +4542,7 @@
     </w:p>
     <w:p>
       <w:pPr>
-        <w:pStyle w:val="a3"/>
+        <w:pStyle w:val="ListParagraph"/>
         <w:numPr>
           <w:ilvl w:val="3"/>
           <w:numId w:val="6"/>
@@ -4643,7 +4679,7 @@
     </w:p>
     <w:p>
       <w:pPr>
-        <w:pStyle w:val="a3"/>
+        <w:pStyle w:val="ListParagraph"/>
         <w:numPr>
           <w:ilvl w:val="2"/>
           <w:numId w:val="6"/>
@@ -4668,7 +4704,7 @@
     </w:p>
     <w:p>
       <w:pPr>
-        <w:pStyle w:val="a3"/>
+        <w:pStyle w:val="ListParagraph"/>
         <w:numPr>
           <w:ilvl w:val="3"/>
           <w:numId w:val="6"/>
@@ -4784,7 +4820,7 @@
     </w:p>
     <w:p>
       <w:pPr>
-        <w:pStyle w:val="a3"/>
+        <w:pStyle w:val="ListParagraph"/>
         <w:numPr>
           <w:ilvl w:val="3"/>
           <w:numId w:val="6"/>
@@ -4960,7 +4996,7 @@
     </w:p>
     <w:p>
       <w:pPr>
-        <w:pStyle w:val="a3"/>
+        <w:pStyle w:val="ListParagraph"/>
         <w:numPr>
           <w:ilvl w:val="3"/>
           <w:numId w:val="6"/>
@@ -5077,7 +5113,7 @@
     </w:p>
     <w:p>
       <w:pPr>
-        <w:pStyle w:val="a3"/>
+        <w:pStyle w:val="ListParagraph"/>
         <w:numPr>
           <w:ilvl w:val="3"/>
           <w:numId w:val="6"/>
@@ -5297,7 +5333,7 @@
     </w:p>
     <w:p>
       <w:pPr>
-        <w:pStyle w:val="a3"/>
+        <w:pStyle w:val="ListParagraph"/>
         <w:numPr>
           <w:ilvl w:val="3"/>
           <w:numId w:val="6"/>
@@ -5374,7 +5410,7 @@
     </w:p>
     <w:p>
       <w:pPr>
-        <w:pStyle w:val="a3"/>
+        <w:pStyle w:val="ListParagraph"/>
         <w:numPr>
           <w:ilvl w:val="1"/>
           <w:numId w:val="6"/>
@@ -5401,7 +5437,7 @@
     </w:p>
     <w:p>
       <w:pPr>
-        <w:pStyle w:val="a3"/>
+        <w:pStyle w:val="ListParagraph"/>
         <w:numPr>
           <w:ilvl w:val="2"/>
           <w:numId w:val="6"/>
@@ -5463,7 +5499,7 @@
     </w:p>
     <w:p>
       <w:pPr>
-        <w:pStyle w:val="a3"/>
+        <w:pStyle w:val="ListParagraph"/>
         <w:numPr>
           <w:ilvl w:val="2"/>
           <w:numId w:val="6"/>
@@ -5568,7 +5604,7 @@
     </w:p>
     <w:p>
       <w:pPr>
-        <w:pStyle w:val="a3"/>
+        <w:pStyle w:val="ListParagraph"/>
         <w:numPr>
           <w:ilvl w:val="2"/>
           <w:numId w:val="6"/>
@@ -5603,7 +5639,7 @@
     </w:p>
     <w:p>
       <w:pPr>
-        <w:pStyle w:val="a3"/>
+        <w:pStyle w:val="ListParagraph"/>
         <w:numPr>
           <w:ilvl w:val="2"/>
           <w:numId w:val="6"/>
@@ -5671,27 +5707,7 @@
           <w:szCs w:val="28"/>
           <w:lang w:val="bg-BG"/>
         </w:rPr>
-        <w:t xml:space="preserve"> се отличава, като предлага по-малко, лично пространство за споделяне на интереси с </w:t>
-      </w:r>
-      <w:proofErr w:type="gramStart"/>
-      <w:r>
-        <w:rPr>
-          <w:rFonts w:ascii="Times New Roman" w:hAnsi="Times New Roman" w:cs="Times New Roman"/>
-          <w:sz w:val="28"/>
-          <w:szCs w:val="28"/>
-          <w:lang w:val="bg-BG"/>
-        </w:rPr>
-        <w:t>приятели  и</w:t>
-      </w:r>
-      <w:proofErr w:type="gramEnd"/>
-      <w:r>
-        <w:rPr>
-          <w:rFonts w:ascii="Times New Roman" w:hAnsi="Times New Roman" w:cs="Times New Roman"/>
-          <w:sz w:val="28"/>
-          <w:szCs w:val="28"/>
-          <w:lang w:val="bg-BG"/>
-        </w:rPr>
-        <w:t xml:space="preserve"> същевременно не е специално за конкретна тема. Като се фокусира върху подредени списъци и използва най-новите мобилни технологии, </w:t>
+        <w:t xml:space="preserve"> се отличава, като предлага по-малко, лично пространство за споделяне на интереси с приятели  и същевременно не е специално за конкретна тема. Като се фокусира върху подредени списъци и използва най-новите мобилни технологии, </w:t>
       </w:r>
       <w:proofErr w:type="spellStart"/>
       <w:r>
@@ -5740,7 +5756,7 @@
     </w:p>
     <w:p>
       <w:pPr>
-        <w:pStyle w:val="1"/>
+        <w:pStyle w:val="Heading1"/>
         <w:numPr>
           <w:ilvl w:val="0"/>
           <w:numId w:val="6"/>
@@ -5769,7 +5785,7 @@
     </w:p>
     <w:p>
       <w:pPr>
-        <w:pStyle w:val="a3"/>
+        <w:pStyle w:val="ListParagraph"/>
         <w:numPr>
           <w:ilvl w:val="1"/>
           <w:numId w:val="6"/>
@@ -5795,7 +5811,7 @@
     </w:p>
     <w:p>
       <w:pPr>
-        <w:pStyle w:val="a3"/>
+        <w:pStyle w:val="ListParagraph"/>
         <w:numPr>
           <w:ilvl w:val="2"/>
           <w:numId w:val="6"/>
@@ -5832,7 +5848,7 @@
     </w:p>
     <w:p>
       <w:pPr>
-        <w:pStyle w:val="a3"/>
+        <w:pStyle w:val="ListParagraph"/>
         <w:numPr>
           <w:ilvl w:val="2"/>
           <w:numId w:val="6"/>
@@ -5858,7 +5874,7 @@
     </w:p>
     <w:p>
       <w:pPr>
-        <w:pStyle w:val="a3"/>
+        <w:pStyle w:val="ListParagraph"/>
         <w:numPr>
           <w:ilvl w:val="2"/>
           <w:numId w:val="6"/>
@@ -5884,7 +5900,7 @@
     </w:p>
     <w:p>
       <w:pPr>
-        <w:pStyle w:val="a3"/>
+        <w:pStyle w:val="ListParagraph"/>
         <w:numPr>
           <w:ilvl w:val="2"/>
           <w:numId w:val="6"/>
@@ -5910,7 +5926,7 @@
     </w:p>
     <w:p>
       <w:pPr>
-        <w:pStyle w:val="a3"/>
+        <w:pStyle w:val="ListParagraph"/>
         <w:numPr>
           <w:ilvl w:val="2"/>
           <w:numId w:val="6"/>
@@ -5936,7 +5952,7 @@
     </w:p>
     <w:p>
       <w:pPr>
-        <w:pStyle w:val="a3"/>
+        <w:pStyle w:val="ListParagraph"/>
         <w:numPr>
           <w:ilvl w:val="1"/>
           <w:numId w:val="6"/>
@@ -5962,7 +5978,7 @@
     </w:p>
     <w:p>
       <w:pPr>
-        <w:pStyle w:val="a3"/>
+        <w:pStyle w:val="ListParagraph"/>
         <w:numPr>
           <w:ilvl w:val="2"/>
           <w:numId w:val="6"/>
@@ -6151,7 +6167,7 @@
     </w:p>
     <w:p>
       <w:pPr>
-        <w:pStyle w:val="a3"/>
+        <w:pStyle w:val="ListParagraph"/>
         <w:spacing w:line="480" w:lineRule="auto"/>
         <w:ind w:leftChars="0" w:left="1224" w:firstLineChars="0" w:firstLine="0"/>
         <w:rPr>
@@ -6164,7 +6180,7 @@
     </w:p>
     <w:p>
       <w:pPr>
-        <w:pStyle w:val="a3"/>
+        <w:pStyle w:val="ListParagraph"/>
         <w:numPr>
           <w:ilvl w:val="3"/>
           <w:numId w:val="6"/>
@@ -6331,7 +6347,7 @@
     </w:p>
     <w:p>
       <w:pPr>
-        <w:pStyle w:val="a3"/>
+        <w:pStyle w:val="ListParagraph"/>
         <w:spacing w:line="480" w:lineRule="auto"/>
         <w:ind w:leftChars="0" w:left="1224" w:firstLineChars="0" w:firstLine="0"/>
         <w:rPr>
@@ -6344,7 +6360,7 @@
     </w:p>
     <w:p>
       <w:pPr>
-        <w:pStyle w:val="a3"/>
+        <w:pStyle w:val="ListParagraph"/>
         <w:numPr>
           <w:ilvl w:val="3"/>
           <w:numId w:val="6"/>
@@ -6511,7 +6527,7 @@
     </w:p>
     <w:p>
       <w:pPr>
-        <w:pStyle w:val="a3"/>
+        <w:pStyle w:val="ListParagraph"/>
         <w:spacing w:line="480" w:lineRule="auto"/>
         <w:ind w:leftChars="0" w:left="1224" w:firstLineChars="0" w:firstLine="0"/>
         <w:rPr>
@@ -6524,7 +6540,7 @@
     </w:p>
     <w:p>
       <w:pPr>
-        <w:pStyle w:val="a3"/>
+        <w:pStyle w:val="ListParagraph"/>
         <w:numPr>
           <w:ilvl w:val="3"/>
           <w:numId w:val="6"/>
@@ -6710,7 +6726,7 @@
     </w:p>
     <w:p>
       <w:pPr>
-        <w:pStyle w:val="a3"/>
+        <w:pStyle w:val="ListParagraph"/>
         <w:spacing w:line="480" w:lineRule="auto"/>
         <w:ind w:leftChars="0" w:left="1224" w:firstLineChars="0" w:firstLine="0"/>
         <w:rPr>
@@ -6723,7 +6739,7 @@
     </w:p>
     <w:p>
       <w:pPr>
-        <w:pStyle w:val="a3"/>
+        <w:pStyle w:val="ListParagraph"/>
         <w:numPr>
           <w:ilvl w:val="3"/>
           <w:numId w:val="6"/>
@@ -6799,7 +6815,7 @@
     </w:p>
     <w:p>
       <w:pPr>
-        <w:pStyle w:val="a3"/>
+        <w:pStyle w:val="ListParagraph"/>
         <w:ind w:left="1" w:hanging="3"/>
         <w:rPr>
           <w:rFonts w:ascii="Times New Roman" w:hAnsi="Times New Roman" w:cs="Times New Roman"/>
@@ -6811,7 +6827,7 @@
     </w:p>
     <w:p>
       <w:pPr>
-        <w:pStyle w:val="a3"/>
+        <w:pStyle w:val="ListParagraph"/>
         <w:numPr>
           <w:ilvl w:val="2"/>
           <w:numId w:val="6"/>
@@ -6836,7 +6852,7 @@
     </w:p>
     <w:p>
       <w:pPr>
-        <w:pStyle w:val="a3"/>
+        <w:pStyle w:val="ListParagraph"/>
         <w:numPr>
           <w:ilvl w:val="3"/>
           <w:numId w:val="6"/>
@@ -6861,7 +6877,7 @@
     </w:p>
     <w:p>
       <w:pPr>
-        <w:pStyle w:val="a3"/>
+        <w:pStyle w:val="ListParagraph"/>
         <w:numPr>
           <w:ilvl w:val="1"/>
           <w:numId w:val="6"/>
@@ -6887,7 +6903,7 @@
     </w:p>
     <w:p>
       <w:pPr>
-        <w:pStyle w:val="a3"/>
+        <w:pStyle w:val="ListParagraph"/>
         <w:spacing w:line="480" w:lineRule="auto"/>
         <w:ind w:leftChars="0" w:left="0" w:firstLineChars="0" w:firstLine="0"/>
         <w:rPr>
@@ -6936,7 +6952,7 @@
     </w:p>
     <w:p>
       <w:pPr>
-        <w:pStyle w:val="a3"/>
+        <w:pStyle w:val="ListParagraph"/>
         <w:spacing w:line="480" w:lineRule="auto"/>
         <w:ind w:leftChars="0" w:left="0" w:firstLineChars="0" w:firstLine="0"/>
         <w:rPr>
@@ -7010,7 +7026,7 @@
     </w:p>
     <w:p>
       <w:pPr>
-        <w:pStyle w:val="a3"/>
+        <w:pStyle w:val="ListParagraph"/>
         <w:spacing w:line="480" w:lineRule="auto"/>
         <w:ind w:leftChars="0" w:left="0" w:firstLineChars="0" w:firstLine="0"/>
         <w:rPr>
@@ -7150,7 +7166,7 @@
     </w:p>
     <w:p>
       <w:pPr>
-        <w:pStyle w:val="a3"/>
+        <w:pStyle w:val="ListParagraph"/>
         <w:spacing w:line="480" w:lineRule="auto"/>
         <w:ind w:leftChars="0" w:left="0" w:firstLineChars="0" w:firstLine="0"/>
         <w:rPr>
@@ -7180,7 +7196,7 @@
     </w:p>
     <w:p>
       <w:pPr>
-        <w:pStyle w:val="a3"/>
+        <w:pStyle w:val="ListParagraph"/>
         <w:spacing w:line="480" w:lineRule="auto"/>
         <w:ind w:leftChars="0" w:left="0" w:firstLineChars="0" w:firstLine="0"/>
         <w:rPr>
@@ -7219,7 +7235,7 @@
     </w:p>
     <w:p>
       <w:pPr>
-        <w:pStyle w:val="a3"/>
+        <w:pStyle w:val="ListParagraph"/>
         <w:spacing w:line="480" w:lineRule="auto"/>
         <w:ind w:leftChars="0" w:left="0" w:firstLineChars="0" w:firstLine="0"/>
         <w:rPr>
@@ -7270,7 +7286,7 @@
     </w:p>
     <w:p>
       <w:pPr>
-        <w:pStyle w:val="a3"/>
+        <w:pStyle w:val="ListParagraph"/>
         <w:spacing w:line="480" w:lineRule="auto"/>
         <w:ind w:leftChars="0" w:left="0" w:firstLineChars="0" w:firstLine="0"/>
         <w:rPr>
@@ -7312,7 +7328,7 @@
     </w:p>
     <w:p>
       <w:pPr>
-        <w:pStyle w:val="a3"/>
+        <w:pStyle w:val="ListParagraph"/>
         <w:spacing w:line="480" w:lineRule="auto"/>
         <w:ind w:leftChars="0" w:left="0" w:firstLineChars="0" w:firstLine="0"/>
         <w:rPr>
@@ -7343,7 +7359,7 @@
     </w:p>
     <w:p>
       <w:pPr>
-        <w:pStyle w:val="a3"/>
+        <w:pStyle w:val="ListParagraph"/>
         <w:spacing w:line="480" w:lineRule="auto"/>
         <w:ind w:leftChars="0" w:left="0" w:firstLineChars="0" w:firstLine="0"/>
         <w:rPr>
@@ -7382,7 +7398,7 @@
     </w:p>
     <w:p>
       <w:pPr>
-        <w:pStyle w:val="a3"/>
+        <w:pStyle w:val="ListParagraph"/>
         <w:spacing w:line="480" w:lineRule="auto"/>
         <w:ind w:leftChars="0" w:left="0" w:firstLineChars="0" w:firstLine="0"/>
         <w:rPr>
@@ -7421,7 +7437,7 @@
     </w:p>
     <w:p>
       <w:pPr>
-        <w:pStyle w:val="a3"/>
+        <w:pStyle w:val="ListParagraph"/>
         <w:spacing w:line="480" w:lineRule="auto"/>
         <w:ind w:leftChars="0" w:left="0" w:firstLineChars="0" w:firstLine="0"/>
         <w:rPr>
@@ -7451,7 +7467,7 @@
     </w:p>
     <w:p>
       <w:pPr>
-        <w:pStyle w:val="a3"/>
+        <w:pStyle w:val="ListParagraph"/>
         <w:spacing w:line="480" w:lineRule="auto"/>
         <w:ind w:leftChars="0" w:left="0" w:firstLineChars="0" w:firstLine="0"/>
         <w:rPr>
@@ -7490,7 +7506,7 @@
     </w:p>
     <w:p>
       <w:pPr>
-        <w:pStyle w:val="a3"/>
+        <w:pStyle w:val="ListParagraph"/>
         <w:spacing w:line="480" w:lineRule="auto"/>
         <w:ind w:leftChars="0" w:left="0" w:firstLineChars="0" w:firstLine="0"/>
         <w:rPr>
@@ -7529,7 +7545,7 @@
     </w:p>
     <w:p>
       <w:pPr>
-        <w:pStyle w:val="a3"/>
+        <w:pStyle w:val="ListParagraph"/>
         <w:spacing w:line="480" w:lineRule="auto"/>
         <w:ind w:leftChars="0" w:left="0" w:firstLineChars="0" w:firstLine="0"/>
         <w:rPr>
@@ -7578,7 +7594,7 @@
     </w:p>
     <w:p>
       <w:pPr>
-        <w:pStyle w:val="a3"/>
+        <w:pStyle w:val="ListParagraph"/>
         <w:spacing w:line="480" w:lineRule="auto"/>
         <w:ind w:leftChars="0" w:left="0" w:firstLineChars="0" w:firstLine="0"/>
         <w:rPr>
@@ -7608,7 +7624,7 @@
     </w:p>
     <w:p>
       <w:pPr>
-        <w:pStyle w:val="a3"/>
+        <w:pStyle w:val="ListParagraph"/>
         <w:spacing w:line="480" w:lineRule="auto"/>
         <w:ind w:leftChars="0" w:left="0" w:firstLineChars="0" w:firstLine="0"/>
         <w:rPr>
@@ -7647,7 +7663,7 @@
     </w:p>
     <w:p>
       <w:pPr>
-        <w:pStyle w:val="a3"/>
+        <w:pStyle w:val="ListParagraph"/>
         <w:spacing w:line="480" w:lineRule="auto"/>
         <w:ind w:leftChars="0" w:left="0" w:firstLineChars="0" w:firstLine="0"/>
         <w:rPr>
@@ -7686,7 +7702,7 @@
     </w:p>
     <w:p>
       <w:pPr>
-        <w:pStyle w:val="a3"/>
+        <w:pStyle w:val="ListParagraph"/>
         <w:spacing w:line="480" w:lineRule="auto"/>
         <w:ind w:leftChars="0" w:left="0" w:firstLineChars="0" w:firstLine="0"/>
         <w:rPr>
@@ -7735,7 +7751,7 @@
     </w:p>
     <w:p>
       <w:pPr>
-        <w:pStyle w:val="a3"/>
+        <w:pStyle w:val="ListParagraph"/>
         <w:spacing w:line="480" w:lineRule="auto"/>
         <w:ind w:leftChars="0" w:left="0" w:firstLineChars="0" w:firstLine="0"/>
         <w:rPr>
@@ -7779,30 +7795,12 @@
           <w:szCs w:val="28"/>
           <w:lang w:val="bg-BG"/>
         </w:rPr>
-        <w:t xml:space="preserve">уникален идентификатор на категорията, от която е </w:t>
-      </w:r>
-      <w:r>
-        <w:rPr>
-          <w:rFonts w:ascii="Times New Roman" w:hAnsi="Times New Roman" w:cs="Times New Roman"/>
-          <w:sz w:val="28"/>
-          <w:szCs w:val="28"/>
-          <w:lang w:val="bg-BG"/>
-        </w:rPr>
-        <w:t>колекцията</w:t>
-      </w:r>
-      <w:r>
-        <w:rPr>
-          <w:rFonts w:ascii="Times New Roman" w:hAnsi="Times New Roman" w:cs="Times New Roman"/>
-          <w:sz w:val="28"/>
-          <w:szCs w:val="28"/>
-          <w:lang w:val="bg-BG"/>
-        </w:rPr>
-        <w:t>;</w:t>
-      </w:r>
-    </w:p>
-    <w:p>
-      <w:pPr>
-        <w:pStyle w:val="a3"/>
+        <w:t>уникален идентификатор на категорията, от която е колекцията;</w:t>
+      </w:r>
+    </w:p>
+    <w:p>
+      <w:pPr>
+        <w:pStyle w:val="ListParagraph"/>
         <w:spacing w:line="480" w:lineRule="auto"/>
         <w:ind w:leftChars="0" w:left="0" w:firstLineChars="0" w:firstLine="0"/>
         <w:rPr>
@@ -7860,7 +7858,7 @@
     </w:p>
     <w:p>
       <w:pPr>
-        <w:pStyle w:val="a3"/>
+        <w:pStyle w:val="ListParagraph"/>
         <w:spacing w:line="480" w:lineRule="auto"/>
         <w:ind w:leftChars="0" w:left="0" w:firstLineChars="0" w:firstLine="0"/>
         <w:rPr>
@@ -7909,7 +7907,7 @@
     </w:p>
     <w:p>
       <w:pPr>
-        <w:pStyle w:val="a3"/>
+        <w:pStyle w:val="ListParagraph"/>
         <w:spacing w:line="480" w:lineRule="auto"/>
         <w:ind w:leftChars="0" w:left="0" w:firstLineChars="0" w:firstLine="0"/>
         <w:rPr>
@@ -7957,7 +7955,7 @@
     </w:p>
     <w:p>
       <w:pPr>
-        <w:pStyle w:val="a3"/>
+        <w:pStyle w:val="ListParagraph"/>
         <w:spacing w:line="480" w:lineRule="auto"/>
         <w:ind w:leftChars="0" w:left="0" w:firstLineChars="0" w:firstLine="0"/>
         <w:rPr>
@@ -7988,7 +7986,7 @@
     </w:p>
     <w:p>
       <w:pPr>
-        <w:pStyle w:val="a3"/>
+        <w:pStyle w:val="ListParagraph"/>
         <w:spacing w:line="480" w:lineRule="auto"/>
         <w:ind w:leftChars="0" w:left="0" w:firstLineChars="0" w:firstLine="0"/>
         <w:rPr>
@@ -8001,7 +7999,7 @@
     </w:p>
     <w:p>
       <w:pPr>
-        <w:pStyle w:val="1"/>
+        <w:pStyle w:val="Heading1"/>
         <w:numPr>
           <w:ilvl w:val="0"/>
           <w:numId w:val="6"/>
@@ -8030,6 +8028,2475 @@
           <w:rFonts w:ascii="Times New Roman" w:hAnsi="Times New Roman" w:cs="Times New Roman"/>
           <w:sz w:val="28"/>
           <w:szCs w:val="28"/>
+        </w:rPr>
+      </w:pPr>
+      <w:r>
+        <w:rPr>
+          <w:rFonts w:ascii="Times New Roman" w:hAnsi="Times New Roman" w:cs="Times New Roman"/>
+          <w:sz w:val="28"/>
+          <w:szCs w:val="28"/>
+          <w:lang w:val="bg-BG"/>
+        </w:rPr>
+        <w:t xml:space="preserve">3.1 </w:t>
+      </w:r>
+      <w:r>
+        <w:rPr>
+          <w:rFonts w:ascii="Times New Roman" w:hAnsi="Times New Roman" w:cs="Times New Roman"/>
+          <w:sz w:val="28"/>
+          <w:szCs w:val="28"/>
+        </w:rPr>
+        <w:t>Frontend</w:t>
+      </w:r>
+    </w:p>
+    <w:p>
+      <w:pPr>
+        <w:overflowPunct/>
+        <w:autoSpaceDE/>
+        <w:spacing w:after="160" w:line="259" w:lineRule="auto"/>
+        <w:ind w:leftChars="0" w:left="0" w:firstLineChars="0" w:firstLine="0"/>
+        <w:outlineLvl w:val="9"/>
+        <w:rPr>
+          <w:rFonts w:ascii="Times New Roman" w:hAnsi="Times New Roman" w:cs="Times New Roman"/>
+          <w:sz w:val="28"/>
+          <w:szCs w:val="28"/>
+        </w:rPr>
+      </w:pPr>
+      <w:r>
+        <w:rPr>
+          <w:rFonts w:ascii="Times New Roman" w:hAnsi="Times New Roman" w:cs="Times New Roman"/>
+          <w:sz w:val="28"/>
+          <w:szCs w:val="28"/>
+        </w:rPr>
+        <w:t>3.2 Backend</w:t>
+      </w:r>
+    </w:p>
+    <w:p>
+      <w:pPr>
+        <w:overflowPunct/>
+        <w:autoSpaceDE/>
+        <w:spacing w:after="160" w:line="259" w:lineRule="auto"/>
+        <w:ind w:leftChars="0" w:left="0" w:firstLineChars="0" w:hanging="2"/>
+        <w:outlineLvl w:val="9"/>
+        <w:rPr>
+          <w:rFonts w:ascii="Times New Roman" w:hAnsi="Times New Roman" w:cs="Times New Roman"/>
+          <w:sz w:val="28"/>
+          <w:szCs w:val="28"/>
+        </w:rPr>
+      </w:pPr>
+      <w:r>
+        <w:rPr>
+          <w:rFonts w:ascii="Times New Roman" w:hAnsi="Times New Roman" w:cs="Times New Roman"/>
+          <w:sz w:val="28"/>
+          <w:szCs w:val="28"/>
+          <w:lang w:val="bg-BG"/>
+        </w:rPr>
+        <w:t>Проектът има следната структура:</w:t>
+      </w:r>
+    </w:p>
+    <w:p>
+      <w:pPr>
+        <w:pStyle w:val="ListParagraph"/>
+        <w:numPr>
+          <w:ilvl w:val="0"/>
+          <w:numId w:val="10"/>
+        </w:numPr>
+        <w:overflowPunct/>
+        <w:autoSpaceDE/>
+        <w:spacing w:after="160" w:line="360" w:lineRule="auto"/>
+        <w:ind w:leftChars="0" w:firstLineChars="0"/>
+        <w:outlineLvl w:val="9"/>
+        <w:rPr>
+          <w:rFonts w:ascii="Times New Roman" w:hAnsi="Times New Roman" w:cs="Times New Roman"/>
+          <w:sz w:val="28"/>
+          <w:szCs w:val="28"/>
+        </w:rPr>
+      </w:pPr>
+      <w:r>
+        <w:rPr>
+          <w:rFonts w:ascii="Times New Roman" w:hAnsi="Times New Roman" w:cs="Times New Roman"/>
+          <w:sz w:val="28"/>
+          <w:szCs w:val="28"/>
+          <w:lang w:val="bg-BG"/>
+        </w:rPr>
+        <w:t>Един главен файл, който стартира приложението</w:t>
+      </w:r>
+      <w:r>
+        <w:rPr>
+          <w:rFonts w:ascii="Times New Roman" w:hAnsi="Times New Roman" w:cs="Times New Roman"/>
+          <w:sz w:val="28"/>
+          <w:szCs w:val="28"/>
+          <w:lang w:val="bg-BG"/>
+        </w:rPr>
+        <w:t xml:space="preserve"> (фиг.?)</w:t>
+      </w:r>
+      <w:r>
+        <w:rPr>
+          <w:rFonts w:ascii="Times New Roman" w:hAnsi="Times New Roman" w:cs="Times New Roman"/>
+          <w:sz w:val="28"/>
+          <w:szCs w:val="28"/>
+          <w:lang w:val="bg-BG"/>
+        </w:rPr>
+        <w:t>.</w:t>
+      </w:r>
+    </w:p>
+    <w:p>
+      <w:pPr>
+        <w:pStyle w:val="ListParagraph"/>
+        <w:numPr>
+          <w:ilvl w:val="0"/>
+          <w:numId w:val="10"/>
+        </w:numPr>
+        <w:overflowPunct/>
+        <w:autoSpaceDE/>
+        <w:spacing w:after="160" w:line="360" w:lineRule="auto"/>
+        <w:ind w:leftChars="0" w:firstLineChars="0"/>
+        <w:outlineLvl w:val="9"/>
+        <w:rPr>
+          <w:rFonts w:ascii="Times New Roman" w:hAnsi="Times New Roman" w:cs="Times New Roman"/>
+          <w:sz w:val="28"/>
+          <w:szCs w:val="28"/>
+        </w:rPr>
+      </w:pPr>
+      <w:r>
+        <w:rPr>
+          <w:rFonts w:ascii="Times New Roman" w:hAnsi="Times New Roman" w:cs="Times New Roman"/>
+          <w:sz w:val="28"/>
+          <w:szCs w:val="28"/>
+          <w:lang w:val="bg-BG"/>
+        </w:rPr>
+        <w:t xml:space="preserve">Папката </w:t>
+      </w:r>
+      <w:r>
+        <w:rPr>
+          <w:rFonts w:ascii="Times New Roman" w:hAnsi="Times New Roman" w:cs="Times New Roman"/>
+          <w:sz w:val="28"/>
+          <w:szCs w:val="28"/>
+        </w:rPr>
+        <w:t>“routes”</w:t>
+      </w:r>
+      <w:r>
+        <w:rPr>
+          <w:rFonts w:ascii="Times New Roman" w:hAnsi="Times New Roman" w:cs="Times New Roman"/>
+          <w:sz w:val="28"/>
+          <w:szCs w:val="28"/>
+          <w:lang w:val="bg-BG"/>
+        </w:rPr>
+        <w:t>, която съдържа „маршрутизаторите“, които определят какъв код се изпълнява при достъпване на даден адрес</w:t>
+      </w:r>
+      <w:r>
+        <w:rPr>
+          <w:rFonts w:ascii="Times New Roman" w:hAnsi="Times New Roman" w:cs="Times New Roman"/>
+          <w:sz w:val="28"/>
+          <w:szCs w:val="28"/>
+        </w:rPr>
+        <w:t xml:space="preserve">. </w:t>
+      </w:r>
+      <w:r>
+        <w:rPr>
+          <w:rFonts w:ascii="Times New Roman" w:hAnsi="Times New Roman" w:cs="Times New Roman"/>
+          <w:sz w:val="28"/>
+          <w:szCs w:val="28"/>
+          <w:lang w:val="bg-BG"/>
+        </w:rPr>
+        <w:t xml:space="preserve">За пример давам </w:t>
+      </w:r>
+      <w:r>
+        <w:rPr>
+          <w:rFonts w:ascii="Times New Roman" w:hAnsi="Times New Roman" w:cs="Times New Roman"/>
+          <w:sz w:val="28"/>
+          <w:szCs w:val="28"/>
+          <w:lang w:val="bg-BG"/>
+        </w:rPr>
+        <w:t>маршрутизаторът за колекция</w:t>
+      </w:r>
+      <w:r>
+        <w:rPr>
+          <w:rFonts w:ascii="Times New Roman" w:hAnsi="Times New Roman" w:cs="Times New Roman"/>
+          <w:sz w:val="28"/>
+          <w:szCs w:val="28"/>
+        </w:rPr>
+        <w:t xml:space="preserve">, </w:t>
+      </w:r>
+      <w:r>
+        <w:rPr>
+          <w:rFonts w:ascii="Times New Roman" w:hAnsi="Times New Roman" w:cs="Times New Roman"/>
+          <w:sz w:val="28"/>
+          <w:szCs w:val="28"/>
+          <w:lang w:val="bg-BG"/>
+        </w:rPr>
+        <w:t>показан на фиг.?</w:t>
+      </w:r>
+      <w:r>
+        <w:rPr>
+          <w:noProof/>
+        </w:rPr>
+        <w:t xml:space="preserve"> </w:t>
+      </w:r>
+      <w:r>
+        <w:rPr>
+          <w:lang w:val="bg-BG"/>
+        </w:rPr>
+        <w:drawing>
+          <wp:inline distT="0" distB="0" distL="0" distR="0" wp14:anchorId="72CA33E6" wp14:editId="3DEFD6D5">
+            <wp:extent cx="4859215" cy="3701208"/>
+            <wp:effectExtent l="0" t="0" r="0" b="0"/>
+            <wp:docPr id="3" name="Picture 3"/>
+            <wp:cNvGraphicFramePr>
+              <a:graphicFrameLocks xmlns:a="http://schemas.openxmlformats.org/drawingml/2006/main" noChangeAspect="1"/>
+            </wp:cNvGraphicFramePr>
+            <a:graphic xmlns:a="http://schemas.openxmlformats.org/drawingml/2006/main">
+              <a:graphicData uri="http://schemas.openxmlformats.org/drawingml/2006/picture">
+                <pic:pic xmlns:pic="http://schemas.openxmlformats.org/drawingml/2006/picture">
+                  <pic:nvPicPr>
+                    <pic:cNvPr id="1" name=""/>
+                    <pic:cNvPicPr/>
+                  </pic:nvPicPr>
+                  <pic:blipFill>
+                    <a:blip r:embed="rId9"/>
+                    <a:stretch>
+                      <a:fillRect/>
+                    </a:stretch>
+                  </pic:blipFill>
+                  <pic:spPr>
+                    <a:xfrm>
+                      <a:off x="0" y="0"/>
+                      <a:ext cx="4873007" cy="3711713"/>
+                    </a:xfrm>
+                    <a:prstGeom prst="rect">
+                      <a:avLst/>
+                    </a:prstGeom>
+                  </pic:spPr>
+                </pic:pic>
+              </a:graphicData>
+            </a:graphic>
+          </wp:inline>
+        </w:drawing>
+      </w:r>
+    </w:p>
+    <w:p>
+      <w:pPr>
+        <w:pStyle w:val="ListParagraph"/>
+        <w:overflowPunct/>
+        <w:autoSpaceDE/>
+        <w:spacing w:after="160" w:line="360" w:lineRule="auto"/>
+        <w:ind w:leftChars="0" w:firstLineChars="0" w:firstLine="0"/>
+        <w:outlineLvl w:val="9"/>
+        <w:rPr>
+          <w:rFonts w:ascii="Times New Roman" w:hAnsi="Times New Roman" w:cs="Times New Roman"/>
+          <w:sz w:val="28"/>
+          <w:szCs w:val="28"/>
+          <w:lang w:val="bg-BG"/>
+        </w:rPr>
+      </w:pPr>
+      <w:r>
+        <w:rPr>
+          <w:rFonts w:ascii="Times New Roman" w:hAnsi="Times New Roman" w:cs="Times New Roman"/>
+          <w:sz w:val="28"/>
+          <w:szCs w:val="28"/>
+          <w:lang w:val="bg-BG"/>
+        </w:rPr>
+        <w:t xml:space="preserve">За да </w:t>
+      </w:r>
+      <w:r>
+        <w:rPr>
+          <w:rFonts w:ascii="Times New Roman" w:hAnsi="Times New Roman" w:cs="Times New Roman"/>
+          <w:sz w:val="28"/>
+          <w:szCs w:val="28"/>
+          <w:lang w:val="bg-BG"/>
+        </w:rPr>
+        <w:t>се създаде</w:t>
+      </w:r>
+      <w:r>
+        <w:rPr>
+          <w:rFonts w:ascii="Times New Roman" w:hAnsi="Times New Roman" w:cs="Times New Roman"/>
+          <w:sz w:val="28"/>
+          <w:szCs w:val="28"/>
+          <w:lang w:val="bg-BG"/>
+        </w:rPr>
+        <w:t xml:space="preserve"> </w:t>
+      </w:r>
+      <w:r>
+        <w:rPr>
+          <w:rFonts w:ascii="Times New Roman" w:hAnsi="Times New Roman" w:cs="Times New Roman"/>
+          <w:sz w:val="28"/>
+          <w:szCs w:val="28"/>
+          <w:lang w:val="bg-BG"/>
+        </w:rPr>
+        <w:t>маршрутизатор</w:t>
+      </w:r>
+      <w:r>
+        <w:rPr>
+          <w:rFonts w:ascii="Times New Roman" w:hAnsi="Times New Roman" w:cs="Times New Roman"/>
+          <w:sz w:val="28"/>
+          <w:szCs w:val="28"/>
+          <w:lang w:val="bg-BG"/>
+        </w:rPr>
+        <w:t xml:space="preserve"> в Express, </w:t>
+      </w:r>
+      <w:r>
+        <w:rPr>
+          <w:rFonts w:ascii="Times New Roman" w:hAnsi="Times New Roman" w:cs="Times New Roman"/>
+          <w:sz w:val="28"/>
+          <w:szCs w:val="28"/>
+          <w:lang w:val="bg-BG"/>
+        </w:rPr>
+        <w:t>се използва</w:t>
+      </w:r>
+      <w:r>
+        <w:rPr>
+          <w:rFonts w:ascii="Times New Roman" w:hAnsi="Times New Roman" w:cs="Times New Roman"/>
+          <w:sz w:val="28"/>
+          <w:szCs w:val="28"/>
+          <w:lang w:val="bg-BG"/>
+        </w:rPr>
+        <w:t xml:space="preserve"> метода </w:t>
+      </w:r>
+      <w:proofErr w:type="spellStart"/>
+      <w:r>
+        <w:rPr>
+          <w:rFonts w:ascii="Times New Roman" w:hAnsi="Times New Roman" w:cs="Times New Roman"/>
+          <w:sz w:val="28"/>
+          <w:szCs w:val="28"/>
+          <w:lang w:val="bg-BG"/>
+        </w:rPr>
+        <w:t>Router</w:t>
+      </w:r>
+      <w:proofErr w:type="spellEnd"/>
+      <w:r>
+        <w:rPr>
+          <w:rFonts w:ascii="Times New Roman" w:hAnsi="Times New Roman" w:cs="Times New Roman"/>
+          <w:sz w:val="28"/>
+          <w:szCs w:val="28"/>
+          <w:lang w:val="bg-BG"/>
+        </w:rPr>
+        <w:t xml:space="preserve">(). Този метод връща </w:t>
+      </w:r>
+      <w:r>
+        <w:rPr>
+          <w:rFonts w:ascii="Times New Roman" w:hAnsi="Times New Roman" w:cs="Times New Roman"/>
+          <w:sz w:val="28"/>
+          <w:szCs w:val="28"/>
+          <w:lang w:val="bg-BG"/>
+        </w:rPr>
+        <w:t>инстанция</w:t>
+      </w:r>
+      <w:r>
+        <w:rPr>
+          <w:rFonts w:ascii="Times New Roman" w:hAnsi="Times New Roman" w:cs="Times New Roman"/>
+          <w:sz w:val="28"/>
+          <w:szCs w:val="28"/>
+          <w:lang w:val="bg-BG"/>
+        </w:rPr>
+        <w:t xml:space="preserve"> на </w:t>
+      </w:r>
+      <w:r>
+        <w:rPr>
+          <w:rFonts w:ascii="Times New Roman" w:hAnsi="Times New Roman" w:cs="Times New Roman"/>
+          <w:sz w:val="28"/>
+          <w:szCs w:val="28"/>
+          <w:lang w:val="bg-BG"/>
+        </w:rPr>
+        <w:t>маршрутизатор</w:t>
+      </w:r>
+      <w:r>
+        <w:rPr>
+          <w:rFonts w:ascii="Times New Roman" w:hAnsi="Times New Roman" w:cs="Times New Roman"/>
+          <w:sz w:val="28"/>
+          <w:szCs w:val="28"/>
+          <w:lang w:val="bg-BG"/>
+        </w:rPr>
+        <w:t>, ко</w:t>
+      </w:r>
+      <w:r>
+        <w:rPr>
+          <w:rFonts w:ascii="Times New Roman" w:hAnsi="Times New Roman" w:cs="Times New Roman"/>
+          <w:sz w:val="28"/>
+          <w:szCs w:val="28"/>
+          <w:lang w:val="bg-BG"/>
+        </w:rPr>
+        <w:t>я</w:t>
+      </w:r>
+      <w:r>
+        <w:rPr>
+          <w:rFonts w:ascii="Times New Roman" w:hAnsi="Times New Roman" w:cs="Times New Roman"/>
+          <w:sz w:val="28"/>
+          <w:szCs w:val="28"/>
+          <w:lang w:val="bg-BG"/>
+        </w:rPr>
+        <w:t>то след това може да</w:t>
+      </w:r>
+      <w:r>
+        <w:rPr>
+          <w:rFonts w:ascii="Times New Roman" w:hAnsi="Times New Roman" w:cs="Times New Roman"/>
+          <w:sz w:val="28"/>
+          <w:szCs w:val="28"/>
+          <w:lang w:val="bg-BG"/>
+        </w:rPr>
+        <w:t xml:space="preserve"> се</w:t>
+      </w:r>
+      <w:r>
+        <w:rPr>
+          <w:rFonts w:ascii="Times New Roman" w:hAnsi="Times New Roman" w:cs="Times New Roman"/>
+          <w:sz w:val="28"/>
+          <w:szCs w:val="28"/>
+          <w:lang w:val="bg-BG"/>
+        </w:rPr>
+        <w:t xml:space="preserve"> използва, за да</w:t>
+      </w:r>
+      <w:r>
+        <w:rPr>
+          <w:rFonts w:ascii="Times New Roman" w:hAnsi="Times New Roman" w:cs="Times New Roman"/>
+          <w:sz w:val="28"/>
+          <w:szCs w:val="28"/>
+          <w:lang w:val="bg-BG"/>
+        </w:rPr>
+        <w:t xml:space="preserve"> се</w:t>
+      </w:r>
+      <w:r>
+        <w:rPr>
+          <w:rFonts w:ascii="Times New Roman" w:hAnsi="Times New Roman" w:cs="Times New Roman"/>
+          <w:sz w:val="28"/>
+          <w:szCs w:val="28"/>
+          <w:lang w:val="bg-BG"/>
+        </w:rPr>
+        <w:t xml:space="preserve"> дефинират маршрутите на приложение</w:t>
+      </w:r>
+      <w:r>
+        <w:rPr>
+          <w:rFonts w:ascii="Times New Roman" w:hAnsi="Times New Roman" w:cs="Times New Roman"/>
+          <w:sz w:val="28"/>
+          <w:szCs w:val="28"/>
+          <w:lang w:val="bg-BG"/>
+        </w:rPr>
+        <w:t>то</w:t>
+      </w:r>
+      <w:r>
+        <w:rPr>
+          <w:rFonts w:ascii="Times New Roman" w:hAnsi="Times New Roman" w:cs="Times New Roman"/>
+          <w:sz w:val="28"/>
+          <w:szCs w:val="28"/>
+          <w:lang w:val="bg-BG"/>
+        </w:rPr>
+        <w:t xml:space="preserve"> за различни</w:t>
+      </w:r>
+      <w:r>
+        <w:rPr>
+          <w:rFonts w:ascii="Times New Roman" w:hAnsi="Times New Roman" w:cs="Times New Roman"/>
+          <w:sz w:val="28"/>
+          <w:szCs w:val="28"/>
+          <w:lang w:val="bg-BG"/>
+        </w:rPr>
+        <w:t>те</w:t>
+      </w:r>
+      <w:r>
+        <w:rPr>
+          <w:rFonts w:ascii="Times New Roman" w:hAnsi="Times New Roman" w:cs="Times New Roman"/>
+          <w:sz w:val="28"/>
+          <w:szCs w:val="28"/>
+          <w:lang w:val="bg-BG"/>
+        </w:rPr>
+        <w:t xml:space="preserve"> HTTP методи (GET, POST, PUT, DELETE и т.н.), като</w:t>
+      </w:r>
+      <w:r>
+        <w:rPr>
+          <w:rFonts w:ascii="Times New Roman" w:hAnsi="Times New Roman" w:cs="Times New Roman"/>
+          <w:sz w:val="28"/>
+          <w:szCs w:val="28"/>
+          <w:lang w:val="bg-BG"/>
+        </w:rPr>
+        <w:t xml:space="preserve"> се</w:t>
+      </w:r>
+      <w:r>
+        <w:rPr>
+          <w:rFonts w:ascii="Times New Roman" w:hAnsi="Times New Roman" w:cs="Times New Roman"/>
+          <w:sz w:val="28"/>
+          <w:szCs w:val="28"/>
+          <w:lang w:val="bg-BG"/>
+        </w:rPr>
+        <w:t xml:space="preserve"> използват методите на </w:t>
+      </w:r>
+      <w:r>
+        <w:rPr>
+          <w:rFonts w:ascii="Times New Roman" w:hAnsi="Times New Roman" w:cs="Times New Roman"/>
+          <w:sz w:val="28"/>
+          <w:szCs w:val="28"/>
+          <w:lang w:val="bg-BG"/>
+        </w:rPr>
+        <w:t xml:space="preserve">маршрутизатора </w:t>
+      </w:r>
+      <w:r>
+        <w:rPr>
+          <w:rFonts w:ascii="Times New Roman" w:hAnsi="Times New Roman" w:cs="Times New Roman"/>
+          <w:sz w:val="28"/>
+          <w:szCs w:val="28"/>
+          <w:lang w:val="bg-BG"/>
+        </w:rPr>
+        <w:t>като .</w:t>
+      </w:r>
+      <w:proofErr w:type="spellStart"/>
+      <w:r>
+        <w:rPr>
+          <w:rFonts w:ascii="Times New Roman" w:hAnsi="Times New Roman" w:cs="Times New Roman"/>
+          <w:sz w:val="28"/>
+          <w:szCs w:val="28"/>
+          <w:lang w:val="bg-BG"/>
+        </w:rPr>
+        <w:t>get</w:t>
+      </w:r>
+      <w:proofErr w:type="spellEnd"/>
+      <w:r>
+        <w:rPr>
+          <w:rFonts w:ascii="Times New Roman" w:hAnsi="Times New Roman" w:cs="Times New Roman"/>
+          <w:sz w:val="28"/>
+          <w:szCs w:val="28"/>
+          <w:lang w:val="bg-BG"/>
+        </w:rPr>
+        <w:t>(), .</w:t>
+      </w:r>
+      <w:proofErr w:type="spellStart"/>
+      <w:r>
+        <w:rPr>
+          <w:rFonts w:ascii="Times New Roman" w:hAnsi="Times New Roman" w:cs="Times New Roman"/>
+          <w:sz w:val="28"/>
+          <w:szCs w:val="28"/>
+          <w:lang w:val="bg-BG"/>
+        </w:rPr>
+        <w:t>post</w:t>
+      </w:r>
+      <w:proofErr w:type="spellEnd"/>
+      <w:r>
+        <w:rPr>
+          <w:rFonts w:ascii="Times New Roman" w:hAnsi="Times New Roman" w:cs="Times New Roman"/>
+          <w:sz w:val="28"/>
+          <w:szCs w:val="28"/>
+          <w:lang w:val="bg-BG"/>
+        </w:rPr>
+        <w:t>(), .</w:t>
+      </w:r>
+      <w:proofErr w:type="spellStart"/>
+      <w:r>
+        <w:rPr>
+          <w:rFonts w:ascii="Times New Roman" w:hAnsi="Times New Roman" w:cs="Times New Roman"/>
+          <w:sz w:val="28"/>
+          <w:szCs w:val="28"/>
+          <w:lang w:val="bg-BG"/>
+        </w:rPr>
+        <w:t>put</w:t>
+      </w:r>
+      <w:proofErr w:type="spellEnd"/>
+      <w:r>
+        <w:rPr>
+          <w:rFonts w:ascii="Times New Roman" w:hAnsi="Times New Roman" w:cs="Times New Roman"/>
+          <w:sz w:val="28"/>
+          <w:szCs w:val="28"/>
+          <w:lang w:val="bg-BG"/>
+        </w:rPr>
+        <w:t>() и .</w:t>
+      </w:r>
+      <w:proofErr w:type="spellStart"/>
+      <w:r>
+        <w:rPr>
+          <w:rFonts w:ascii="Times New Roman" w:hAnsi="Times New Roman" w:cs="Times New Roman"/>
+          <w:sz w:val="28"/>
+          <w:szCs w:val="28"/>
+          <w:lang w:val="bg-BG"/>
+        </w:rPr>
+        <w:t>delete</w:t>
+      </w:r>
+      <w:proofErr w:type="spellEnd"/>
+      <w:r>
+        <w:rPr>
+          <w:rFonts w:ascii="Times New Roman" w:hAnsi="Times New Roman" w:cs="Times New Roman"/>
+          <w:sz w:val="28"/>
+          <w:szCs w:val="28"/>
+          <w:lang w:val="bg-BG"/>
+        </w:rPr>
+        <w:t>().</w:t>
+      </w:r>
+    </w:p>
+    <w:p>
+      <w:pPr>
+        <w:pStyle w:val="ListParagraph"/>
+        <w:overflowPunct/>
+        <w:autoSpaceDE/>
+        <w:spacing w:after="160" w:line="360" w:lineRule="auto"/>
+        <w:ind w:leftChars="0" w:firstLineChars="0" w:firstLine="0"/>
+        <w:outlineLvl w:val="9"/>
+        <w:rPr>
+          <w:rFonts w:ascii="Times New Roman" w:hAnsi="Times New Roman" w:cs="Times New Roman"/>
+          <w:sz w:val="28"/>
+          <w:szCs w:val="28"/>
+          <w:lang w:val="bg-BG"/>
+        </w:rPr>
+      </w:pPr>
+      <w:r>
+        <w:rPr>
+          <w:rFonts w:ascii="Times New Roman" w:hAnsi="Times New Roman" w:cs="Times New Roman"/>
+          <w:sz w:val="28"/>
+          <w:szCs w:val="28"/>
+          <w:lang w:val="bg-BG"/>
+        </w:rPr>
+        <w:t xml:space="preserve">След като </w:t>
+      </w:r>
+      <w:r>
+        <w:rPr>
+          <w:rFonts w:ascii="Times New Roman" w:hAnsi="Times New Roman" w:cs="Times New Roman"/>
+          <w:sz w:val="28"/>
+          <w:szCs w:val="28"/>
+          <w:lang w:val="bg-BG"/>
+        </w:rPr>
+        <w:t>се създаде маршрутизатора,</w:t>
+      </w:r>
+      <w:r>
+        <w:rPr>
+          <w:rFonts w:ascii="Times New Roman" w:hAnsi="Times New Roman" w:cs="Times New Roman"/>
+          <w:sz w:val="28"/>
+          <w:szCs w:val="28"/>
+          <w:lang w:val="bg-BG"/>
+        </w:rPr>
+        <w:t xml:space="preserve"> върху инстанцията на приложението</w:t>
+      </w:r>
+      <w:r>
+        <w:rPr>
+          <w:rFonts w:ascii="Times New Roman" w:hAnsi="Times New Roman" w:cs="Times New Roman"/>
+          <w:sz w:val="28"/>
+          <w:szCs w:val="28"/>
+          <w:lang w:val="bg-BG"/>
+        </w:rPr>
+        <w:t xml:space="preserve"> се използва</w:t>
+      </w:r>
+      <w:r>
+        <w:rPr>
+          <w:rFonts w:ascii="Times New Roman" w:hAnsi="Times New Roman" w:cs="Times New Roman"/>
+          <w:sz w:val="28"/>
+          <w:szCs w:val="28"/>
+          <w:lang w:val="bg-BG"/>
+        </w:rPr>
+        <w:t xml:space="preserve"> .</w:t>
+      </w:r>
+      <w:proofErr w:type="spellStart"/>
+      <w:r>
+        <w:rPr>
+          <w:rFonts w:ascii="Times New Roman" w:hAnsi="Times New Roman" w:cs="Times New Roman"/>
+          <w:sz w:val="28"/>
+          <w:szCs w:val="28"/>
+          <w:lang w:val="bg-BG"/>
+        </w:rPr>
+        <w:t>use</w:t>
+      </w:r>
+      <w:proofErr w:type="spellEnd"/>
+      <w:r>
+        <w:rPr>
+          <w:rFonts w:ascii="Times New Roman" w:hAnsi="Times New Roman" w:cs="Times New Roman"/>
+          <w:sz w:val="28"/>
+          <w:szCs w:val="28"/>
+          <w:lang w:val="bg-BG"/>
+        </w:rPr>
+        <w:t>(), за да</w:t>
+      </w:r>
+      <w:r>
+        <w:rPr>
+          <w:rFonts w:ascii="Times New Roman" w:hAnsi="Times New Roman" w:cs="Times New Roman"/>
+          <w:sz w:val="28"/>
+          <w:szCs w:val="28"/>
+          <w:lang w:val="bg-BG"/>
+        </w:rPr>
+        <w:t xml:space="preserve"> се прикачи </w:t>
+      </w:r>
+      <w:r>
+        <w:rPr>
+          <w:rFonts w:ascii="Times New Roman" w:hAnsi="Times New Roman" w:cs="Times New Roman"/>
+          <w:sz w:val="28"/>
+          <w:szCs w:val="28"/>
+          <w:lang w:val="bg-BG"/>
+        </w:rPr>
+        <w:t xml:space="preserve">към конкретен път </w:t>
+      </w:r>
+      <w:r>
+        <w:rPr>
+          <w:rFonts w:ascii="Times New Roman" w:hAnsi="Times New Roman" w:cs="Times New Roman"/>
+          <w:sz w:val="28"/>
+          <w:szCs w:val="28"/>
+          <w:lang w:val="bg-BG"/>
+        </w:rPr>
+        <w:lastRenderedPageBreak/>
+        <w:t>във приложение</w:t>
+      </w:r>
+      <w:r>
+        <w:rPr>
+          <w:rFonts w:ascii="Times New Roman" w:hAnsi="Times New Roman" w:cs="Times New Roman"/>
+          <w:sz w:val="28"/>
+          <w:szCs w:val="28"/>
+          <w:lang w:val="bg-BG"/>
+        </w:rPr>
+        <w:t>то</w:t>
+      </w:r>
+      <w:r>
+        <w:rPr>
+          <w:rFonts w:ascii="Times New Roman" w:hAnsi="Times New Roman" w:cs="Times New Roman"/>
+          <w:sz w:val="28"/>
+          <w:szCs w:val="28"/>
+          <w:lang w:val="bg-BG"/>
+        </w:rPr>
+        <w:t xml:space="preserve">. Това казва на Express да използва рутера за всички заявки, които съответстват на посочения път. </w:t>
+      </w:r>
+      <w:r>
+        <w:rPr>
+          <w:rFonts w:ascii="Times New Roman" w:hAnsi="Times New Roman" w:cs="Times New Roman"/>
+          <w:sz w:val="28"/>
+          <w:szCs w:val="28"/>
+          <w:lang w:val="bg-BG"/>
+        </w:rPr>
+        <w:t>В случая, този маршрутизатор се изпълнява при заявка към пътя „</w:t>
+      </w:r>
+      <w:r>
+        <w:rPr>
+          <w:rFonts w:ascii="Times New Roman" w:hAnsi="Times New Roman" w:cs="Times New Roman"/>
+          <w:sz w:val="28"/>
+          <w:szCs w:val="28"/>
+        </w:rPr>
+        <w:t>/collections</w:t>
+      </w:r>
+      <w:r>
+        <w:rPr>
+          <w:rFonts w:ascii="Times New Roman" w:hAnsi="Times New Roman" w:cs="Times New Roman"/>
+          <w:sz w:val="28"/>
+          <w:szCs w:val="28"/>
+          <w:lang w:val="bg-BG"/>
+        </w:rPr>
+        <w:t>“</w:t>
+      </w:r>
+      <w:r>
+        <w:rPr>
+          <w:rFonts w:ascii="Times New Roman" w:hAnsi="Times New Roman" w:cs="Times New Roman"/>
+          <w:sz w:val="28"/>
+          <w:szCs w:val="28"/>
+          <w:lang w:val="bg-BG"/>
+        </w:rPr>
+        <w:t>.</w:t>
+      </w:r>
+      <w:r>
+        <w:rPr>
+          <w:rFonts w:ascii="Times New Roman" w:hAnsi="Times New Roman" w:cs="Times New Roman"/>
+          <w:sz w:val="28"/>
+          <w:szCs w:val="28"/>
+          <w:lang w:val="bg-BG"/>
+        </w:rPr>
+        <w:t xml:space="preserve"> Аналогично са направени и останалите 4 маршрутизатора.</w:t>
+      </w:r>
+    </w:p>
+    <w:p>
+      <w:pPr>
+        <w:overflowPunct/>
+        <w:autoSpaceDE/>
+        <w:spacing w:after="160" w:line="360" w:lineRule="auto"/>
+        <w:ind w:leftChars="0" w:left="0" w:firstLineChars="0" w:firstLine="0"/>
+        <w:outlineLvl w:val="9"/>
+        <w:rPr>
+          <w:rFonts w:ascii="Times New Roman" w:hAnsi="Times New Roman" w:cs="Times New Roman"/>
+          <w:sz w:val="28"/>
+          <w:szCs w:val="28"/>
+          <w:lang w:val="bg-BG"/>
+        </w:rPr>
+      </w:pPr>
+    </w:p>
+    <w:p>
+      <w:pPr>
+        <w:pStyle w:val="ListParagraph"/>
+        <w:numPr>
+          <w:ilvl w:val="0"/>
+          <w:numId w:val="11"/>
+        </w:numPr>
+        <w:overflowPunct/>
+        <w:autoSpaceDE/>
+        <w:spacing w:after="160" w:line="360" w:lineRule="auto"/>
+        <w:ind w:leftChars="0" w:firstLineChars="0"/>
+        <w:outlineLvl w:val="9"/>
+        <w:rPr>
+          <w:rFonts w:ascii="Times New Roman" w:hAnsi="Times New Roman" w:cs="Times New Roman"/>
+          <w:sz w:val="28"/>
+          <w:szCs w:val="28"/>
+          <w:lang w:val="bg-BG"/>
+        </w:rPr>
+      </w:pPr>
+      <w:r>
+        <w:rPr>
+          <w:rFonts w:ascii="Times New Roman" w:hAnsi="Times New Roman" w:cs="Times New Roman"/>
+          <w:sz w:val="28"/>
+          <w:szCs w:val="28"/>
+          <w:lang w:val="bg-BG"/>
+        </w:rPr>
+        <w:t xml:space="preserve">Папката </w:t>
+      </w:r>
+      <w:r>
+        <w:rPr>
+          <w:rFonts w:ascii="Times New Roman" w:hAnsi="Times New Roman" w:cs="Times New Roman"/>
+          <w:sz w:val="28"/>
+          <w:szCs w:val="28"/>
+        </w:rPr>
+        <w:t xml:space="preserve">“controllers”, </w:t>
+      </w:r>
+      <w:r>
+        <w:rPr>
+          <w:rFonts w:ascii="Times New Roman" w:hAnsi="Times New Roman" w:cs="Times New Roman"/>
+          <w:sz w:val="28"/>
+          <w:szCs w:val="28"/>
+          <w:lang w:val="bg-BG"/>
+        </w:rPr>
+        <w:t>съдържаща</w:t>
+      </w:r>
+      <w:r>
+        <w:rPr>
+          <w:rFonts w:ascii="Times New Roman" w:hAnsi="Times New Roman" w:cs="Times New Roman"/>
+          <w:sz w:val="28"/>
+          <w:szCs w:val="28"/>
+        </w:rPr>
+        <w:t xml:space="preserve"> </w:t>
+      </w:r>
+      <w:r>
+        <w:rPr>
+          <w:rFonts w:ascii="Times New Roman" w:hAnsi="Times New Roman" w:cs="Times New Roman"/>
+          <w:sz w:val="28"/>
+          <w:szCs w:val="28"/>
+          <w:lang w:val="bg-BG"/>
+        </w:rPr>
+        <w:t xml:space="preserve">т. нар. контролери, които </w:t>
+      </w:r>
+      <w:r>
+        <w:rPr>
+          <w:rFonts w:ascii="Times New Roman" w:hAnsi="Times New Roman" w:cs="Times New Roman"/>
+          <w:sz w:val="28"/>
+          <w:szCs w:val="28"/>
+          <w:lang w:val="bg-BG"/>
+        </w:rPr>
+        <w:t xml:space="preserve">управляват бизнес логиката на </w:t>
+      </w:r>
+      <w:proofErr w:type="spellStart"/>
+      <w:r>
+        <w:rPr>
+          <w:rFonts w:ascii="Times New Roman" w:hAnsi="Times New Roman" w:cs="Times New Roman"/>
+          <w:sz w:val="28"/>
+          <w:szCs w:val="28"/>
+          <w:lang w:val="bg-BG"/>
+        </w:rPr>
+        <w:t>приложениет</w:t>
+      </w:r>
+      <w:proofErr w:type="spellEnd"/>
+      <w:r>
+        <w:rPr>
+          <w:rFonts w:ascii="Times New Roman" w:hAnsi="Times New Roman" w:cs="Times New Roman"/>
+          <w:sz w:val="28"/>
+          <w:szCs w:val="28"/>
+          <w:lang w:val="bg-BG"/>
+        </w:rPr>
+        <w:t>. С други думи, контролерите определят как приложението ще отговаря на различни HTTP заявки въз основа на логиката и правилата.</w:t>
+      </w:r>
+      <w:r>
+        <w:rPr>
+          <w:rFonts w:ascii="Times New Roman" w:hAnsi="Times New Roman" w:cs="Times New Roman"/>
+          <w:sz w:val="28"/>
+          <w:szCs w:val="28"/>
+          <w:lang w:val="bg-BG"/>
+        </w:rPr>
+        <w:t xml:space="preserve"> </w:t>
+      </w:r>
+    </w:p>
+    <w:p>
+      <w:pPr>
+        <w:pStyle w:val="ListParagraph"/>
+        <w:overflowPunct/>
+        <w:autoSpaceDE/>
+        <w:spacing w:after="160" w:line="360" w:lineRule="auto"/>
+        <w:ind w:leftChars="0" w:firstLineChars="0" w:firstLine="0"/>
+        <w:outlineLvl w:val="9"/>
+        <w:rPr>
+          <w:rFonts w:ascii="Times New Roman" w:hAnsi="Times New Roman" w:cs="Times New Roman"/>
+          <w:sz w:val="28"/>
+          <w:szCs w:val="28"/>
+          <w:lang w:val="bg-BG"/>
+        </w:rPr>
+      </w:pPr>
+    </w:p>
+    <w:p>
+      <w:pPr>
+        <w:pStyle w:val="ListParagraph"/>
+        <w:overflowPunct/>
+        <w:autoSpaceDE/>
+        <w:spacing w:after="160" w:line="360" w:lineRule="auto"/>
+        <w:ind w:leftChars="0" w:firstLineChars="0" w:firstLine="0"/>
+        <w:outlineLvl w:val="9"/>
+        <w:rPr>
+          <w:rFonts w:ascii="Times New Roman" w:hAnsi="Times New Roman" w:cs="Times New Roman"/>
+          <w:sz w:val="28"/>
+          <w:szCs w:val="28"/>
+          <w:lang w:val="bg-BG"/>
+        </w:rPr>
+      </w:pPr>
+      <w:r>
+        <w:rPr>
+          <w:rFonts w:ascii="Times New Roman" w:hAnsi="Times New Roman" w:cs="Times New Roman"/>
+          <w:sz w:val="28"/>
+          <w:szCs w:val="28"/>
+          <w:lang w:val="bg-BG"/>
+        </w:rPr>
+        <w:t>На фиг.? е показан контролерът за колекция</w:t>
+      </w:r>
+      <w:r>
+        <w:rPr>
+          <w:rFonts w:ascii="Times New Roman" w:hAnsi="Times New Roman" w:cs="Times New Roman"/>
+          <w:sz w:val="28"/>
+          <w:szCs w:val="28"/>
+          <w:lang w:val="bg-BG"/>
+        </w:rPr>
+        <w:t>.</w:t>
+      </w:r>
+      <w:r>
+        <w:rPr>
+          <w:rFonts w:ascii="Times New Roman" w:hAnsi="Times New Roman" w:cs="Times New Roman"/>
+          <w:sz w:val="28"/>
+          <w:szCs w:val="28"/>
+        </w:rPr>
+        <w:br/>
+      </w:r>
+      <w:r>
+        <w:rPr>
+          <w:rFonts w:ascii="Times New Roman" w:hAnsi="Times New Roman" w:cs="Times New Roman"/>
+          <w:sz w:val="28"/>
+          <w:szCs w:val="28"/>
+          <w:lang w:val="bg-BG"/>
+        </w:rPr>
+        <w:t xml:space="preserve">Този код дефинира набор от функции, които обработват HTTP заявки, свързани с колекции в приложение Node.js/Express.js. Кодът импортира обектите </w:t>
+      </w:r>
+      <w:proofErr w:type="spellStart"/>
+      <w:r>
+        <w:rPr>
+          <w:rFonts w:ascii="Times New Roman" w:hAnsi="Times New Roman" w:cs="Times New Roman"/>
+          <w:sz w:val="28"/>
+          <w:szCs w:val="28"/>
+          <w:lang w:val="bg-BG"/>
+        </w:rPr>
+        <w:t>Request</w:t>
+      </w:r>
+      <w:proofErr w:type="spellEnd"/>
+      <w:r>
+        <w:rPr>
+          <w:rFonts w:ascii="Times New Roman" w:hAnsi="Times New Roman" w:cs="Times New Roman"/>
+          <w:sz w:val="28"/>
+          <w:szCs w:val="28"/>
+          <w:lang w:val="bg-BG"/>
+        </w:rPr>
+        <w:t xml:space="preserve"> и </w:t>
+      </w:r>
+      <w:proofErr w:type="spellStart"/>
+      <w:r>
+        <w:rPr>
+          <w:rFonts w:ascii="Times New Roman" w:hAnsi="Times New Roman" w:cs="Times New Roman"/>
+          <w:sz w:val="28"/>
+          <w:szCs w:val="28"/>
+          <w:lang w:val="bg-BG"/>
+        </w:rPr>
+        <w:t>Response</w:t>
+      </w:r>
+      <w:proofErr w:type="spellEnd"/>
+      <w:r>
+        <w:rPr>
+          <w:rFonts w:ascii="Times New Roman" w:hAnsi="Times New Roman" w:cs="Times New Roman"/>
+          <w:sz w:val="28"/>
+          <w:szCs w:val="28"/>
+          <w:lang w:val="bg-BG"/>
+        </w:rPr>
+        <w:t xml:space="preserve"> от библиотеката Express.js, както и други функции и типове от други файлове в проекта.</w:t>
+      </w:r>
+    </w:p>
+    <w:p>
+      <w:pPr>
+        <w:pStyle w:val="ListParagraph"/>
+        <w:overflowPunct/>
+        <w:autoSpaceDE/>
+        <w:spacing w:after="160" w:line="360" w:lineRule="auto"/>
+        <w:ind w:leftChars="0" w:firstLineChars="0" w:firstLine="0"/>
+        <w:outlineLvl w:val="9"/>
+        <w:rPr>
+          <w:rFonts w:ascii="Times New Roman" w:hAnsi="Times New Roman" w:cs="Times New Roman"/>
+          <w:sz w:val="28"/>
+          <w:szCs w:val="28"/>
+          <w:lang w:val="bg-BG"/>
+        </w:rPr>
+      </w:pPr>
+    </w:p>
+    <w:p>
+      <w:pPr>
+        <w:pStyle w:val="ListParagraph"/>
+        <w:overflowPunct/>
+        <w:autoSpaceDE/>
+        <w:spacing w:after="160" w:line="360" w:lineRule="auto"/>
+        <w:ind w:leftChars="0" w:firstLineChars="0" w:firstLine="0"/>
+        <w:outlineLvl w:val="9"/>
+        <w:rPr>
+          <w:rFonts w:ascii="Times New Roman" w:hAnsi="Times New Roman" w:cs="Times New Roman"/>
+          <w:sz w:val="28"/>
+          <w:szCs w:val="28"/>
+          <w:lang w:val="bg-BG"/>
+        </w:rPr>
+      </w:pPr>
+      <w:r>
+        <w:rPr>
+          <w:rFonts w:ascii="Times New Roman" w:hAnsi="Times New Roman" w:cs="Times New Roman"/>
+          <w:sz w:val="28"/>
+          <w:szCs w:val="28"/>
+          <w:lang w:val="bg-BG"/>
+        </w:rPr>
+        <w:t>Ф</w:t>
+      </w:r>
+      <w:r>
+        <w:rPr>
+          <w:rFonts w:ascii="Times New Roman" w:hAnsi="Times New Roman" w:cs="Times New Roman"/>
+          <w:sz w:val="28"/>
+          <w:szCs w:val="28"/>
+          <w:lang w:val="bg-BG"/>
+        </w:rPr>
+        <w:t>ункции</w:t>
+      </w:r>
+      <w:r>
+        <w:rPr>
+          <w:rFonts w:ascii="Times New Roman" w:hAnsi="Times New Roman" w:cs="Times New Roman"/>
+          <w:sz w:val="28"/>
+          <w:szCs w:val="28"/>
+          <w:lang w:val="bg-BG"/>
+        </w:rPr>
+        <w:t>те</w:t>
+      </w:r>
+      <w:r>
+        <w:rPr>
+          <w:rFonts w:ascii="Times New Roman" w:hAnsi="Times New Roman" w:cs="Times New Roman"/>
+          <w:sz w:val="28"/>
+          <w:szCs w:val="28"/>
+          <w:lang w:val="bg-BG"/>
+        </w:rPr>
+        <w:t xml:space="preserve">, дефинирани в </w:t>
+      </w:r>
+      <w:r>
+        <w:rPr>
+          <w:rFonts w:ascii="Times New Roman" w:hAnsi="Times New Roman" w:cs="Times New Roman"/>
+          <w:sz w:val="28"/>
+          <w:szCs w:val="28"/>
+          <w:lang w:val="bg-BG"/>
+        </w:rPr>
+        <w:t>контролера</w:t>
+      </w:r>
+      <w:r>
+        <w:rPr>
+          <w:rFonts w:ascii="Times New Roman" w:hAnsi="Times New Roman" w:cs="Times New Roman"/>
+          <w:sz w:val="28"/>
+          <w:szCs w:val="28"/>
+          <w:lang w:val="bg-BG"/>
+        </w:rPr>
+        <w:t>:</w:t>
+      </w:r>
+    </w:p>
+    <w:p>
+      <w:pPr>
+        <w:pStyle w:val="ListParagraph"/>
+        <w:overflowPunct/>
+        <w:autoSpaceDE/>
+        <w:spacing w:after="160" w:line="360" w:lineRule="auto"/>
+        <w:ind w:leftChars="0" w:firstLineChars="0" w:firstLine="0"/>
+        <w:outlineLvl w:val="9"/>
+        <w:rPr>
+          <w:rFonts w:ascii="Times New Roman" w:hAnsi="Times New Roman" w:cs="Times New Roman"/>
+          <w:sz w:val="28"/>
+          <w:szCs w:val="28"/>
+          <w:lang w:val="bg-BG"/>
+        </w:rPr>
+      </w:pPr>
+    </w:p>
+    <w:p>
+      <w:pPr>
+        <w:pStyle w:val="ListParagraph"/>
+        <w:numPr>
+          <w:ilvl w:val="1"/>
+          <w:numId w:val="11"/>
+        </w:numPr>
+        <w:overflowPunct/>
+        <w:autoSpaceDE/>
+        <w:spacing w:after="160" w:line="360" w:lineRule="auto"/>
+        <w:ind w:leftChars="0" w:firstLineChars="0"/>
+        <w:outlineLvl w:val="9"/>
+        <w:rPr>
+          <w:rFonts w:ascii="Times New Roman" w:hAnsi="Times New Roman" w:cs="Times New Roman"/>
+          <w:sz w:val="28"/>
+          <w:szCs w:val="28"/>
+          <w:lang w:val="bg-BG"/>
+        </w:rPr>
+      </w:pPr>
+      <w:proofErr w:type="spellStart"/>
+      <w:r>
+        <w:rPr>
+          <w:rFonts w:ascii="Times New Roman" w:hAnsi="Times New Roman" w:cs="Times New Roman"/>
+          <w:sz w:val="28"/>
+          <w:szCs w:val="28"/>
+          <w:lang w:val="bg-BG"/>
+        </w:rPr>
+        <w:t>createCollection</w:t>
+      </w:r>
+      <w:proofErr w:type="spellEnd"/>
+      <w:r>
+        <w:rPr>
+          <w:rFonts w:ascii="Times New Roman" w:hAnsi="Times New Roman" w:cs="Times New Roman"/>
+          <w:sz w:val="28"/>
+          <w:szCs w:val="28"/>
+          <w:lang w:val="bg-BG"/>
+        </w:rPr>
+        <w:t xml:space="preserve">: </w:t>
+      </w:r>
+      <w:r>
+        <w:rPr>
+          <w:rFonts w:ascii="Times New Roman" w:hAnsi="Times New Roman" w:cs="Times New Roman"/>
+          <w:sz w:val="28"/>
+          <w:szCs w:val="28"/>
+          <w:lang w:val="bg-BG"/>
+        </w:rPr>
+        <w:t>С</w:t>
+      </w:r>
+      <w:r>
+        <w:rPr>
+          <w:rFonts w:ascii="Times New Roman" w:hAnsi="Times New Roman" w:cs="Times New Roman"/>
+          <w:sz w:val="28"/>
+          <w:szCs w:val="28"/>
+          <w:lang w:val="bg-BG"/>
+        </w:rPr>
+        <w:t xml:space="preserve">ъздава нова колекция чрез извикване на функцията </w:t>
+      </w:r>
+      <w:proofErr w:type="spellStart"/>
+      <w:r>
+        <w:rPr>
+          <w:rFonts w:ascii="Times New Roman" w:hAnsi="Times New Roman" w:cs="Times New Roman"/>
+          <w:sz w:val="28"/>
+          <w:szCs w:val="28"/>
+          <w:lang w:val="bg-BG"/>
+        </w:rPr>
+        <w:t>collectionService.createCollection</w:t>
+      </w:r>
+      <w:proofErr w:type="spellEnd"/>
+      <w:r>
+        <w:rPr>
+          <w:rFonts w:ascii="Times New Roman" w:hAnsi="Times New Roman" w:cs="Times New Roman"/>
+          <w:sz w:val="28"/>
+          <w:szCs w:val="28"/>
+          <w:lang w:val="bg-BG"/>
+        </w:rPr>
+        <w:t xml:space="preserve"> с данни от тялото на HTTP заявката. След това изпраща обратно HTTP отговор с новосъздадените данни за събиране.</w:t>
+      </w:r>
+    </w:p>
+    <w:p>
+      <w:pPr>
+        <w:pStyle w:val="ListParagraph"/>
+        <w:numPr>
+          <w:ilvl w:val="1"/>
+          <w:numId w:val="11"/>
+        </w:numPr>
+        <w:overflowPunct/>
+        <w:autoSpaceDE/>
+        <w:spacing w:after="160" w:line="360" w:lineRule="auto"/>
+        <w:ind w:leftChars="0" w:firstLineChars="0"/>
+        <w:outlineLvl w:val="9"/>
+        <w:rPr>
+          <w:rFonts w:ascii="Times New Roman" w:hAnsi="Times New Roman" w:cs="Times New Roman"/>
+          <w:sz w:val="28"/>
+          <w:szCs w:val="28"/>
+          <w:lang w:val="bg-BG"/>
+        </w:rPr>
+      </w:pPr>
+      <w:proofErr w:type="spellStart"/>
+      <w:r>
+        <w:rPr>
+          <w:rFonts w:ascii="Times New Roman" w:hAnsi="Times New Roman" w:cs="Times New Roman"/>
+          <w:sz w:val="28"/>
+          <w:szCs w:val="28"/>
+          <w:lang w:val="bg-BG"/>
+        </w:rPr>
+        <w:t>getCollectionById</w:t>
+      </w:r>
+      <w:proofErr w:type="spellEnd"/>
+      <w:r>
+        <w:rPr>
+          <w:rFonts w:ascii="Times New Roman" w:hAnsi="Times New Roman" w:cs="Times New Roman"/>
+          <w:sz w:val="28"/>
+          <w:szCs w:val="28"/>
+          <w:lang w:val="bg-BG"/>
+        </w:rPr>
+        <w:t xml:space="preserve">: </w:t>
+      </w:r>
+      <w:r>
+        <w:rPr>
+          <w:rFonts w:ascii="Times New Roman" w:hAnsi="Times New Roman" w:cs="Times New Roman"/>
+          <w:sz w:val="28"/>
+          <w:szCs w:val="28"/>
+          <w:lang w:val="bg-BG"/>
+        </w:rPr>
+        <w:t>Намира</w:t>
+      </w:r>
+      <w:r>
+        <w:rPr>
+          <w:rFonts w:ascii="Times New Roman" w:hAnsi="Times New Roman" w:cs="Times New Roman"/>
+          <w:sz w:val="28"/>
+          <w:szCs w:val="28"/>
+          <w:lang w:val="bg-BG"/>
+        </w:rPr>
+        <w:t xml:space="preserve"> колекция по нейния идентификатор чрез извикване на функцията </w:t>
+      </w:r>
+      <w:proofErr w:type="spellStart"/>
+      <w:r>
+        <w:rPr>
+          <w:rFonts w:ascii="Times New Roman" w:hAnsi="Times New Roman" w:cs="Times New Roman"/>
+          <w:sz w:val="28"/>
+          <w:szCs w:val="28"/>
+          <w:lang w:val="bg-BG"/>
+        </w:rPr>
+        <w:t>collectionService.getCollectionById</w:t>
+      </w:r>
+      <w:proofErr w:type="spellEnd"/>
+      <w:r>
+        <w:rPr>
+          <w:rFonts w:ascii="Times New Roman" w:hAnsi="Times New Roman" w:cs="Times New Roman"/>
+          <w:sz w:val="28"/>
+          <w:szCs w:val="28"/>
+          <w:lang w:val="bg-BG"/>
+        </w:rPr>
+        <w:t>. След това изпраща обратно HTTP отговор с извлечените данни за колекцията.</w:t>
+      </w:r>
+    </w:p>
+    <w:p>
+      <w:pPr>
+        <w:pStyle w:val="ListParagraph"/>
+        <w:numPr>
+          <w:ilvl w:val="1"/>
+          <w:numId w:val="11"/>
+        </w:numPr>
+        <w:overflowPunct/>
+        <w:autoSpaceDE/>
+        <w:spacing w:after="160" w:line="360" w:lineRule="auto"/>
+        <w:ind w:leftChars="0" w:firstLineChars="0"/>
+        <w:outlineLvl w:val="9"/>
+        <w:rPr>
+          <w:rFonts w:ascii="Times New Roman" w:hAnsi="Times New Roman" w:cs="Times New Roman"/>
+          <w:sz w:val="28"/>
+          <w:szCs w:val="28"/>
+          <w:lang w:val="bg-BG"/>
+        </w:rPr>
+      </w:pPr>
+      <w:proofErr w:type="spellStart"/>
+      <w:r>
+        <w:rPr>
+          <w:rFonts w:ascii="Times New Roman" w:hAnsi="Times New Roman" w:cs="Times New Roman"/>
+          <w:sz w:val="28"/>
+          <w:szCs w:val="28"/>
+          <w:lang w:val="bg-BG"/>
+        </w:rPr>
+        <w:t>addElementToCollection</w:t>
+      </w:r>
+      <w:proofErr w:type="spellEnd"/>
+      <w:r>
+        <w:rPr>
+          <w:rFonts w:ascii="Times New Roman" w:hAnsi="Times New Roman" w:cs="Times New Roman"/>
+          <w:sz w:val="28"/>
+          <w:szCs w:val="28"/>
+          <w:lang w:val="bg-BG"/>
+        </w:rPr>
+        <w:t xml:space="preserve">: </w:t>
+      </w:r>
+      <w:r>
+        <w:rPr>
+          <w:rFonts w:ascii="Times New Roman" w:hAnsi="Times New Roman" w:cs="Times New Roman"/>
+          <w:sz w:val="28"/>
+          <w:szCs w:val="28"/>
+          <w:lang w:val="bg-BG"/>
+        </w:rPr>
+        <w:t>Д</w:t>
+      </w:r>
+      <w:r>
+        <w:rPr>
+          <w:rFonts w:ascii="Times New Roman" w:hAnsi="Times New Roman" w:cs="Times New Roman"/>
+          <w:sz w:val="28"/>
+          <w:szCs w:val="28"/>
+          <w:lang w:val="bg-BG"/>
+        </w:rPr>
+        <w:t>обавя елемент към колекция чрез извикване на функцията</w:t>
+      </w:r>
+      <w:r>
+        <w:rPr>
+          <w:rFonts w:ascii="Times New Roman" w:hAnsi="Times New Roman" w:cs="Times New Roman"/>
+          <w:sz w:val="28"/>
+          <w:szCs w:val="28"/>
+          <w:lang w:val="bg-BG"/>
+        </w:rPr>
+        <w:t xml:space="preserve"> </w:t>
+      </w:r>
+      <w:proofErr w:type="spellStart"/>
+      <w:r>
+        <w:rPr>
+          <w:rFonts w:ascii="Times New Roman" w:hAnsi="Times New Roman" w:cs="Times New Roman"/>
+          <w:sz w:val="28"/>
+          <w:szCs w:val="28"/>
+          <w:lang w:val="bg-BG"/>
+        </w:rPr>
+        <w:lastRenderedPageBreak/>
+        <w:t>collectionService.addElementToCollection</w:t>
+      </w:r>
+      <w:proofErr w:type="spellEnd"/>
+      <w:r>
+        <w:rPr>
+          <w:rFonts w:ascii="Times New Roman" w:hAnsi="Times New Roman" w:cs="Times New Roman"/>
+          <w:sz w:val="28"/>
+          <w:szCs w:val="28"/>
+          <w:lang w:val="bg-BG"/>
+        </w:rPr>
+        <w:t xml:space="preserve"> с данни от тялото на HTTP заявката. След това изпраща обратно HTTP отговор с резултата от операцията.</w:t>
+      </w:r>
+    </w:p>
+    <w:p>
+      <w:pPr>
+        <w:pStyle w:val="ListParagraph"/>
+        <w:numPr>
+          <w:ilvl w:val="1"/>
+          <w:numId w:val="11"/>
+        </w:numPr>
+        <w:overflowPunct/>
+        <w:autoSpaceDE/>
+        <w:spacing w:after="160" w:line="360" w:lineRule="auto"/>
+        <w:ind w:leftChars="0" w:firstLineChars="0"/>
+        <w:outlineLvl w:val="9"/>
+        <w:rPr>
+          <w:rFonts w:ascii="Times New Roman" w:hAnsi="Times New Roman" w:cs="Times New Roman"/>
+          <w:sz w:val="28"/>
+          <w:szCs w:val="28"/>
+          <w:lang w:val="bg-BG"/>
+        </w:rPr>
+      </w:pPr>
+      <w:proofErr w:type="spellStart"/>
+      <w:r>
+        <w:rPr>
+          <w:rFonts w:ascii="Times New Roman" w:hAnsi="Times New Roman" w:cs="Times New Roman"/>
+          <w:sz w:val="28"/>
+          <w:szCs w:val="28"/>
+          <w:lang w:val="bg-BG"/>
+        </w:rPr>
+        <w:t>removeElementFromCollection</w:t>
+      </w:r>
+      <w:proofErr w:type="spellEnd"/>
+      <w:r>
+        <w:rPr>
+          <w:rFonts w:ascii="Times New Roman" w:hAnsi="Times New Roman" w:cs="Times New Roman"/>
+          <w:sz w:val="28"/>
+          <w:szCs w:val="28"/>
+          <w:lang w:val="bg-BG"/>
+        </w:rPr>
+        <w:t xml:space="preserve">: Тази функция премахва елемент от колекция чрез извикване на функцията </w:t>
+      </w:r>
+      <w:proofErr w:type="spellStart"/>
+      <w:r>
+        <w:rPr>
+          <w:rFonts w:ascii="Times New Roman" w:hAnsi="Times New Roman" w:cs="Times New Roman"/>
+          <w:sz w:val="28"/>
+          <w:szCs w:val="28"/>
+          <w:lang w:val="bg-BG"/>
+        </w:rPr>
+        <w:t>collectionService.removeElementFromCollection</w:t>
+      </w:r>
+      <w:proofErr w:type="spellEnd"/>
+      <w:r>
+        <w:rPr>
+          <w:rFonts w:ascii="Times New Roman" w:hAnsi="Times New Roman" w:cs="Times New Roman"/>
+          <w:sz w:val="28"/>
+          <w:szCs w:val="28"/>
+          <w:lang w:val="bg-BG"/>
+        </w:rPr>
+        <w:t xml:space="preserve"> с данни от параметрите на HTTP заявката. След това изпраща обратно HTTP отговор, показващ успех или неуспех.</w:t>
+      </w:r>
+    </w:p>
+    <w:p>
+      <w:pPr>
+        <w:pStyle w:val="ListParagraph"/>
+        <w:numPr>
+          <w:ilvl w:val="1"/>
+          <w:numId w:val="11"/>
+        </w:numPr>
+        <w:overflowPunct/>
+        <w:autoSpaceDE/>
+        <w:spacing w:after="160" w:line="360" w:lineRule="auto"/>
+        <w:ind w:leftChars="0" w:firstLineChars="0"/>
+        <w:outlineLvl w:val="9"/>
+        <w:rPr>
+          <w:rFonts w:ascii="Times New Roman" w:hAnsi="Times New Roman" w:cs="Times New Roman"/>
+          <w:sz w:val="28"/>
+          <w:szCs w:val="28"/>
+          <w:lang w:val="bg-BG"/>
+        </w:rPr>
+      </w:pPr>
+      <w:proofErr w:type="spellStart"/>
+      <w:r>
+        <w:rPr>
+          <w:rFonts w:ascii="Times New Roman" w:hAnsi="Times New Roman" w:cs="Times New Roman"/>
+          <w:sz w:val="28"/>
+          <w:szCs w:val="28"/>
+          <w:lang w:val="bg-BG"/>
+        </w:rPr>
+        <w:t>deleteCollection</w:t>
+      </w:r>
+      <w:proofErr w:type="spellEnd"/>
+      <w:r>
+        <w:rPr>
+          <w:rFonts w:ascii="Times New Roman" w:hAnsi="Times New Roman" w:cs="Times New Roman"/>
+          <w:sz w:val="28"/>
+          <w:szCs w:val="28"/>
+          <w:lang w:val="bg-BG"/>
+        </w:rPr>
+        <w:t xml:space="preserve">: Тази функция изтрива колекция чрез извикване на функцията </w:t>
+      </w:r>
+      <w:proofErr w:type="spellStart"/>
+      <w:r>
+        <w:rPr>
+          <w:rFonts w:ascii="Times New Roman" w:hAnsi="Times New Roman" w:cs="Times New Roman"/>
+          <w:sz w:val="28"/>
+          <w:szCs w:val="28"/>
+          <w:lang w:val="bg-BG"/>
+        </w:rPr>
+        <w:t>collectionService.deleteCollection</w:t>
+      </w:r>
+      <w:proofErr w:type="spellEnd"/>
+      <w:r>
+        <w:rPr>
+          <w:rFonts w:ascii="Times New Roman" w:hAnsi="Times New Roman" w:cs="Times New Roman"/>
+          <w:sz w:val="28"/>
+          <w:szCs w:val="28"/>
+          <w:lang w:val="bg-BG"/>
+        </w:rPr>
+        <w:t xml:space="preserve"> с данни от параметрите на HTTP заявката.</w:t>
+      </w:r>
+    </w:p>
+    <w:p>
+      <w:pPr>
+        <w:pStyle w:val="ListParagraph"/>
+        <w:numPr>
+          <w:ilvl w:val="1"/>
+          <w:numId w:val="11"/>
+        </w:numPr>
+        <w:overflowPunct/>
+        <w:autoSpaceDE/>
+        <w:spacing w:after="160" w:line="360" w:lineRule="auto"/>
+        <w:ind w:leftChars="0" w:firstLineChars="0"/>
+        <w:outlineLvl w:val="9"/>
+        <w:rPr>
+          <w:rFonts w:ascii="Times New Roman" w:hAnsi="Times New Roman" w:cs="Times New Roman"/>
+          <w:sz w:val="28"/>
+          <w:szCs w:val="28"/>
+          <w:lang w:val="bg-BG"/>
+        </w:rPr>
+      </w:pPr>
+      <w:proofErr w:type="spellStart"/>
+      <w:r>
+        <w:rPr>
+          <w:rFonts w:ascii="Times New Roman" w:hAnsi="Times New Roman" w:cs="Times New Roman"/>
+          <w:sz w:val="28"/>
+          <w:szCs w:val="28"/>
+          <w:lang w:val="bg-BG"/>
+        </w:rPr>
+        <w:t>reorderCollection</w:t>
+      </w:r>
+      <w:proofErr w:type="spellEnd"/>
+      <w:r>
+        <w:rPr>
+          <w:rFonts w:ascii="Times New Roman" w:hAnsi="Times New Roman" w:cs="Times New Roman"/>
+          <w:sz w:val="28"/>
+          <w:szCs w:val="28"/>
+          <w:lang w:val="bg-BG"/>
+        </w:rPr>
+        <w:t xml:space="preserve">: Тази функция пренарежда елементите в колекция чрез извикване на функцията </w:t>
+      </w:r>
+      <w:proofErr w:type="spellStart"/>
+      <w:r>
+        <w:rPr>
+          <w:rFonts w:ascii="Times New Roman" w:hAnsi="Times New Roman" w:cs="Times New Roman"/>
+          <w:sz w:val="28"/>
+          <w:szCs w:val="28"/>
+          <w:lang w:val="bg-BG"/>
+        </w:rPr>
+        <w:t>collectionService.reorderCollection</w:t>
+      </w:r>
+      <w:proofErr w:type="spellEnd"/>
+      <w:r>
+        <w:rPr>
+          <w:rFonts w:ascii="Times New Roman" w:hAnsi="Times New Roman" w:cs="Times New Roman"/>
+          <w:sz w:val="28"/>
+          <w:szCs w:val="28"/>
+          <w:lang w:val="bg-BG"/>
+        </w:rPr>
+        <w:t xml:space="preserve"> с данни от тялото на HTTP заявката. </w:t>
+      </w:r>
+    </w:p>
+    <w:p>
+      <w:pPr>
+        <w:pStyle w:val="ListParagraph"/>
+        <w:overflowPunct/>
+        <w:autoSpaceDE/>
+        <w:spacing w:after="160" w:line="360" w:lineRule="auto"/>
+        <w:ind w:leftChars="0" w:firstLineChars="0" w:firstLine="0"/>
+        <w:outlineLvl w:val="9"/>
+        <w:rPr>
+          <w:rFonts w:ascii="Times New Roman" w:hAnsi="Times New Roman" w:cs="Times New Roman"/>
+          <w:sz w:val="28"/>
+          <w:szCs w:val="28"/>
+          <w:lang w:val="bg-BG"/>
+        </w:rPr>
+      </w:pPr>
+    </w:p>
+    <w:p>
+      <w:pPr>
+        <w:pStyle w:val="ListParagraph"/>
+        <w:overflowPunct/>
+        <w:autoSpaceDE/>
+        <w:spacing w:after="160" w:line="360" w:lineRule="auto"/>
+        <w:ind w:leftChars="0" w:firstLineChars="0" w:firstLine="0"/>
+        <w:outlineLvl w:val="9"/>
+        <w:rPr>
+          <w:rFonts w:ascii="Times New Roman" w:hAnsi="Times New Roman" w:cs="Times New Roman"/>
+          <w:sz w:val="28"/>
+          <w:szCs w:val="28"/>
+          <w:lang w:val="bg-BG"/>
+        </w:rPr>
+      </w:pPr>
+      <w:r>
+        <w:rPr>
+          <w:rFonts w:ascii="Times New Roman" w:hAnsi="Times New Roman" w:cs="Times New Roman"/>
+          <w:sz w:val="28"/>
+          <w:szCs w:val="28"/>
+          <w:lang w:val="bg-BG"/>
+        </w:rPr>
+        <w:t>Всяка функция съдържа код за обработка на грешки, който улавя</w:t>
+      </w:r>
+      <w:r>
+        <w:rPr>
+          <w:rFonts w:ascii="Times New Roman" w:hAnsi="Times New Roman" w:cs="Times New Roman"/>
+          <w:sz w:val="28"/>
+          <w:szCs w:val="28"/>
+          <w:lang w:val="bg-BG"/>
+        </w:rPr>
+        <w:t xml:space="preserve"> грешки и връща съответния резултат</w:t>
+      </w:r>
+      <w:r>
+        <w:rPr>
+          <w:rFonts w:ascii="Times New Roman" w:hAnsi="Times New Roman" w:cs="Times New Roman"/>
+          <w:sz w:val="28"/>
+          <w:szCs w:val="28"/>
+          <w:lang w:val="bg-BG"/>
+        </w:rPr>
+        <w:t>.</w:t>
+      </w:r>
+    </w:p>
+    <w:p>
+      <w:pPr>
+        <w:pStyle w:val="ListParagraph"/>
+        <w:overflowPunct/>
+        <w:autoSpaceDE/>
+        <w:spacing w:after="160" w:line="360" w:lineRule="auto"/>
+        <w:ind w:leftChars="0" w:firstLineChars="0" w:firstLine="0"/>
+        <w:outlineLvl w:val="9"/>
+        <w:rPr>
+          <w:rFonts w:ascii="Times New Roman" w:hAnsi="Times New Roman" w:cs="Times New Roman"/>
+          <w:sz w:val="28"/>
+          <w:szCs w:val="28"/>
+          <w:lang w:val="bg-BG"/>
+        </w:rPr>
+      </w:pPr>
+    </w:p>
+    <w:p>
+      <w:pPr>
+        <w:pStyle w:val="ListParagraph"/>
+        <w:numPr>
+          <w:ilvl w:val="0"/>
+          <w:numId w:val="11"/>
+        </w:numPr>
+        <w:overflowPunct/>
+        <w:autoSpaceDE/>
+        <w:spacing w:after="160" w:line="360" w:lineRule="auto"/>
+        <w:ind w:leftChars="0" w:firstLineChars="0"/>
+        <w:outlineLvl w:val="9"/>
+        <w:rPr>
+          <w:rFonts w:ascii="Times New Roman" w:hAnsi="Times New Roman" w:cs="Times New Roman"/>
+          <w:sz w:val="28"/>
+          <w:szCs w:val="28"/>
+          <w:lang w:val="bg-BG"/>
+        </w:rPr>
+      </w:pPr>
+      <w:r>
+        <w:rPr>
+          <w:rFonts w:ascii="Times New Roman" w:hAnsi="Times New Roman" w:cs="Times New Roman"/>
+          <w:sz w:val="28"/>
+          <w:szCs w:val="28"/>
+          <w:lang w:val="bg-BG"/>
+        </w:rPr>
+        <w:t>Папката „</w:t>
+      </w:r>
+      <w:r>
+        <w:rPr>
+          <w:rFonts w:ascii="Times New Roman" w:hAnsi="Times New Roman" w:cs="Times New Roman"/>
+          <w:sz w:val="28"/>
+          <w:szCs w:val="28"/>
+        </w:rPr>
+        <w:t>services</w:t>
+      </w:r>
+      <w:r>
+        <w:rPr>
+          <w:rFonts w:ascii="Times New Roman" w:hAnsi="Times New Roman" w:cs="Times New Roman"/>
+          <w:sz w:val="28"/>
+          <w:szCs w:val="28"/>
+          <w:lang w:val="bg-BG"/>
+        </w:rPr>
+        <w:t>“</w:t>
+      </w:r>
+      <w:r>
+        <w:rPr>
+          <w:rFonts w:ascii="Times New Roman" w:hAnsi="Times New Roman" w:cs="Times New Roman"/>
+          <w:sz w:val="28"/>
+          <w:szCs w:val="28"/>
+        </w:rPr>
+        <w:t xml:space="preserve">, </w:t>
+      </w:r>
+      <w:r>
+        <w:rPr>
+          <w:rFonts w:ascii="Times New Roman" w:hAnsi="Times New Roman" w:cs="Times New Roman"/>
+          <w:sz w:val="28"/>
+          <w:szCs w:val="28"/>
+          <w:lang w:val="bg-BG"/>
+        </w:rPr>
+        <w:t>която съдържа кода, управляващ всички случаи на интеракция с базата данни. В случая е разделен на файлове за различните ресурси.</w:t>
+      </w:r>
+    </w:p>
+    <w:p>
+      <w:pPr>
+        <w:pStyle w:val="ListParagraph"/>
+        <w:overflowPunct/>
+        <w:autoSpaceDE/>
+        <w:spacing w:after="160" w:line="360" w:lineRule="auto"/>
+        <w:ind w:leftChars="0" w:firstLineChars="0" w:firstLine="0"/>
+        <w:outlineLvl w:val="9"/>
+        <w:rPr>
+          <w:rFonts w:ascii="Times New Roman" w:hAnsi="Times New Roman" w:cs="Times New Roman"/>
+          <w:sz w:val="28"/>
+          <w:szCs w:val="28"/>
+          <w:lang w:val="bg-BG"/>
+        </w:rPr>
+      </w:pPr>
+    </w:p>
+    <w:p>
+      <w:pPr>
+        <w:pStyle w:val="ListParagraph"/>
+        <w:overflowPunct/>
+        <w:autoSpaceDE/>
+        <w:spacing w:after="160" w:line="360" w:lineRule="auto"/>
+        <w:ind w:leftChars="0" w:firstLineChars="0" w:firstLine="0"/>
+        <w:outlineLvl w:val="9"/>
+        <w:rPr>
+          <w:rFonts w:ascii="Times New Roman" w:hAnsi="Times New Roman" w:cs="Times New Roman"/>
+          <w:sz w:val="28"/>
+          <w:szCs w:val="28"/>
+          <w:lang w:val="bg-BG"/>
+        </w:rPr>
+      </w:pPr>
+      <w:r>
+        <w:rPr>
+          <w:rFonts w:ascii="Times New Roman" w:hAnsi="Times New Roman" w:cs="Times New Roman"/>
+          <w:sz w:val="28"/>
+          <w:szCs w:val="28"/>
+          <w:lang w:val="bg-BG"/>
+        </w:rPr>
+        <w:t xml:space="preserve">На фиг.? се вижда </w:t>
+      </w:r>
+      <w:r>
+        <w:rPr>
+          <w:rFonts w:ascii="Times New Roman" w:hAnsi="Times New Roman" w:cs="Times New Roman"/>
+          <w:sz w:val="28"/>
+          <w:szCs w:val="28"/>
+        </w:rPr>
+        <w:t xml:space="preserve">service </w:t>
+      </w:r>
+      <w:r>
+        <w:rPr>
+          <w:rFonts w:ascii="Times New Roman" w:hAnsi="Times New Roman" w:cs="Times New Roman"/>
+          <w:sz w:val="28"/>
+          <w:szCs w:val="28"/>
+          <w:lang w:val="bg-BG"/>
+        </w:rPr>
+        <w:t>файлът за колекция. Съдържа следните функции:</w:t>
+      </w:r>
+    </w:p>
+    <w:p>
+      <w:pPr>
+        <w:pStyle w:val="ListParagraph"/>
+        <w:overflowPunct/>
+        <w:autoSpaceDE/>
+        <w:spacing w:after="160" w:line="360" w:lineRule="auto"/>
+        <w:ind w:leftChars="0" w:firstLineChars="0" w:firstLine="0"/>
+        <w:outlineLvl w:val="9"/>
+        <w:rPr>
+          <w:rFonts w:ascii="Times New Roman" w:hAnsi="Times New Roman" w:cs="Times New Roman"/>
+          <w:sz w:val="28"/>
+          <w:szCs w:val="28"/>
+          <w:lang w:val="bg-BG"/>
+        </w:rPr>
+      </w:pPr>
+      <w:proofErr w:type="spellStart"/>
+      <w:r>
+        <w:rPr>
+          <w:rFonts w:ascii="Times New Roman" w:hAnsi="Times New Roman" w:cs="Times New Roman"/>
+          <w:sz w:val="28"/>
+          <w:szCs w:val="28"/>
+          <w:lang w:val="bg-BG"/>
+        </w:rPr>
+        <w:t>createCollection</w:t>
+      </w:r>
+      <w:proofErr w:type="spellEnd"/>
+      <w:r>
+        <w:rPr>
+          <w:rFonts w:ascii="Times New Roman" w:hAnsi="Times New Roman" w:cs="Times New Roman"/>
+          <w:sz w:val="28"/>
+          <w:szCs w:val="28"/>
+          <w:lang w:val="bg-BG"/>
+        </w:rPr>
+        <w:t xml:space="preserve">: създава нова колекция с посоченото име, принадлежаща на потребителя с посочения </w:t>
+      </w:r>
+      <w:proofErr w:type="spellStart"/>
+      <w:r>
+        <w:rPr>
+          <w:rFonts w:ascii="Times New Roman" w:hAnsi="Times New Roman" w:cs="Times New Roman"/>
+          <w:sz w:val="28"/>
+          <w:szCs w:val="28"/>
+          <w:lang w:val="bg-BG"/>
+        </w:rPr>
+        <w:t>userId</w:t>
+      </w:r>
+      <w:proofErr w:type="spellEnd"/>
+      <w:r>
+        <w:rPr>
+          <w:rFonts w:ascii="Times New Roman" w:hAnsi="Times New Roman" w:cs="Times New Roman"/>
+          <w:sz w:val="28"/>
+          <w:szCs w:val="28"/>
+          <w:lang w:val="bg-BG"/>
+        </w:rPr>
+        <w:t xml:space="preserve"> и свързана с категорията с посочения </w:t>
+      </w:r>
+      <w:proofErr w:type="spellStart"/>
+      <w:r>
+        <w:rPr>
+          <w:rFonts w:ascii="Times New Roman" w:hAnsi="Times New Roman" w:cs="Times New Roman"/>
+          <w:sz w:val="28"/>
+          <w:szCs w:val="28"/>
+          <w:lang w:val="bg-BG"/>
+        </w:rPr>
+        <w:t>categoryId</w:t>
+      </w:r>
+      <w:proofErr w:type="spellEnd"/>
+      <w:r>
+        <w:rPr>
+          <w:rFonts w:ascii="Times New Roman" w:hAnsi="Times New Roman" w:cs="Times New Roman"/>
+          <w:sz w:val="28"/>
+          <w:szCs w:val="28"/>
+          <w:lang w:val="bg-BG"/>
+        </w:rPr>
+        <w:t xml:space="preserve">. Ако вече съществува колекция </w:t>
+      </w:r>
+      <w:r>
+        <w:rPr>
+          <w:rFonts w:ascii="Times New Roman" w:hAnsi="Times New Roman" w:cs="Times New Roman"/>
+          <w:sz w:val="28"/>
+          <w:szCs w:val="28"/>
+          <w:lang w:val="bg-BG"/>
+        </w:rPr>
+        <w:lastRenderedPageBreak/>
+        <w:t>със същото име и потребителски идентификатор, тя извежда персонализирана грешка.</w:t>
+      </w:r>
+    </w:p>
+    <w:p>
+      <w:pPr>
+        <w:pStyle w:val="ListParagraph"/>
+        <w:overflowPunct/>
+        <w:autoSpaceDE/>
+        <w:spacing w:after="160" w:line="360" w:lineRule="auto"/>
+        <w:ind w:leftChars="0" w:firstLineChars="0" w:firstLine="0"/>
+        <w:outlineLvl w:val="9"/>
+        <w:rPr>
+          <w:rFonts w:ascii="Times New Roman" w:hAnsi="Times New Roman" w:cs="Times New Roman"/>
+          <w:sz w:val="28"/>
+          <w:szCs w:val="28"/>
+          <w:lang w:val="bg-BG"/>
+        </w:rPr>
+      </w:pPr>
+      <w:proofErr w:type="spellStart"/>
+      <w:r>
+        <w:rPr>
+          <w:rFonts w:ascii="Times New Roman" w:hAnsi="Times New Roman" w:cs="Times New Roman"/>
+          <w:sz w:val="28"/>
+          <w:szCs w:val="28"/>
+          <w:lang w:val="bg-BG"/>
+        </w:rPr>
+        <w:t>getCollectionById</w:t>
+      </w:r>
+      <w:proofErr w:type="spellEnd"/>
+      <w:r>
+        <w:rPr>
+          <w:rFonts w:ascii="Times New Roman" w:hAnsi="Times New Roman" w:cs="Times New Roman"/>
+          <w:sz w:val="28"/>
+          <w:szCs w:val="28"/>
+          <w:lang w:val="bg-BG"/>
+        </w:rPr>
+        <w:t>: извлича колекция с посочения идентификатор от базата данни. Той също така включва всички елементи, свързани с колекцията.</w:t>
+      </w:r>
+    </w:p>
+    <w:p>
+      <w:pPr>
+        <w:pStyle w:val="ListParagraph"/>
+        <w:overflowPunct/>
+        <w:autoSpaceDE/>
+        <w:spacing w:after="160" w:line="360" w:lineRule="auto"/>
+        <w:ind w:leftChars="0" w:firstLineChars="0" w:firstLine="0"/>
+        <w:outlineLvl w:val="9"/>
+        <w:rPr>
+          <w:rFonts w:ascii="Times New Roman" w:hAnsi="Times New Roman" w:cs="Times New Roman"/>
+          <w:sz w:val="28"/>
+          <w:szCs w:val="28"/>
+          <w:lang w:val="bg-BG"/>
+        </w:rPr>
+      </w:pPr>
+      <w:proofErr w:type="spellStart"/>
+      <w:r>
+        <w:rPr>
+          <w:rFonts w:ascii="Times New Roman" w:hAnsi="Times New Roman" w:cs="Times New Roman"/>
+          <w:sz w:val="28"/>
+          <w:szCs w:val="28"/>
+          <w:lang w:val="bg-BG"/>
+        </w:rPr>
+        <w:t>reorderCollection</w:t>
+      </w:r>
+      <w:proofErr w:type="spellEnd"/>
+      <w:r>
+        <w:rPr>
+          <w:rFonts w:ascii="Times New Roman" w:hAnsi="Times New Roman" w:cs="Times New Roman"/>
+          <w:sz w:val="28"/>
+          <w:szCs w:val="28"/>
+          <w:lang w:val="bg-BG"/>
+        </w:rPr>
+        <w:t xml:space="preserve">: актуализира позицията на елементите в колекция, за да съответства на реда, зададен от параметъра </w:t>
+      </w:r>
+      <w:proofErr w:type="spellStart"/>
+      <w:r>
+        <w:rPr>
+          <w:rFonts w:ascii="Times New Roman" w:hAnsi="Times New Roman" w:cs="Times New Roman"/>
+          <w:sz w:val="28"/>
+          <w:szCs w:val="28"/>
+          <w:lang w:val="bg-BG"/>
+        </w:rPr>
+        <w:t>reorderedCollection</w:t>
+      </w:r>
+      <w:proofErr w:type="spellEnd"/>
+      <w:r>
+        <w:rPr>
+          <w:rFonts w:ascii="Times New Roman" w:hAnsi="Times New Roman" w:cs="Times New Roman"/>
+          <w:sz w:val="28"/>
+          <w:szCs w:val="28"/>
+          <w:lang w:val="bg-BG"/>
+        </w:rPr>
+        <w:t>. Той извършва актуализациите в транзакция, за да осигури последователност на данните.</w:t>
+      </w:r>
+    </w:p>
+    <w:p>
+      <w:pPr>
+        <w:pStyle w:val="ListParagraph"/>
+        <w:overflowPunct/>
+        <w:autoSpaceDE/>
+        <w:spacing w:after="160" w:line="360" w:lineRule="auto"/>
+        <w:ind w:leftChars="0" w:firstLineChars="0" w:firstLine="0"/>
+        <w:outlineLvl w:val="9"/>
+        <w:rPr>
+          <w:rFonts w:ascii="Times New Roman" w:hAnsi="Times New Roman" w:cs="Times New Roman"/>
+          <w:sz w:val="28"/>
+          <w:szCs w:val="28"/>
+          <w:lang w:val="bg-BG"/>
+        </w:rPr>
+      </w:pPr>
+      <w:proofErr w:type="spellStart"/>
+      <w:r>
+        <w:rPr>
+          <w:rFonts w:ascii="Times New Roman" w:hAnsi="Times New Roman" w:cs="Times New Roman"/>
+          <w:sz w:val="28"/>
+          <w:szCs w:val="28"/>
+          <w:lang w:val="bg-BG"/>
+        </w:rPr>
+        <w:t>addElementToCollection</w:t>
+      </w:r>
+      <w:proofErr w:type="spellEnd"/>
+      <w:r>
+        <w:rPr>
+          <w:rFonts w:ascii="Times New Roman" w:hAnsi="Times New Roman" w:cs="Times New Roman"/>
+          <w:sz w:val="28"/>
+          <w:szCs w:val="28"/>
+          <w:lang w:val="bg-BG"/>
+        </w:rPr>
+        <w:t xml:space="preserve">: добавя нов елемент с посочения </w:t>
+      </w:r>
+      <w:proofErr w:type="spellStart"/>
+      <w:r>
+        <w:rPr>
+          <w:rFonts w:ascii="Times New Roman" w:hAnsi="Times New Roman" w:cs="Times New Roman"/>
+          <w:sz w:val="28"/>
+          <w:szCs w:val="28"/>
+          <w:lang w:val="bg-BG"/>
+        </w:rPr>
+        <w:t>elementId</w:t>
+      </w:r>
+      <w:proofErr w:type="spellEnd"/>
+      <w:r>
+        <w:rPr>
+          <w:rFonts w:ascii="Times New Roman" w:hAnsi="Times New Roman" w:cs="Times New Roman"/>
+          <w:sz w:val="28"/>
+          <w:szCs w:val="28"/>
+          <w:lang w:val="bg-BG"/>
+        </w:rPr>
+        <w:t xml:space="preserve"> и позиция към колекция с посочения </w:t>
+      </w:r>
+      <w:proofErr w:type="spellStart"/>
+      <w:r>
+        <w:rPr>
+          <w:rFonts w:ascii="Times New Roman" w:hAnsi="Times New Roman" w:cs="Times New Roman"/>
+          <w:sz w:val="28"/>
+          <w:szCs w:val="28"/>
+          <w:lang w:val="bg-BG"/>
+        </w:rPr>
+        <w:t>collectionId</w:t>
+      </w:r>
+      <w:proofErr w:type="spellEnd"/>
+      <w:r>
+        <w:rPr>
+          <w:rFonts w:ascii="Times New Roman" w:hAnsi="Times New Roman" w:cs="Times New Roman"/>
+          <w:sz w:val="28"/>
+          <w:szCs w:val="28"/>
+          <w:lang w:val="bg-BG"/>
+        </w:rPr>
+        <w:t>.</w:t>
+      </w:r>
+    </w:p>
+    <w:p>
+      <w:pPr>
+        <w:pStyle w:val="ListParagraph"/>
+        <w:overflowPunct/>
+        <w:autoSpaceDE/>
+        <w:spacing w:after="160" w:line="360" w:lineRule="auto"/>
+        <w:ind w:leftChars="0" w:firstLineChars="0" w:firstLine="0"/>
+        <w:outlineLvl w:val="9"/>
+        <w:rPr>
+          <w:rFonts w:ascii="Times New Roman" w:hAnsi="Times New Roman" w:cs="Times New Roman"/>
+          <w:sz w:val="28"/>
+          <w:szCs w:val="28"/>
+          <w:lang w:val="bg-BG"/>
+        </w:rPr>
+      </w:pPr>
+      <w:proofErr w:type="spellStart"/>
+      <w:r>
+        <w:rPr>
+          <w:rFonts w:ascii="Times New Roman" w:hAnsi="Times New Roman" w:cs="Times New Roman"/>
+          <w:sz w:val="28"/>
+          <w:szCs w:val="28"/>
+          <w:lang w:val="bg-BG"/>
+        </w:rPr>
+        <w:t>removeElementFromCollection</w:t>
+      </w:r>
+      <w:proofErr w:type="spellEnd"/>
+      <w:r>
+        <w:rPr>
+          <w:rFonts w:ascii="Times New Roman" w:hAnsi="Times New Roman" w:cs="Times New Roman"/>
+          <w:sz w:val="28"/>
+          <w:szCs w:val="28"/>
+          <w:lang w:val="bg-BG"/>
+        </w:rPr>
+        <w:t xml:space="preserve">: премахва всички елементи с посочения </w:t>
+      </w:r>
+      <w:proofErr w:type="spellStart"/>
+      <w:r>
+        <w:rPr>
+          <w:rFonts w:ascii="Times New Roman" w:hAnsi="Times New Roman" w:cs="Times New Roman"/>
+          <w:sz w:val="28"/>
+          <w:szCs w:val="28"/>
+          <w:lang w:val="bg-BG"/>
+        </w:rPr>
+        <w:t>elementId</w:t>
+      </w:r>
+      <w:proofErr w:type="spellEnd"/>
+      <w:r>
+        <w:rPr>
+          <w:rFonts w:ascii="Times New Roman" w:hAnsi="Times New Roman" w:cs="Times New Roman"/>
+          <w:sz w:val="28"/>
+          <w:szCs w:val="28"/>
+          <w:lang w:val="bg-BG"/>
+        </w:rPr>
+        <w:t xml:space="preserve"> от колекция с посочения </w:t>
+      </w:r>
+      <w:proofErr w:type="spellStart"/>
+      <w:r>
+        <w:rPr>
+          <w:rFonts w:ascii="Times New Roman" w:hAnsi="Times New Roman" w:cs="Times New Roman"/>
+          <w:sz w:val="28"/>
+          <w:szCs w:val="28"/>
+          <w:lang w:val="bg-BG"/>
+        </w:rPr>
+        <w:t>collectionId</w:t>
+      </w:r>
+      <w:proofErr w:type="spellEnd"/>
+      <w:r>
+        <w:rPr>
+          <w:rFonts w:ascii="Times New Roman" w:hAnsi="Times New Roman" w:cs="Times New Roman"/>
+          <w:sz w:val="28"/>
+          <w:szCs w:val="28"/>
+          <w:lang w:val="bg-BG"/>
+        </w:rPr>
+        <w:t>.</w:t>
+      </w:r>
+    </w:p>
+    <w:p>
+      <w:pPr>
+        <w:pStyle w:val="ListParagraph"/>
+        <w:overflowPunct/>
+        <w:autoSpaceDE/>
+        <w:spacing w:after="160" w:line="360" w:lineRule="auto"/>
+        <w:ind w:leftChars="0" w:firstLineChars="0" w:firstLine="0"/>
+        <w:outlineLvl w:val="9"/>
+        <w:rPr>
+          <w:rFonts w:ascii="Times New Roman" w:hAnsi="Times New Roman" w:cs="Times New Roman"/>
+          <w:sz w:val="28"/>
+          <w:szCs w:val="28"/>
+          <w:lang w:val="bg-BG"/>
+        </w:rPr>
+      </w:pPr>
+      <w:proofErr w:type="spellStart"/>
+      <w:r>
+        <w:rPr>
+          <w:rFonts w:ascii="Times New Roman" w:hAnsi="Times New Roman" w:cs="Times New Roman"/>
+          <w:sz w:val="28"/>
+          <w:szCs w:val="28"/>
+          <w:lang w:val="bg-BG"/>
+        </w:rPr>
+        <w:t>deleteCollection</w:t>
+      </w:r>
+      <w:proofErr w:type="spellEnd"/>
+      <w:r>
+        <w:rPr>
+          <w:rFonts w:ascii="Times New Roman" w:hAnsi="Times New Roman" w:cs="Times New Roman"/>
+          <w:sz w:val="28"/>
+          <w:szCs w:val="28"/>
+          <w:lang w:val="bg-BG"/>
+        </w:rPr>
+        <w:t>: изтрива колекция с посочения идентификатор. Ако колекцията не съществува, тя извежда персонализирана грешка.</w:t>
+      </w:r>
+      <w:r>
+        <w:rPr>
+          <w:rFonts w:ascii="Times New Roman" w:hAnsi="Times New Roman" w:cs="Times New Roman"/>
+          <w:sz w:val="28"/>
+          <w:szCs w:val="28"/>
+          <w:lang w:val="bg-BG"/>
+        </w:rPr>
+        <w:t xml:space="preserve"> </w:t>
+      </w:r>
+    </w:p>
+    <w:p>
+      <w:pPr>
+        <w:pStyle w:val="ListParagraph"/>
+        <w:numPr>
+          <w:ilvl w:val="0"/>
+          <w:numId w:val="11"/>
+        </w:numPr>
+        <w:overflowPunct/>
+        <w:autoSpaceDE/>
+        <w:spacing w:after="160" w:line="360" w:lineRule="auto"/>
+        <w:ind w:leftChars="0" w:firstLineChars="0"/>
+        <w:outlineLvl w:val="9"/>
+        <w:rPr>
+          <w:rFonts w:ascii="Times New Roman" w:hAnsi="Times New Roman" w:cs="Times New Roman"/>
+          <w:sz w:val="28"/>
+          <w:szCs w:val="28"/>
+          <w:lang w:val="bg-BG"/>
+        </w:rPr>
+      </w:pPr>
+      <w:r>
+        <w:rPr>
+          <w:rFonts w:ascii="Times New Roman" w:hAnsi="Times New Roman" w:cs="Times New Roman"/>
+          <w:sz w:val="28"/>
+          <w:szCs w:val="28"/>
+          <w:lang w:val="bg-BG"/>
+        </w:rPr>
+        <w:drawing>
+          <wp:anchor distT="0" distB="0" distL="114300" distR="114300" simplePos="0" relativeHeight="251658752" behindDoc="0" locked="0" layoutInCell="1" allowOverlap="1" wp14:anchorId="35BBFB04" wp14:editId="3563789A">
+            <wp:simplePos x="0" y="0"/>
+            <wp:positionH relativeFrom="column">
+              <wp:posOffset>-31750</wp:posOffset>
+            </wp:positionH>
+            <wp:positionV relativeFrom="paragraph">
+              <wp:posOffset>2205990</wp:posOffset>
+            </wp:positionV>
+            <wp:extent cx="6282690" cy="1740535"/>
+            <wp:effectExtent l="19050" t="19050" r="3810" b="0"/>
+            <wp:wrapSquare wrapText="bothSides"/>
+            <wp:docPr id="5" name="Picture 5"/>
+            <wp:cNvGraphicFramePr>
+              <a:graphicFrameLocks xmlns:a="http://schemas.openxmlformats.org/drawingml/2006/main" noChangeAspect="1"/>
+            </wp:cNvGraphicFramePr>
+            <a:graphic xmlns:a="http://schemas.openxmlformats.org/drawingml/2006/main">
+              <a:graphicData uri="http://schemas.openxmlformats.org/drawingml/2006/picture">
+                <pic:pic xmlns:pic="http://schemas.openxmlformats.org/drawingml/2006/picture">
+                  <pic:nvPicPr>
+                    <pic:cNvPr id="1" name=""/>
+                    <pic:cNvPicPr/>
+                  </pic:nvPicPr>
+                  <pic:blipFill>
+                    <a:blip r:embed="rId10">
+                      <a:extLst>
+                        <a:ext uri="{28A0092B-C50C-407E-A947-70E740481C1C}">
+                          <a14:useLocalDpi xmlns:a14="http://schemas.microsoft.com/office/drawing/2010/main" val="0"/>
+                        </a:ext>
+                      </a:extLst>
+                    </a:blip>
+                    <a:stretch>
+                      <a:fillRect/>
+                    </a:stretch>
+                  </pic:blipFill>
+                  <pic:spPr>
+                    <a:xfrm>
+                      <a:off x="0" y="0"/>
+                      <a:ext cx="6282690" cy="1740535"/>
+                    </a:xfrm>
+                    <a:prstGeom prst="rect">
+                      <a:avLst/>
+                    </a:prstGeom>
+                    <a:ln>
+                      <a:solidFill>
+                        <a:schemeClr val="tx1"/>
+                      </a:solidFill>
+                    </a:ln>
+                  </pic:spPr>
+                </pic:pic>
+              </a:graphicData>
+            </a:graphic>
+            <wp14:sizeRelH relativeFrom="margin">
+              <wp14:pctWidth>0</wp14:pctWidth>
+            </wp14:sizeRelH>
+            <wp14:sizeRelV relativeFrom="margin">
+              <wp14:pctHeight>0</wp14:pctHeight>
+            </wp14:sizeRelV>
+          </wp:anchor>
+        </w:drawing>
+      </w:r>
+      <w:r>
+        <w:rPr>
+          <w:rFonts w:ascii="Times New Roman" w:hAnsi="Times New Roman" w:cs="Times New Roman"/>
+          <w:sz w:val="28"/>
+          <w:szCs w:val="28"/>
+          <w:lang w:val="bg-BG"/>
+        </w:rPr>
+        <w:t>Папката „</w:t>
+      </w:r>
+      <w:proofErr w:type="spellStart"/>
+      <w:r>
+        <w:rPr>
+          <w:rFonts w:ascii="Times New Roman" w:hAnsi="Times New Roman" w:cs="Times New Roman"/>
+          <w:sz w:val="28"/>
+          <w:szCs w:val="28"/>
+        </w:rPr>
+        <w:t>prisma</w:t>
+      </w:r>
+      <w:proofErr w:type="spellEnd"/>
+      <w:r>
+        <w:rPr>
+          <w:rFonts w:ascii="Times New Roman" w:hAnsi="Times New Roman" w:cs="Times New Roman"/>
+          <w:sz w:val="28"/>
+          <w:szCs w:val="28"/>
+          <w:lang w:val="bg-BG"/>
+        </w:rPr>
+        <w:t>“</w:t>
+      </w:r>
+      <w:r>
+        <w:rPr>
+          <w:rFonts w:ascii="Times New Roman" w:hAnsi="Times New Roman" w:cs="Times New Roman"/>
+          <w:sz w:val="28"/>
+          <w:szCs w:val="28"/>
+        </w:rPr>
+        <w:t xml:space="preserve">, </w:t>
+      </w:r>
+      <w:r>
+        <w:rPr>
+          <w:rFonts w:ascii="Times New Roman" w:hAnsi="Times New Roman" w:cs="Times New Roman"/>
+          <w:sz w:val="28"/>
+          <w:szCs w:val="28"/>
+          <w:lang w:val="bg-BG"/>
+        </w:rPr>
+        <w:t xml:space="preserve">която съдържа папка с всички миграции на базата данни и </w:t>
+      </w:r>
+      <w:proofErr w:type="spellStart"/>
+      <w:r>
+        <w:rPr>
+          <w:rFonts w:ascii="Times New Roman" w:hAnsi="Times New Roman" w:cs="Times New Roman"/>
+          <w:sz w:val="28"/>
+          <w:szCs w:val="28"/>
+        </w:rPr>
+        <w:t>schema.prisma</w:t>
+      </w:r>
+      <w:proofErr w:type="spellEnd"/>
+      <w:r>
+        <w:rPr>
+          <w:rFonts w:ascii="Times New Roman" w:hAnsi="Times New Roman" w:cs="Times New Roman"/>
+          <w:sz w:val="28"/>
+          <w:szCs w:val="28"/>
+        </w:rPr>
+        <w:t xml:space="preserve"> </w:t>
+      </w:r>
+      <w:r>
+        <w:rPr>
+          <w:rFonts w:ascii="Times New Roman" w:hAnsi="Times New Roman" w:cs="Times New Roman"/>
+          <w:sz w:val="28"/>
+          <w:szCs w:val="28"/>
+          <w:lang w:val="bg-BG"/>
+        </w:rPr>
+        <w:t xml:space="preserve">файла, който </w:t>
+      </w:r>
+      <w:r>
+        <w:rPr>
+          <w:rFonts w:ascii="Times New Roman" w:hAnsi="Times New Roman" w:cs="Times New Roman"/>
+          <w:sz w:val="28"/>
+          <w:szCs w:val="28"/>
+          <w:lang w:val="bg-BG"/>
+        </w:rPr>
+        <w:t xml:space="preserve">дефинира схемата на базата данни, връзките между таблиците, типовете данни и други настройки, свързани с базата данни. Файлът е написан на езика на </w:t>
+      </w:r>
+      <w:proofErr w:type="spellStart"/>
+      <w:r>
+        <w:rPr>
+          <w:rFonts w:ascii="Times New Roman" w:hAnsi="Times New Roman" w:cs="Times New Roman"/>
+          <w:sz w:val="28"/>
+          <w:szCs w:val="28"/>
+          <w:lang w:val="bg-BG"/>
+        </w:rPr>
+        <w:t>Prisma</w:t>
+      </w:r>
+      <w:proofErr w:type="spellEnd"/>
+      <w:r>
+        <w:rPr>
+          <w:rFonts w:ascii="Times New Roman" w:hAnsi="Times New Roman" w:cs="Times New Roman"/>
+          <w:sz w:val="28"/>
+          <w:szCs w:val="28"/>
+        </w:rPr>
+        <w:t>,</w:t>
+      </w:r>
+      <w:r>
+        <w:rPr>
+          <w:rFonts w:ascii="Times New Roman" w:hAnsi="Times New Roman" w:cs="Times New Roman"/>
+          <w:sz w:val="28"/>
+          <w:szCs w:val="28"/>
+          <w:lang w:val="bg-BG"/>
+        </w:rPr>
+        <w:t xml:space="preserve"> </w:t>
+      </w:r>
+      <w:proofErr w:type="spellStart"/>
+      <w:r>
+        <w:rPr>
+          <w:rFonts w:ascii="Times New Roman" w:hAnsi="Times New Roman" w:cs="Times New Roman"/>
+          <w:sz w:val="28"/>
+          <w:szCs w:val="28"/>
+          <w:lang w:val="bg-BG"/>
+        </w:rPr>
+        <w:t>schema</w:t>
+      </w:r>
+      <w:proofErr w:type="spellEnd"/>
+      <w:r>
+        <w:rPr>
+          <w:rFonts w:ascii="Times New Roman" w:hAnsi="Times New Roman" w:cs="Times New Roman"/>
+          <w:sz w:val="28"/>
+          <w:szCs w:val="28"/>
+          <w:lang w:val="bg-BG"/>
+        </w:rPr>
+        <w:t>, който се използва за описание на схемата на базата данни по кратък и интуитивен начин</w:t>
+      </w:r>
+      <w:r>
+        <w:rPr>
+          <w:rFonts w:ascii="Times New Roman" w:hAnsi="Times New Roman" w:cs="Times New Roman"/>
+          <w:sz w:val="28"/>
+          <w:szCs w:val="28"/>
+          <w:lang w:val="bg-BG"/>
+        </w:rPr>
+        <w:t xml:space="preserve">. На фиг.? се вижда как </w:t>
+      </w:r>
+      <w:r>
+        <w:rPr>
+          <w:rFonts w:ascii="Times New Roman" w:hAnsi="Times New Roman" w:cs="Times New Roman"/>
+          <w:sz w:val="28"/>
+          <w:szCs w:val="28"/>
+          <w:lang w:val="bg-BG"/>
+        </w:rPr>
+        <w:t xml:space="preserve">е дефиниран </w:t>
+      </w:r>
+      <w:r>
+        <w:rPr>
+          <w:rFonts w:ascii="Times New Roman" w:hAnsi="Times New Roman" w:cs="Times New Roman"/>
+          <w:sz w:val="28"/>
+          <w:szCs w:val="28"/>
+          <w:lang w:val="bg-BG"/>
+        </w:rPr>
+        <w:t>модел</w:t>
+      </w:r>
+      <w:r>
+        <w:rPr>
+          <w:rFonts w:ascii="Times New Roman" w:hAnsi="Times New Roman" w:cs="Times New Roman"/>
+          <w:sz w:val="28"/>
+          <w:szCs w:val="28"/>
+          <w:lang w:val="bg-BG"/>
+        </w:rPr>
+        <w:t xml:space="preserve">ът на </w:t>
+      </w:r>
+      <w:r>
+        <w:rPr>
+          <w:rFonts w:ascii="Times New Roman" w:hAnsi="Times New Roman" w:cs="Times New Roman"/>
+          <w:sz w:val="28"/>
+          <w:szCs w:val="28"/>
+        </w:rPr>
+        <w:t>“</w:t>
+      </w:r>
+      <w:r>
+        <w:rPr>
+          <w:rFonts w:ascii="Times New Roman" w:hAnsi="Times New Roman" w:cs="Times New Roman"/>
+          <w:sz w:val="28"/>
+          <w:szCs w:val="28"/>
+          <w:lang w:val="bg-BG"/>
+        </w:rPr>
+        <w:t>колекция</w:t>
+      </w:r>
+      <w:r>
+        <w:rPr>
+          <w:rFonts w:ascii="Times New Roman" w:hAnsi="Times New Roman" w:cs="Times New Roman"/>
+          <w:sz w:val="28"/>
+          <w:szCs w:val="28"/>
+        </w:rPr>
+        <w:t>”</w:t>
+      </w:r>
+      <w:r>
+        <w:rPr>
+          <w:rFonts w:ascii="Times New Roman" w:hAnsi="Times New Roman" w:cs="Times New Roman"/>
+          <w:sz w:val="28"/>
+          <w:szCs w:val="28"/>
+          <w:lang w:val="bg-BG"/>
+        </w:rPr>
+        <w:t xml:space="preserve"> за базата данни.</w:t>
+      </w:r>
+      <w:r>
+        <w:rPr>
+          <w:rFonts w:ascii="Times New Roman" w:hAnsi="Times New Roman" w:cs="Times New Roman"/>
+          <w:sz w:val="28"/>
+          <w:szCs w:val="28"/>
+          <w:lang w:val="bg-BG"/>
+        </w:rPr>
+        <w:br/>
+      </w:r>
+    </w:p>
+    <w:p>
+      <w:pPr>
+        <w:pStyle w:val="ListParagraph"/>
+        <w:numPr>
+          <w:ilvl w:val="0"/>
+          <w:numId w:val="11"/>
+        </w:numPr>
+        <w:overflowPunct/>
+        <w:autoSpaceDE/>
+        <w:spacing w:after="160" w:line="360" w:lineRule="auto"/>
+        <w:ind w:leftChars="0" w:firstLineChars="0"/>
+        <w:outlineLvl w:val="9"/>
+        <w:rPr>
+          <w:rFonts w:ascii="Times New Roman" w:hAnsi="Times New Roman" w:cs="Times New Roman"/>
+          <w:sz w:val="28"/>
+          <w:szCs w:val="28"/>
+          <w:lang w:val="bg-BG"/>
+        </w:rPr>
+      </w:pPr>
+      <w:r>
+        <w:rPr>
+          <w:rFonts w:ascii="Times New Roman" w:hAnsi="Times New Roman" w:cs="Times New Roman"/>
+          <w:sz w:val="28"/>
+          <w:szCs w:val="28"/>
+          <w:lang w:val="bg-BG"/>
+        </w:rPr>
+        <w:lastRenderedPageBreak/>
+        <w:t>Папка „</w:t>
+      </w:r>
+      <w:r>
+        <w:rPr>
+          <w:rFonts w:ascii="Times New Roman" w:hAnsi="Times New Roman" w:cs="Times New Roman"/>
+          <w:sz w:val="28"/>
+          <w:szCs w:val="28"/>
+        </w:rPr>
+        <w:t>Middleware</w:t>
+      </w:r>
+      <w:r>
+        <w:rPr>
+          <w:rFonts w:ascii="Times New Roman" w:hAnsi="Times New Roman" w:cs="Times New Roman"/>
+          <w:sz w:val="28"/>
+          <w:szCs w:val="28"/>
+          <w:lang w:val="bg-BG"/>
+        </w:rPr>
+        <w:t>“</w:t>
+      </w:r>
+      <w:r>
+        <w:rPr>
+          <w:rFonts w:ascii="Times New Roman" w:hAnsi="Times New Roman" w:cs="Times New Roman"/>
+          <w:sz w:val="28"/>
+          <w:szCs w:val="28"/>
+        </w:rPr>
+        <w:t xml:space="preserve"> </w:t>
+      </w:r>
+    </w:p>
+    <w:p>
+      <w:pPr>
+        <w:pStyle w:val="ListParagraph"/>
+        <w:overflowPunct/>
+        <w:autoSpaceDE/>
+        <w:spacing w:after="160" w:line="360" w:lineRule="auto"/>
+        <w:ind w:leftChars="0" w:firstLineChars="0" w:firstLine="0"/>
+        <w:outlineLvl w:val="9"/>
+        <w:rPr>
+          <w:rFonts w:ascii="Times New Roman" w:hAnsi="Times New Roman" w:cs="Times New Roman"/>
+          <w:sz w:val="28"/>
+          <w:szCs w:val="28"/>
+          <w:lang w:val="bg-BG"/>
+        </w:rPr>
+      </w:pPr>
+    </w:p>
+    <w:p>
+      <w:pPr>
+        <w:overflowPunct/>
+        <w:autoSpaceDE/>
+        <w:spacing w:after="160" w:line="259" w:lineRule="auto"/>
+        <w:ind w:leftChars="0" w:left="0" w:firstLineChars="0" w:firstLine="0"/>
+        <w:outlineLvl w:val="9"/>
+        <w:rPr>
+          <w:rFonts w:ascii="Times New Roman" w:hAnsi="Times New Roman" w:cs="Times New Roman"/>
+          <w:sz w:val="28"/>
+          <w:szCs w:val="28"/>
+        </w:rPr>
+      </w:pPr>
+    </w:p>
+    <w:p>
+      <w:pPr>
+        <w:overflowPunct/>
+        <w:autoSpaceDE/>
+        <w:spacing w:after="160" w:line="259" w:lineRule="auto"/>
+        <w:ind w:leftChars="0" w:left="0" w:firstLineChars="0" w:firstLine="0"/>
+        <w:outlineLvl w:val="9"/>
+        <w:rPr>
+          <w:rFonts w:ascii="Times New Roman" w:hAnsi="Times New Roman" w:cs="Times New Roman"/>
+          <w:sz w:val="28"/>
+          <w:szCs w:val="28"/>
           <w:lang w:val="bg-BG"/>
         </w:rPr>
       </w:pPr>
@@ -8045,7 +10512,7 @@
     </w:p>
     <w:p>
       <w:pPr>
-        <w:pStyle w:val="1"/>
+        <w:pStyle w:val="Heading1"/>
         <w:numPr>
           <w:ilvl w:val="0"/>
           <w:numId w:val="6"/>
@@ -8088,7 +10555,7 @@
     </w:p>
     <w:p>
       <w:pPr>
-        <w:pStyle w:val="a3"/>
+        <w:pStyle w:val="ListParagraph"/>
         <w:numPr>
           <w:ilvl w:val="1"/>
           <w:numId w:val="6"/>
@@ -8115,7 +10582,7 @@
     </w:p>
     <w:p>
       <w:pPr>
-        <w:pStyle w:val="a3"/>
+        <w:pStyle w:val="ListParagraph"/>
         <w:numPr>
           <w:ilvl w:val="2"/>
           <w:numId w:val="6"/>
@@ -8162,7 +10629,7 @@
     </w:p>
     <w:p>
       <w:pPr>
-        <w:pStyle w:val="a3"/>
+        <w:pStyle w:val="ListParagraph"/>
         <w:numPr>
           <w:ilvl w:val="2"/>
           <w:numId w:val="6"/>
@@ -8184,16 +10651,7 @@
           <w:szCs w:val="28"/>
           <w:lang w:val="bg-BG"/>
         </w:rPr>
-        <w:t xml:space="preserve">Свалете </w:t>
-      </w:r>
-      <w:r>
-        <w:rPr>
-          <w:rFonts w:ascii="Times New Roman" w:hAnsi="Times New Roman" w:cs="Times New Roman"/>
-          <w:sz w:val="28"/>
-          <w:szCs w:val="28"/>
-          <w:lang w:val="bg-BG"/>
-        </w:rPr>
-        <w:t>и инсталирайте</w:t>
+        <w:t>Свалете и инсталирайте</w:t>
       </w:r>
       <w:r>
         <w:rPr>
@@ -8235,7 +10693,7 @@
     </w:p>
     <w:p>
       <w:pPr>
-        <w:pStyle w:val="a3"/>
+        <w:pStyle w:val="ListParagraph"/>
         <w:numPr>
           <w:ilvl w:val="2"/>
           <w:numId w:val="6"/>
@@ -8361,21 +10819,12 @@
           <w:szCs w:val="28"/>
           <w:lang w:val="bg-BG"/>
         </w:rPr>
-        <w:t>GOOGLE_APPLICATION_CREDENTIALS</w:t>
-      </w:r>
-      <w:r>
-        <w:rPr>
-          <w:rFonts w:ascii="Times New Roman" w:hAnsi="Times New Roman" w:cs="Times New Roman"/>
-          <w:sz w:val="28"/>
-          <w:szCs w:val="28"/>
-          <w:lang w:val="bg-BG"/>
-        </w:rPr>
-        <w:t>”</w:t>
-      </w:r>
-    </w:p>
-    <w:p>
-      <w:pPr>
-        <w:pStyle w:val="a3"/>
+        <w:t>GOOGLE_APPLICATION_CREDENTIALS”</w:t>
+      </w:r>
+    </w:p>
+    <w:p>
+      <w:pPr>
+        <w:pStyle w:val="ListParagraph"/>
         <w:numPr>
           <w:ilvl w:val="2"/>
           <w:numId w:val="6"/>
@@ -8410,7 +10859,7 @@
     </w:p>
     <w:p>
       <w:pPr>
-        <w:pStyle w:val="a3"/>
+        <w:pStyle w:val="ListParagraph"/>
         <w:numPr>
           <w:ilvl w:val="2"/>
           <w:numId w:val="6"/>
@@ -8480,7 +10929,7 @@
     </w:p>
     <w:p>
       <w:pPr>
-        <w:pStyle w:val="a3"/>
+        <w:pStyle w:val="ListParagraph"/>
         <w:numPr>
           <w:ilvl w:val="2"/>
           <w:numId w:val="6"/>
@@ -8543,7 +10992,7 @@
     </w:p>
     <w:p>
       <w:pPr>
-        <w:pStyle w:val="a3"/>
+        <w:pStyle w:val="ListParagraph"/>
         <w:numPr>
           <w:ilvl w:val="2"/>
           <w:numId w:val="6"/>
@@ -8673,7 +11122,7 @@
     </w:p>
     <w:p>
       <w:pPr>
-        <w:pStyle w:val="a3"/>
+        <w:pStyle w:val="ListParagraph"/>
         <w:numPr>
           <w:ilvl w:val="1"/>
           <w:numId w:val="6"/>
@@ -8700,7 +11149,7 @@
     </w:p>
     <w:p>
       <w:pPr>
-        <w:pStyle w:val="a3"/>
+        <w:pStyle w:val="ListParagraph"/>
         <w:numPr>
           <w:ilvl w:val="2"/>
           <w:numId w:val="6"/>
@@ -8770,7 +11219,7 @@
     </w:p>
     <w:p>
       <w:pPr>
-        <w:pStyle w:val="a3"/>
+        <w:pStyle w:val="ListParagraph"/>
         <w:numPr>
           <w:ilvl w:val="2"/>
           <w:numId w:val="6"/>
@@ -8797,7 +11246,7 @@
     </w:p>
     <w:p>
       <w:pPr>
-        <w:pStyle w:val="a3"/>
+        <w:pStyle w:val="ListParagraph"/>
         <w:numPr>
           <w:ilvl w:val="1"/>
           <w:numId w:val="6"/>
@@ -8815,13 +11264,14 @@
       <w:r>
         <w:rPr>
           <w:rFonts w:ascii="Times New Roman" w:hAnsi="Times New Roman" w:cs="Times New Roman"/>
+          <w:noProof/>
           <w:sz w:val="28"/>
           <w:szCs w:val="28"/>
           <w:lang w:val="bg-BG"/>
         </w:rPr>
         <w:lastRenderedPageBreak/>
         <w:drawing>
-          <wp:anchor distT="0" distB="0" distL="114300" distR="114300" simplePos="0" relativeHeight="251658240" behindDoc="1" locked="0" layoutInCell="1" allowOverlap="1" wp14:anchorId="70897535" wp14:editId="7D7A209F">
+          <wp:anchor distT="0" distB="0" distL="114300" distR="114300" simplePos="0" relativeHeight="251656704" behindDoc="1" locked="0" layoutInCell="1" allowOverlap="1" wp14:anchorId="70897535" wp14:editId="7D7A209F">
             <wp:simplePos x="0" y="0"/>
             <wp:positionH relativeFrom="column">
               <wp:posOffset>3355975</wp:posOffset>
@@ -8852,7 +11302,7 @@
                     <pic:cNvPicPr/>
                   </pic:nvPicPr>
                   <pic:blipFill>
-                    <a:blip r:embed="rId9">
+                    <a:blip r:embed="rId11">
                       <a:extLst>
                         <a:ext uri="{28A0092B-C50C-407E-A947-70E740481C1C}">
                           <a14:useLocalDpi xmlns:a14="http://schemas.microsoft.com/office/drawing/2010/main" val="0"/>
@@ -8886,10 +11336,11 @@
       </w:r>
       <w:r>
         <w:rPr>
+          <w:noProof/>
           <w:lang w:val="bg-BG"/>
         </w:rPr>
         <w:drawing>
-          <wp:anchor distT="0" distB="0" distL="114300" distR="114300" simplePos="0" relativeHeight="251674624" behindDoc="1" locked="0" layoutInCell="1" allowOverlap="1" wp14:anchorId="482FBBFA" wp14:editId="2C5A8316">
+          <wp:anchor distT="0" distB="0" distL="114300" distR="114300" simplePos="0" relativeHeight="251657728" behindDoc="1" locked="0" layoutInCell="1" allowOverlap="1" wp14:anchorId="482FBBFA" wp14:editId="2C5A8316">
             <wp:simplePos x="0" y="0"/>
             <wp:positionH relativeFrom="column">
               <wp:posOffset>466725</wp:posOffset>
@@ -8920,7 +11371,7 @@
                     <pic:cNvPicPr/>
                   </pic:nvPicPr>
                   <pic:blipFill>
-                    <a:blip r:embed="rId10">
+                    <a:blip r:embed="rId12">
                       <a:extLst>
                         <a:ext uri="{28A0092B-C50C-407E-A947-70E740481C1C}">
                           <a14:useLocalDpi xmlns:a14="http://schemas.microsoft.com/office/drawing/2010/main" val="0"/>
@@ -8985,7 +11436,7 @@
     </w:p>
     <w:p>
       <w:pPr>
-        <w:pStyle w:val="a3"/>
+        <w:pStyle w:val="ListParagraph"/>
         <w:spacing w:line="480" w:lineRule="auto"/>
         <w:ind w:leftChars="0" w:left="792" w:firstLineChars="0" w:firstLine="0"/>
         <w:textDirection w:val="lrTb"/>
@@ -8999,7 +11450,7 @@
     </w:p>
     <w:p>
       <w:pPr>
-        <w:pStyle w:val="a3"/>
+        <w:pStyle w:val="ListParagraph"/>
         <w:spacing w:line="480" w:lineRule="auto"/>
         <w:ind w:leftChars="0" w:left="792" w:firstLineChars="0" w:firstLine="0"/>
         <w:textDirection w:val="lrTb"/>
@@ -9013,7 +11464,7 @@
     </w:p>
     <w:p>
       <w:pPr>
-        <w:pStyle w:val="a3"/>
+        <w:pStyle w:val="ListParagraph"/>
         <w:spacing w:line="480" w:lineRule="auto"/>
         <w:ind w:leftChars="0" w:left="792" w:firstLineChars="0" w:firstLine="0"/>
         <w:textDirection w:val="lrTb"/>
@@ -9027,7 +11478,7 @@
     </w:p>
     <w:p>
       <w:pPr>
-        <w:pStyle w:val="a3"/>
+        <w:pStyle w:val="ListParagraph"/>
         <w:spacing w:line="480" w:lineRule="auto"/>
         <w:ind w:leftChars="0" w:left="792" w:firstLineChars="0" w:firstLine="0"/>
         <w:textDirection w:val="lrTb"/>
@@ -9041,7 +11492,7 @@
     </w:p>
     <w:p>
       <w:pPr>
-        <w:pStyle w:val="a3"/>
+        <w:pStyle w:val="ListParagraph"/>
         <w:spacing w:line="480" w:lineRule="auto"/>
         <w:ind w:leftChars="0" w:left="792" w:firstLineChars="0" w:firstLine="0"/>
         <w:textDirection w:val="lrTb"/>
@@ -9055,7 +11506,7 @@
     </w:p>
     <w:p>
       <w:pPr>
-        <w:pStyle w:val="a3"/>
+        <w:pStyle w:val="ListParagraph"/>
         <w:spacing w:line="480" w:lineRule="auto"/>
         <w:ind w:leftChars="0" w:left="792" w:firstLineChars="0" w:firstLine="0"/>
         <w:textDirection w:val="lrTb"/>
@@ -9069,7 +11520,7 @@
     </w:p>
     <w:p>
       <w:pPr>
-        <w:pStyle w:val="a3"/>
+        <w:pStyle w:val="ListParagraph"/>
         <w:spacing w:line="480" w:lineRule="auto"/>
         <w:ind w:leftChars="0" w:left="792" w:firstLineChars="0" w:firstLine="0"/>
         <w:textDirection w:val="lrTb"/>
@@ -9083,7 +11534,7 @@
     </w:p>
     <w:p>
       <w:pPr>
-        <w:pStyle w:val="a3"/>
+        <w:pStyle w:val="ListParagraph"/>
         <w:spacing w:line="480" w:lineRule="auto"/>
         <w:ind w:leftChars="0" w:left="792" w:firstLineChars="0" w:firstLine="0"/>
         <w:textDirection w:val="lrTb"/>
@@ -9097,7 +11548,7 @@
     </w:p>
     <w:p>
       <w:pPr>
-        <w:pStyle w:val="a3"/>
+        <w:pStyle w:val="ListParagraph"/>
         <w:spacing w:line="480" w:lineRule="auto"/>
         <w:ind w:leftChars="0" w:left="792" w:firstLineChars="0" w:firstLine="0"/>
         <w:textDirection w:val="lrTb"/>
@@ -9111,7 +11562,7 @@
     </w:p>
     <w:p>
       <w:pPr>
-        <w:pStyle w:val="a3"/>
+        <w:pStyle w:val="ListParagraph"/>
         <w:spacing w:line="480" w:lineRule="auto"/>
         <w:ind w:leftChars="0" w:left="792" w:firstLineChars="0" w:firstLine="0"/>
         <w:textDirection w:val="lrTb"/>
@@ -9125,7 +11576,7 @@
     </w:p>
     <w:p>
       <w:pPr>
-        <w:pStyle w:val="a3"/>
+        <w:pStyle w:val="ListParagraph"/>
         <w:spacing w:line="480" w:lineRule="auto"/>
         <w:ind w:leftChars="0" w:left="792" w:firstLineChars="0" w:firstLine="0"/>
         <w:textDirection w:val="lrTb"/>
@@ -9139,7 +11590,7 @@
     </w:p>
     <w:p>
       <w:pPr>
-        <w:pStyle w:val="a3"/>
+        <w:pStyle w:val="ListParagraph"/>
         <w:spacing w:line="480" w:lineRule="auto"/>
         <w:ind w:leftChars="0" w:left="792" w:firstLineChars="0" w:firstLine="0"/>
         <w:textDirection w:val="lrTb"/>
@@ -9204,7 +11655,7 @@
     </w:p>
     <w:p>
       <w:pPr>
-        <w:pStyle w:val="1"/>
+        <w:pStyle w:val="Heading1"/>
         <w:ind w:left="2" w:hanging="4"/>
         <w:rPr>
           <w:lang w:val="bg-BG"/>
@@ -9219,12 +11670,12 @@
       </w:r>
     </w:p>
     <w:sectPr>
-      <w:headerReference w:type="even" r:id="rId11"/>
-      <w:headerReference w:type="default" r:id="rId12"/>
-      <w:footerReference w:type="even" r:id="rId13"/>
-      <w:footerReference w:type="default" r:id="rId14"/>
-      <w:headerReference w:type="first" r:id="rId15"/>
-      <w:footerReference w:type="first" r:id="rId16"/>
+      <w:headerReference w:type="even" r:id="rId13"/>
+      <w:headerReference w:type="default" r:id="rId14"/>
+      <w:footerReference w:type="even" r:id="rId15"/>
+      <w:footerReference w:type="default" r:id="rId16"/>
+      <w:headerReference w:type="first" r:id="rId17"/>
+      <w:footerReference w:type="first" r:id="rId18"/>
       <w:pgSz w:w="11906" w:h="16838"/>
       <w:pgMar w:top="1440" w:right="1440" w:bottom="1440" w:left="1440" w:header="709" w:footer="709" w:gutter="0"/>
       <w:cols w:space="708"/>
@@ -9265,7 +11716,7 @@
 <w:ftr xmlns:wpc="http://schemas.microsoft.com/office/word/2010/wordprocessingCanvas" xmlns:cx="http://schemas.microsoft.com/office/drawing/2014/chartex" xmlns:cx1="http://schemas.microsoft.com/office/drawing/2015/9/8/chartex" xmlns:cx2="http://schemas.microsoft.com/office/drawing/2015/10/21/chartex" xmlns:cx3="http://schemas.microsoft.com/office/drawing/2016/5/9/chartex" xmlns:cx4="http://schemas.microsoft.com/office/drawing/2016/5/10/chartex" xmlns:cx5="http://schemas.microsoft.com/office/drawing/2016/5/11/chartex" xmlns:cx6="http://schemas.microsoft.com/office/drawing/2016/5/12/chartex" xmlns:cx7="http://schemas.microsoft.com/office/drawing/2016/5/13/chartex" xmlns:cx8="http://schemas.microsoft.com/office/drawing/2016/5/14/chartex" xmlns:mc="http://schemas.openxmlformats.org/markup-compatibility/2006" xmlns:aink="http://schemas.microsoft.com/office/drawing/2016/ink" xmlns:am3d="http://schemas.microsoft.com/office/drawing/2017/model3d" xmlns:o="urn:schemas-microsoft-com:office:office" xmlns:oel="http://schemas.microsoft.com/office/2019/extlst" xmlns:r="http://schemas.openxmlformats.org/officeDocument/2006/relationships" xmlns:m="http://schemas.openxmlformats.org/officeDocument/2006/math" xmlns:v="urn:schemas-microsoft-com:vml" xmlns:wp14="http://schemas.microsoft.com/office/word/2010/wordprocessingDrawing" xmlns:wp="http://schemas.openxmlformats.org/drawingml/2006/wordprocessingDrawing" xmlns:w10="urn:schemas-microsoft-com:office:word" xmlns:w="http://schemas.openxmlformats.org/wordprocessingml/2006/main" xmlns:w14="http://schemas.microsoft.com/office/word/2010/wordml" xmlns:w15="http://schemas.microsoft.com/office/word/2012/wordml" xmlns:w16cex="http://schemas.microsoft.com/office/word/2018/wordml/cex" xmlns:w16cid="http://schemas.microsoft.com/office/word/2016/wordml/cid" xmlns:w16="http://schemas.microsoft.com/office/word/2018/wordml" xmlns:w16sdtdh="http://schemas.microsoft.com/office/word/2020/wordml/sdtdatahash" xmlns:w16se="http://schemas.microsoft.com/office/word/2015/wordml/symex" xmlns:wpg="http://schemas.microsoft.com/office/word/2010/wordprocessingGroup" xmlns:wpi="http://schemas.microsoft.com/office/word/2010/wordprocessingInk" xmlns:wne="http://schemas.microsoft.com/office/word/2006/wordml" xmlns:wps="http://schemas.microsoft.com/office/word/2010/wordprocessingShape" mc:Ignorable="w14 w15 w16se w16cid w16 w16cex w16sdtdh wp14">
   <w:p>
     <w:pPr>
-      <w:pStyle w:val="a6"/>
+      <w:pStyle w:val="Footer"/>
       <w:ind w:left="0" w:hanging="2"/>
     </w:pPr>
   </w:p>
@@ -9276,7 +11727,7 @@
 <w:ftr xmlns:wpc="http://schemas.microsoft.com/office/word/2010/wordprocessingCanvas" xmlns:cx="http://schemas.microsoft.com/office/drawing/2014/chartex" xmlns:cx1="http://schemas.microsoft.com/office/drawing/2015/9/8/chartex" xmlns:cx2="http://schemas.microsoft.com/office/drawing/2015/10/21/chartex" xmlns:cx3="http://schemas.microsoft.com/office/drawing/2016/5/9/chartex" xmlns:cx4="http://schemas.microsoft.com/office/drawing/2016/5/10/chartex" xmlns:cx5="http://schemas.microsoft.com/office/drawing/2016/5/11/chartex" xmlns:cx6="http://schemas.microsoft.com/office/drawing/2016/5/12/chartex" xmlns:cx7="http://schemas.microsoft.com/office/drawing/2016/5/13/chartex" xmlns:cx8="http://schemas.microsoft.com/office/drawing/2016/5/14/chartex" xmlns:mc="http://schemas.openxmlformats.org/markup-compatibility/2006" xmlns:aink="http://schemas.microsoft.com/office/drawing/2016/ink" xmlns:am3d="http://schemas.microsoft.com/office/drawing/2017/model3d" xmlns:o="urn:schemas-microsoft-com:office:office" xmlns:oel="http://schemas.microsoft.com/office/2019/extlst" xmlns:r="http://schemas.openxmlformats.org/officeDocument/2006/relationships" xmlns:m="http://schemas.openxmlformats.org/officeDocument/2006/math" xmlns:v="urn:schemas-microsoft-com:vml" xmlns:wp14="http://schemas.microsoft.com/office/word/2010/wordprocessingDrawing" xmlns:wp="http://schemas.openxmlformats.org/drawingml/2006/wordprocessingDrawing" xmlns:w10="urn:schemas-microsoft-com:office:word" xmlns:w="http://schemas.openxmlformats.org/wordprocessingml/2006/main" xmlns:w14="http://schemas.microsoft.com/office/word/2010/wordml" xmlns:w15="http://schemas.microsoft.com/office/word/2012/wordml" xmlns:w16cex="http://schemas.microsoft.com/office/word/2018/wordml/cex" xmlns:w16cid="http://schemas.microsoft.com/office/word/2016/wordml/cid" xmlns:w16="http://schemas.microsoft.com/office/word/2018/wordml" xmlns:w16sdtdh="http://schemas.microsoft.com/office/word/2020/wordml/sdtdatahash" xmlns:w16se="http://schemas.microsoft.com/office/word/2015/wordml/symex" xmlns:wpg="http://schemas.microsoft.com/office/word/2010/wordprocessingGroup" xmlns:wpi="http://schemas.microsoft.com/office/word/2010/wordprocessingInk" xmlns:wne="http://schemas.microsoft.com/office/word/2006/wordml" xmlns:wps="http://schemas.microsoft.com/office/word/2010/wordprocessingShape" mc:Ignorable="w14 w15 w16se w16cid w16 w16cex w16sdtdh wp14">
   <w:p>
     <w:pPr>
-      <w:pStyle w:val="a6"/>
+      <w:pStyle w:val="Footer"/>
       <w:ind w:left="0" w:hanging="2"/>
     </w:pPr>
   </w:p>
@@ -9287,7 +11738,7 @@
 <w:ftr xmlns:wpc="http://schemas.microsoft.com/office/word/2010/wordprocessingCanvas" xmlns:cx="http://schemas.microsoft.com/office/drawing/2014/chartex" xmlns:cx1="http://schemas.microsoft.com/office/drawing/2015/9/8/chartex" xmlns:cx2="http://schemas.microsoft.com/office/drawing/2015/10/21/chartex" xmlns:cx3="http://schemas.microsoft.com/office/drawing/2016/5/9/chartex" xmlns:cx4="http://schemas.microsoft.com/office/drawing/2016/5/10/chartex" xmlns:cx5="http://schemas.microsoft.com/office/drawing/2016/5/11/chartex" xmlns:cx6="http://schemas.microsoft.com/office/drawing/2016/5/12/chartex" xmlns:cx7="http://schemas.microsoft.com/office/drawing/2016/5/13/chartex" xmlns:cx8="http://schemas.microsoft.com/office/drawing/2016/5/14/chartex" xmlns:mc="http://schemas.openxmlformats.org/markup-compatibility/2006" xmlns:aink="http://schemas.microsoft.com/office/drawing/2016/ink" xmlns:am3d="http://schemas.microsoft.com/office/drawing/2017/model3d" xmlns:o="urn:schemas-microsoft-com:office:office" xmlns:oel="http://schemas.microsoft.com/office/2019/extlst" xmlns:r="http://schemas.openxmlformats.org/officeDocument/2006/relationships" xmlns:m="http://schemas.openxmlformats.org/officeDocument/2006/math" xmlns:v="urn:schemas-microsoft-com:vml" xmlns:wp14="http://schemas.microsoft.com/office/word/2010/wordprocessingDrawing" xmlns:wp="http://schemas.openxmlformats.org/drawingml/2006/wordprocessingDrawing" xmlns:w10="urn:schemas-microsoft-com:office:word" xmlns:w="http://schemas.openxmlformats.org/wordprocessingml/2006/main" xmlns:w14="http://schemas.microsoft.com/office/word/2010/wordml" xmlns:w15="http://schemas.microsoft.com/office/word/2012/wordml" xmlns:w16cex="http://schemas.microsoft.com/office/word/2018/wordml/cex" xmlns:w16cid="http://schemas.microsoft.com/office/word/2016/wordml/cid" xmlns:w16="http://schemas.microsoft.com/office/word/2018/wordml" xmlns:w16sdtdh="http://schemas.microsoft.com/office/word/2020/wordml/sdtdatahash" xmlns:w16se="http://schemas.microsoft.com/office/word/2015/wordml/symex" xmlns:wpg="http://schemas.microsoft.com/office/word/2010/wordprocessingGroup" xmlns:wpi="http://schemas.microsoft.com/office/word/2010/wordprocessingInk" xmlns:wne="http://schemas.microsoft.com/office/word/2006/wordml" xmlns:wps="http://schemas.microsoft.com/office/word/2010/wordprocessingShape" mc:Ignorable="w14 w15 w16se w16cid w16 w16cex w16sdtdh wp14">
   <w:p>
     <w:pPr>
-      <w:pStyle w:val="a6"/>
+      <w:pStyle w:val="Footer"/>
       <w:ind w:left="0" w:hanging="2"/>
     </w:pPr>
   </w:p>
@@ -9325,7 +11776,7 @@
 <w:hdr xmlns:wpc="http://schemas.microsoft.com/office/word/2010/wordprocessingCanvas" xmlns:cx="http://schemas.microsoft.com/office/drawing/2014/chartex" xmlns:cx1="http://schemas.microsoft.com/office/drawing/2015/9/8/chartex" xmlns:cx2="http://schemas.microsoft.com/office/drawing/2015/10/21/chartex" xmlns:cx3="http://schemas.microsoft.com/office/drawing/2016/5/9/chartex" xmlns:cx4="http://schemas.microsoft.com/office/drawing/2016/5/10/chartex" xmlns:cx5="http://schemas.microsoft.com/office/drawing/2016/5/11/chartex" xmlns:cx6="http://schemas.microsoft.com/office/drawing/2016/5/12/chartex" xmlns:cx7="http://schemas.microsoft.com/office/drawing/2016/5/13/chartex" xmlns:cx8="http://schemas.microsoft.com/office/drawing/2016/5/14/chartex" xmlns:mc="http://schemas.openxmlformats.org/markup-compatibility/2006" xmlns:aink="http://schemas.microsoft.com/office/drawing/2016/ink" xmlns:am3d="http://schemas.microsoft.com/office/drawing/2017/model3d" xmlns:o="urn:schemas-microsoft-com:office:office" xmlns:oel="http://schemas.microsoft.com/office/2019/extlst" xmlns:r="http://schemas.openxmlformats.org/officeDocument/2006/relationships" xmlns:m="http://schemas.openxmlformats.org/officeDocument/2006/math" xmlns:v="urn:schemas-microsoft-com:vml" xmlns:wp14="http://schemas.microsoft.com/office/word/2010/wordprocessingDrawing" xmlns:wp="http://schemas.openxmlformats.org/drawingml/2006/wordprocessingDrawing" xmlns:w10="urn:schemas-microsoft-com:office:word" xmlns:w="http://schemas.openxmlformats.org/wordprocessingml/2006/main" xmlns:w14="http://schemas.microsoft.com/office/word/2010/wordml" xmlns:w15="http://schemas.microsoft.com/office/word/2012/wordml" xmlns:w16cex="http://schemas.microsoft.com/office/word/2018/wordml/cex" xmlns:w16cid="http://schemas.microsoft.com/office/word/2016/wordml/cid" xmlns:w16="http://schemas.microsoft.com/office/word/2018/wordml" xmlns:w16sdtdh="http://schemas.microsoft.com/office/word/2020/wordml/sdtdatahash" xmlns:w16se="http://schemas.microsoft.com/office/word/2015/wordml/symex" xmlns:wpg="http://schemas.microsoft.com/office/word/2010/wordprocessingGroup" xmlns:wpi="http://schemas.microsoft.com/office/word/2010/wordprocessingInk" xmlns:wne="http://schemas.microsoft.com/office/word/2006/wordml" xmlns:wps="http://schemas.microsoft.com/office/word/2010/wordprocessingShape" mc:Ignorable="w14 w15 w16se w16cid w16 w16cex w16sdtdh wp14">
   <w:p>
     <w:pPr>
-      <w:pStyle w:val="a4"/>
+      <w:pStyle w:val="Header"/>
       <w:ind w:left="0" w:hanging="2"/>
     </w:pPr>
   </w:p>
@@ -9336,7 +11787,7 @@
 <w:hdr xmlns:wpc="http://schemas.microsoft.com/office/word/2010/wordprocessingCanvas" xmlns:cx="http://schemas.microsoft.com/office/drawing/2014/chartex" xmlns:cx1="http://schemas.microsoft.com/office/drawing/2015/9/8/chartex" xmlns:cx2="http://schemas.microsoft.com/office/drawing/2015/10/21/chartex" xmlns:cx3="http://schemas.microsoft.com/office/drawing/2016/5/9/chartex" xmlns:cx4="http://schemas.microsoft.com/office/drawing/2016/5/10/chartex" xmlns:cx5="http://schemas.microsoft.com/office/drawing/2016/5/11/chartex" xmlns:cx6="http://schemas.microsoft.com/office/drawing/2016/5/12/chartex" xmlns:cx7="http://schemas.microsoft.com/office/drawing/2016/5/13/chartex" xmlns:cx8="http://schemas.microsoft.com/office/drawing/2016/5/14/chartex" xmlns:mc="http://schemas.openxmlformats.org/markup-compatibility/2006" xmlns:aink="http://schemas.microsoft.com/office/drawing/2016/ink" xmlns:am3d="http://schemas.microsoft.com/office/drawing/2017/model3d" xmlns:o="urn:schemas-microsoft-com:office:office" xmlns:oel="http://schemas.microsoft.com/office/2019/extlst" xmlns:r="http://schemas.openxmlformats.org/officeDocument/2006/relationships" xmlns:m="http://schemas.openxmlformats.org/officeDocument/2006/math" xmlns:v="urn:schemas-microsoft-com:vml" xmlns:wp14="http://schemas.microsoft.com/office/word/2010/wordprocessingDrawing" xmlns:wp="http://schemas.openxmlformats.org/drawingml/2006/wordprocessingDrawing" xmlns:w10="urn:schemas-microsoft-com:office:word" xmlns:w="http://schemas.openxmlformats.org/wordprocessingml/2006/main" xmlns:w14="http://schemas.microsoft.com/office/word/2010/wordml" xmlns:w15="http://schemas.microsoft.com/office/word/2012/wordml" xmlns:w16cex="http://schemas.microsoft.com/office/word/2018/wordml/cex" xmlns:w16cid="http://schemas.microsoft.com/office/word/2016/wordml/cid" xmlns:w16="http://schemas.microsoft.com/office/word/2018/wordml" xmlns:w16sdtdh="http://schemas.microsoft.com/office/word/2020/wordml/sdtdatahash" xmlns:w16se="http://schemas.microsoft.com/office/word/2015/wordml/symex" xmlns:wpg="http://schemas.microsoft.com/office/word/2010/wordprocessingGroup" xmlns:wpi="http://schemas.microsoft.com/office/word/2010/wordprocessingInk" xmlns:wne="http://schemas.microsoft.com/office/word/2006/wordml" xmlns:wps="http://schemas.microsoft.com/office/word/2010/wordprocessingShape" mc:Ignorable="w14 w15 w16se w16cid w16 w16cex w16sdtdh wp14">
   <w:p>
     <w:pPr>
-      <w:pStyle w:val="a4"/>
+      <w:pStyle w:val="Header"/>
       <w:ind w:left="0" w:hanging="2"/>
     </w:pPr>
   </w:p>
@@ -9347,7 +11798,7 @@
 <w:hdr xmlns:wpc="http://schemas.microsoft.com/office/word/2010/wordprocessingCanvas" xmlns:cx="http://schemas.microsoft.com/office/drawing/2014/chartex" xmlns:cx1="http://schemas.microsoft.com/office/drawing/2015/9/8/chartex" xmlns:cx2="http://schemas.microsoft.com/office/drawing/2015/10/21/chartex" xmlns:cx3="http://schemas.microsoft.com/office/drawing/2016/5/9/chartex" xmlns:cx4="http://schemas.microsoft.com/office/drawing/2016/5/10/chartex" xmlns:cx5="http://schemas.microsoft.com/office/drawing/2016/5/11/chartex" xmlns:cx6="http://schemas.microsoft.com/office/drawing/2016/5/12/chartex" xmlns:cx7="http://schemas.microsoft.com/office/drawing/2016/5/13/chartex" xmlns:cx8="http://schemas.microsoft.com/office/drawing/2016/5/14/chartex" xmlns:mc="http://schemas.openxmlformats.org/markup-compatibility/2006" xmlns:aink="http://schemas.microsoft.com/office/drawing/2016/ink" xmlns:am3d="http://schemas.microsoft.com/office/drawing/2017/model3d" xmlns:o="urn:schemas-microsoft-com:office:office" xmlns:oel="http://schemas.microsoft.com/office/2019/extlst" xmlns:r="http://schemas.openxmlformats.org/officeDocument/2006/relationships" xmlns:m="http://schemas.openxmlformats.org/officeDocument/2006/math" xmlns:v="urn:schemas-microsoft-com:vml" xmlns:wp14="http://schemas.microsoft.com/office/word/2010/wordprocessingDrawing" xmlns:wp="http://schemas.openxmlformats.org/drawingml/2006/wordprocessingDrawing" xmlns:w10="urn:schemas-microsoft-com:office:word" xmlns:w="http://schemas.openxmlformats.org/wordprocessingml/2006/main" xmlns:w14="http://schemas.microsoft.com/office/word/2010/wordml" xmlns:w15="http://schemas.microsoft.com/office/word/2012/wordml" xmlns:w16cex="http://schemas.microsoft.com/office/word/2018/wordml/cex" xmlns:w16cid="http://schemas.microsoft.com/office/word/2016/wordml/cid" xmlns:w16="http://schemas.microsoft.com/office/word/2018/wordml" xmlns:w16sdtdh="http://schemas.microsoft.com/office/word/2020/wordml/sdtdatahash" xmlns:w16se="http://schemas.microsoft.com/office/word/2015/wordml/symex" xmlns:wpg="http://schemas.microsoft.com/office/word/2010/wordprocessingGroup" xmlns:wpi="http://schemas.microsoft.com/office/word/2010/wordprocessingInk" xmlns:wne="http://schemas.microsoft.com/office/word/2006/wordml" xmlns:wps="http://schemas.microsoft.com/office/word/2010/wordprocessingShape" mc:Ignorable="w14 w15 w16se w16cid w16 w16cex w16sdtdh wp14">
   <w:p>
     <w:pPr>
-      <w:pStyle w:val="a4"/>
+      <w:pStyle w:val="Header"/>
       <w:ind w:left="0" w:hanging="2"/>
     </w:pPr>
   </w:p>
@@ -9663,7 +12114,7 @@
     <w:lvl w:ilvl="0">
       <w:start w:val="1"/>
       <w:numFmt w:val="decimal"/>
-      <w:pStyle w:val="1"/>
+      <w:pStyle w:val="Heading1"/>
       <w:lvlText w:val=""/>
       <w:lvlJc w:val="left"/>
       <w:pPr>
@@ -9676,7 +12127,7 @@
     <w:lvl w:ilvl="1">
       <w:start w:val="1"/>
       <w:numFmt w:val="decimal"/>
-      <w:pStyle w:val="2"/>
+      <w:pStyle w:val="Heading2"/>
       <w:lvlText w:val=""/>
       <w:lvlJc w:val="left"/>
       <w:pPr>
@@ -9861,6 +12312,345 @@
     </w:lvl>
   </w:abstractNum>
   <w:abstractNum w:abstractNumId="5" w15:restartNumberingAfterBreak="0">
+    <w:nsid w:val="318D2AA8"/>
+    <w:multiLevelType w:val="hybridMultilevel"/>
+    <w:tmpl w:val="F860291A"/>
+    <w:lvl w:ilvl="0" w:tplc="04090001">
+      <w:start w:val="1"/>
+      <w:numFmt w:val="bullet"/>
+      <w:lvlText w:val=""/>
+      <w:lvlJc w:val="left"/>
+      <w:pPr>
+        <w:ind w:left="720" w:hanging="360"/>
+      </w:pPr>
+      <w:rPr>
+        <w:rFonts w:ascii="Symbol" w:hAnsi="Symbol" w:hint="default"/>
+      </w:rPr>
+    </w:lvl>
+    <w:lvl w:ilvl="1" w:tplc="04090003">
+      <w:start w:val="1"/>
+      <w:numFmt w:val="bullet"/>
+      <w:lvlText w:val="o"/>
+      <w:lvlJc w:val="left"/>
+      <w:pPr>
+        <w:ind w:left="1440" w:hanging="360"/>
+      </w:pPr>
+      <w:rPr>
+        <w:rFonts w:ascii="Courier New" w:hAnsi="Courier New" w:cs="Courier New" w:hint="default"/>
+      </w:rPr>
+    </w:lvl>
+    <w:lvl w:ilvl="2" w:tplc="04090005" w:tentative="1">
+      <w:start w:val="1"/>
+      <w:numFmt w:val="bullet"/>
+      <w:lvlText w:val=""/>
+      <w:lvlJc w:val="left"/>
+      <w:pPr>
+        <w:ind w:left="2160" w:hanging="360"/>
+      </w:pPr>
+      <w:rPr>
+        <w:rFonts w:ascii="Wingdings" w:hAnsi="Wingdings" w:hint="default"/>
+      </w:rPr>
+    </w:lvl>
+    <w:lvl w:ilvl="3" w:tplc="04090001" w:tentative="1">
+      <w:start w:val="1"/>
+      <w:numFmt w:val="bullet"/>
+      <w:lvlText w:val=""/>
+      <w:lvlJc w:val="left"/>
+      <w:pPr>
+        <w:ind w:left="2880" w:hanging="360"/>
+      </w:pPr>
+      <w:rPr>
+        <w:rFonts w:ascii="Symbol" w:hAnsi="Symbol" w:hint="default"/>
+      </w:rPr>
+    </w:lvl>
+    <w:lvl w:ilvl="4" w:tplc="04090003" w:tentative="1">
+      <w:start w:val="1"/>
+      <w:numFmt w:val="bullet"/>
+      <w:lvlText w:val="o"/>
+      <w:lvlJc w:val="left"/>
+      <w:pPr>
+        <w:ind w:left="3600" w:hanging="360"/>
+      </w:pPr>
+      <w:rPr>
+        <w:rFonts w:ascii="Courier New" w:hAnsi="Courier New" w:cs="Courier New" w:hint="default"/>
+      </w:rPr>
+    </w:lvl>
+    <w:lvl w:ilvl="5" w:tplc="04090005" w:tentative="1">
+      <w:start w:val="1"/>
+      <w:numFmt w:val="bullet"/>
+      <w:lvlText w:val=""/>
+      <w:lvlJc w:val="left"/>
+      <w:pPr>
+        <w:ind w:left="4320" w:hanging="360"/>
+      </w:pPr>
+      <w:rPr>
+        <w:rFonts w:ascii="Wingdings" w:hAnsi="Wingdings" w:hint="default"/>
+      </w:rPr>
+    </w:lvl>
+    <w:lvl w:ilvl="6" w:tplc="04090001" w:tentative="1">
+      <w:start w:val="1"/>
+      <w:numFmt w:val="bullet"/>
+      <w:lvlText w:val=""/>
+      <w:lvlJc w:val="left"/>
+      <w:pPr>
+        <w:ind w:left="5040" w:hanging="360"/>
+      </w:pPr>
+      <w:rPr>
+        <w:rFonts w:ascii="Symbol" w:hAnsi="Symbol" w:hint="default"/>
+      </w:rPr>
+    </w:lvl>
+    <w:lvl w:ilvl="7" w:tplc="04090003" w:tentative="1">
+      <w:start w:val="1"/>
+      <w:numFmt w:val="bullet"/>
+      <w:lvlText w:val="o"/>
+      <w:lvlJc w:val="left"/>
+      <w:pPr>
+        <w:ind w:left="5760" w:hanging="360"/>
+      </w:pPr>
+      <w:rPr>
+        <w:rFonts w:ascii="Courier New" w:hAnsi="Courier New" w:cs="Courier New" w:hint="default"/>
+      </w:rPr>
+    </w:lvl>
+    <w:lvl w:ilvl="8" w:tplc="04090005" w:tentative="1">
+      <w:start w:val="1"/>
+      <w:numFmt w:val="bullet"/>
+      <w:lvlText w:val=""/>
+      <w:lvlJc w:val="left"/>
+      <w:pPr>
+        <w:ind w:left="6480" w:hanging="360"/>
+      </w:pPr>
+      <w:rPr>
+        <w:rFonts w:ascii="Wingdings" w:hAnsi="Wingdings" w:hint="default"/>
+      </w:rPr>
+    </w:lvl>
+  </w:abstractNum>
+  <w:abstractNum w:abstractNumId="6" w15:restartNumberingAfterBreak="0">
+    <w:nsid w:val="471B26E6"/>
+    <w:multiLevelType w:val="hybridMultilevel"/>
+    <w:tmpl w:val="D674D3A2"/>
+    <w:lvl w:ilvl="0" w:tplc="04090001">
+      <w:start w:val="1"/>
+      <w:numFmt w:val="bullet"/>
+      <w:lvlText w:val=""/>
+      <w:lvlJc w:val="left"/>
+      <w:pPr>
+        <w:ind w:left="720" w:hanging="360"/>
+      </w:pPr>
+      <w:rPr>
+        <w:rFonts w:ascii="Symbol" w:hAnsi="Symbol" w:hint="default"/>
+      </w:rPr>
+    </w:lvl>
+    <w:lvl w:ilvl="1" w:tplc="04090003" w:tentative="1">
+      <w:start w:val="1"/>
+      <w:numFmt w:val="bullet"/>
+      <w:lvlText w:val="o"/>
+      <w:lvlJc w:val="left"/>
+      <w:pPr>
+        <w:ind w:left="1440" w:hanging="360"/>
+      </w:pPr>
+      <w:rPr>
+        <w:rFonts w:ascii="Courier New" w:hAnsi="Courier New" w:cs="Courier New" w:hint="default"/>
+      </w:rPr>
+    </w:lvl>
+    <w:lvl w:ilvl="2" w:tplc="04090005" w:tentative="1">
+      <w:start w:val="1"/>
+      <w:numFmt w:val="bullet"/>
+      <w:lvlText w:val=""/>
+      <w:lvlJc w:val="left"/>
+      <w:pPr>
+        <w:ind w:left="2160" w:hanging="360"/>
+      </w:pPr>
+      <w:rPr>
+        <w:rFonts w:ascii="Wingdings" w:hAnsi="Wingdings" w:hint="default"/>
+      </w:rPr>
+    </w:lvl>
+    <w:lvl w:ilvl="3" w:tplc="04090001" w:tentative="1">
+      <w:start w:val="1"/>
+      <w:numFmt w:val="bullet"/>
+      <w:lvlText w:val=""/>
+      <w:lvlJc w:val="left"/>
+      <w:pPr>
+        <w:ind w:left="2880" w:hanging="360"/>
+      </w:pPr>
+      <w:rPr>
+        <w:rFonts w:ascii="Symbol" w:hAnsi="Symbol" w:hint="default"/>
+      </w:rPr>
+    </w:lvl>
+    <w:lvl w:ilvl="4" w:tplc="04090003" w:tentative="1">
+      <w:start w:val="1"/>
+      <w:numFmt w:val="bullet"/>
+      <w:lvlText w:val="o"/>
+      <w:lvlJc w:val="left"/>
+      <w:pPr>
+        <w:ind w:left="3600" w:hanging="360"/>
+      </w:pPr>
+      <w:rPr>
+        <w:rFonts w:ascii="Courier New" w:hAnsi="Courier New" w:cs="Courier New" w:hint="default"/>
+      </w:rPr>
+    </w:lvl>
+    <w:lvl w:ilvl="5" w:tplc="04090005" w:tentative="1">
+      <w:start w:val="1"/>
+      <w:numFmt w:val="bullet"/>
+      <w:lvlText w:val=""/>
+      <w:lvlJc w:val="left"/>
+      <w:pPr>
+        <w:ind w:left="4320" w:hanging="360"/>
+      </w:pPr>
+      <w:rPr>
+        <w:rFonts w:ascii="Wingdings" w:hAnsi="Wingdings" w:hint="default"/>
+      </w:rPr>
+    </w:lvl>
+    <w:lvl w:ilvl="6" w:tplc="04090001" w:tentative="1">
+      <w:start w:val="1"/>
+      <w:numFmt w:val="bullet"/>
+      <w:lvlText w:val=""/>
+      <w:lvlJc w:val="left"/>
+      <w:pPr>
+        <w:ind w:left="5040" w:hanging="360"/>
+      </w:pPr>
+      <w:rPr>
+        <w:rFonts w:ascii="Symbol" w:hAnsi="Symbol" w:hint="default"/>
+      </w:rPr>
+    </w:lvl>
+    <w:lvl w:ilvl="7" w:tplc="04090003" w:tentative="1">
+      <w:start w:val="1"/>
+      <w:numFmt w:val="bullet"/>
+      <w:lvlText w:val="o"/>
+      <w:lvlJc w:val="left"/>
+      <w:pPr>
+        <w:ind w:left="5760" w:hanging="360"/>
+      </w:pPr>
+      <w:rPr>
+        <w:rFonts w:ascii="Courier New" w:hAnsi="Courier New" w:cs="Courier New" w:hint="default"/>
+      </w:rPr>
+    </w:lvl>
+    <w:lvl w:ilvl="8" w:tplc="04090005" w:tentative="1">
+      <w:start w:val="1"/>
+      <w:numFmt w:val="bullet"/>
+      <w:lvlText w:val=""/>
+      <w:lvlJc w:val="left"/>
+      <w:pPr>
+        <w:ind w:left="6480" w:hanging="360"/>
+      </w:pPr>
+      <w:rPr>
+        <w:rFonts w:ascii="Wingdings" w:hAnsi="Wingdings" w:hint="default"/>
+      </w:rPr>
+    </w:lvl>
+  </w:abstractNum>
+  <w:abstractNum w:abstractNumId="7" w15:restartNumberingAfterBreak="0">
+    <w:nsid w:val="51654784"/>
+    <w:multiLevelType w:val="hybridMultilevel"/>
+    <w:tmpl w:val="94C84B4C"/>
+    <w:lvl w:ilvl="0" w:tplc="04090001">
+      <w:start w:val="1"/>
+      <w:numFmt w:val="bullet"/>
+      <w:lvlText w:val=""/>
+      <w:lvlJc w:val="left"/>
+      <w:pPr>
+        <w:ind w:left="718" w:hanging="360"/>
+      </w:pPr>
+      <w:rPr>
+        <w:rFonts w:ascii="Symbol" w:hAnsi="Symbol" w:hint="default"/>
+      </w:rPr>
+    </w:lvl>
+    <w:lvl w:ilvl="1" w:tplc="04090003" w:tentative="1">
+      <w:start w:val="1"/>
+      <w:numFmt w:val="bullet"/>
+      <w:lvlText w:val="o"/>
+      <w:lvlJc w:val="left"/>
+      <w:pPr>
+        <w:ind w:left="1438" w:hanging="360"/>
+      </w:pPr>
+      <w:rPr>
+        <w:rFonts w:ascii="Courier New" w:hAnsi="Courier New" w:cs="Courier New" w:hint="default"/>
+      </w:rPr>
+    </w:lvl>
+    <w:lvl w:ilvl="2" w:tplc="04090005" w:tentative="1">
+      <w:start w:val="1"/>
+      <w:numFmt w:val="bullet"/>
+      <w:lvlText w:val=""/>
+      <w:lvlJc w:val="left"/>
+      <w:pPr>
+        <w:ind w:left="2158" w:hanging="360"/>
+      </w:pPr>
+      <w:rPr>
+        <w:rFonts w:ascii="Wingdings" w:hAnsi="Wingdings" w:hint="default"/>
+      </w:rPr>
+    </w:lvl>
+    <w:lvl w:ilvl="3" w:tplc="04090001" w:tentative="1">
+      <w:start w:val="1"/>
+      <w:numFmt w:val="bullet"/>
+      <w:lvlText w:val=""/>
+      <w:lvlJc w:val="left"/>
+      <w:pPr>
+        <w:ind w:left="2878" w:hanging="360"/>
+      </w:pPr>
+      <w:rPr>
+        <w:rFonts w:ascii="Symbol" w:hAnsi="Symbol" w:hint="default"/>
+      </w:rPr>
+    </w:lvl>
+    <w:lvl w:ilvl="4" w:tplc="04090003" w:tentative="1">
+      <w:start w:val="1"/>
+      <w:numFmt w:val="bullet"/>
+      <w:lvlText w:val="o"/>
+      <w:lvlJc w:val="left"/>
+      <w:pPr>
+        <w:ind w:left="3598" w:hanging="360"/>
+      </w:pPr>
+      <w:rPr>
+        <w:rFonts w:ascii="Courier New" w:hAnsi="Courier New" w:cs="Courier New" w:hint="default"/>
+      </w:rPr>
+    </w:lvl>
+    <w:lvl w:ilvl="5" w:tplc="04090005" w:tentative="1">
+      <w:start w:val="1"/>
+      <w:numFmt w:val="bullet"/>
+      <w:lvlText w:val=""/>
+      <w:lvlJc w:val="left"/>
+      <w:pPr>
+        <w:ind w:left="4318" w:hanging="360"/>
+      </w:pPr>
+      <w:rPr>
+        <w:rFonts w:ascii="Wingdings" w:hAnsi="Wingdings" w:hint="default"/>
+      </w:rPr>
+    </w:lvl>
+    <w:lvl w:ilvl="6" w:tplc="04090001" w:tentative="1">
+      <w:start w:val="1"/>
+      <w:numFmt w:val="bullet"/>
+      <w:lvlText w:val=""/>
+      <w:lvlJc w:val="left"/>
+      <w:pPr>
+        <w:ind w:left="5038" w:hanging="360"/>
+      </w:pPr>
+      <w:rPr>
+        <w:rFonts w:ascii="Symbol" w:hAnsi="Symbol" w:hint="default"/>
+      </w:rPr>
+    </w:lvl>
+    <w:lvl w:ilvl="7" w:tplc="04090003" w:tentative="1">
+      <w:start w:val="1"/>
+      <w:numFmt w:val="bullet"/>
+      <w:lvlText w:val="o"/>
+      <w:lvlJc w:val="left"/>
+      <w:pPr>
+        <w:ind w:left="5758" w:hanging="360"/>
+      </w:pPr>
+      <w:rPr>
+        <w:rFonts w:ascii="Courier New" w:hAnsi="Courier New" w:cs="Courier New" w:hint="default"/>
+      </w:rPr>
+    </w:lvl>
+    <w:lvl w:ilvl="8" w:tplc="04090005" w:tentative="1">
+      <w:start w:val="1"/>
+      <w:numFmt w:val="bullet"/>
+      <w:lvlText w:val=""/>
+      <w:lvlJc w:val="left"/>
+      <w:pPr>
+        <w:ind w:left="6478" w:hanging="360"/>
+      </w:pPr>
+      <w:rPr>
+        <w:rFonts w:ascii="Wingdings" w:hAnsi="Wingdings" w:hint="default"/>
+      </w:rPr>
+    </w:lvl>
+  </w:abstractNum>
+  <w:abstractNum w:abstractNumId="8" w15:restartNumberingAfterBreak="0">
     <w:nsid w:val="702D3443"/>
     <w:multiLevelType w:val="multilevel"/>
     <w:tmpl w:val="0409001F"/>
@@ -9946,7 +12736,7 @@
       </w:pPr>
     </w:lvl>
   </w:abstractNum>
-  <w:abstractNum w:abstractNumId="6" w15:restartNumberingAfterBreak="0">
+  <w:abstractNum w:abstractNumId="9" w15:restartNumberingAfterBreak="0">
     <w:nsid w:val="72E347BA"/>
     <w:multiLevelType w:val="hybridMultilevel"/>
     <w:tmpl w:val="EFE6CF10"/>
@@ -10102,13 +12892,22 @@
     <w:abstractNumId w:val="4"/>
   </w:num>
   <w:num w:numId="6" w16cid:durableId="1150905654">
-    <w:abstractNumId w:val="5"/>
+    <w:abstractNumId w:val="8"/>
   </w:num>
   <w:num w:numId="7" w16cid:durableId="634872974">
-    <w:abstractNumId w:val="6"/>
+    <w:abstractNumId w:val="9"/>
   </w:num>
   <w:num w:numId="8" w16cid:durableId="200479200">
     <w:abstractNumId w:val="1"/>
+  </w:num>
+  <w:num w:numId="9" w16cid:durableId="1640720716">
+    <w:abstractNumId w:val="7"/>
+  </w:num>
+  <w:num w:numId="10" w16cid:durableId="2080440551">
+    <w:abstractNumId w:val="6"/>
+  </w:num>
+  <w:num w:numId="11" w16cid:durableId="1245845339">
+    <w:abstractNumId w:val="5"/>
   </w:num>
 </w:numbering>
 </file>
@@ -10508,7 +13307,7 @@
     <w:lsdException w:name="Unresolved Mention" w:semiHidden="1" w:unhideWhenUsed="1"/>
     <w:lsdException w:name="Smart Link" w:semiHidden="1" w:unhideWhenUsed="1"/>
   </w:latentStyles>
-  <w:style w:type="paragraph" w:default="1" w:styleId="a">
+  <w:style w:type="paragraph" w:default="1" w:styleId="Normal">
     <w:name w:val="Normal"/>
     <w:qFormat/>
     <w:rsid w:val="00A74B26"/>
@@ -10527,11 +13326,11 @@
       <w:lang w:val="en-US" w:eastAsia="ar-SA"/>
     </w:rPr>
   </w:style>
-  <w:style w:type="paragraph" w:styleId="1">
+  <w:style w:type="paragraph" w:styleId="Heading1">
     <w:name w:val="heading 1"/>
-    <w:basedOn w:val="a"/>
-    <w:next w:val="a"/>
-    <w:link w:val="10"/>
+    <w:basedOn w:val="Normal"/>
+    <w:next w:val="Normal"/>
+    <w:link w:val="Heading1Char"/>
     <w:qFormat/>
     <w:rsid w:val="00077CDB"/>
     <w:pPr>
@@ -10549,11 +13348,11 @@
       <w:sz w:val="36"/>
     </w:rPr>
   </w:style>
-  <w:style w:type="paragraph" w:styleId="2">
+  <w:style w:type="paragraph" w:styleId="Heading2">
     <w:name w:val="heading 2"/>
-    <w:basedOn w:val="a"/>
-    <w:next w:val="a"/>
-    <w:link w:val="20"/>
+    <w:basedOn w:val="Normal"/>
+    <w:next w:val="Normal"/>
+    <w:link w:val="Heading2Char"/>
     <w:semiHidden/>
     <w:unhideWhenUsed/>
     <w:qFormat/>
@@ -10575,13 +13374,13 @@
       <w:lang w:val="bg-BG"/>
     </w:rPr>
   </w:style>
-  <w:style w:type="character" w:default="1" w:styleId="a0">
+  <w:style w:type="character" w:default="1" w:styleId="DefaultParagraphFont">
     <w:name w:val="Default Paragraph Font"/>
     <w:uiPriority w:val="1"/>
     <w:semiHidden/>
     <w:unhideWhenUsed/>
   </w:style>
-  <w:style w:type="table" w:default="1" w:styleId="a1">
+  <w:style w:type="table" w:default="1" w:styleId="TableNormal">
     <w:name w:val="Normal Table"/>
     <w:uiPriority w:val="99"/>
     <w:semiHidden/>
@@ -10596,16 +13395,16 @@
       </w:tblCellMar>
     </w:tblPr>
   </w:style>
-  <w:style w:type="numbering" w:default="1" w:styleId="a2">
+  <w:style w:type="numbering" w:default="1" w:styleId="NoList">
     <w:name w:val="No List"/>
     <w:uiPriority w:val="99"/>
     <w:semiHidden/>
     <w:unhideWhenUsed/>
   </w:style>
-  <w:style w:type="character" w:customStyle="1" w:styleId="10">
-    <w:name w:val="Заглавие 1 Знак"/>
-    <w:basedOn w:val="a0"/>
-    <w:link w:val="1"/>
+  <w:style w:type="character" w:customStyle="1" w:styleId="Heading1Char">
+    <w:name w:val="Heading 1 Char"/>
+    <w:basedOn w:val="DefaultParagraphFont"/>
+    <w:link w:val="Heading1"/>
     <w:rsid w:val="00077CDB"/>
     <w:rPr>
       <w:rFonts w:ascii="Times New Roman" w:eastAsia="Times New Roman" w:hAnsi="Times New Roman" w:cs="Times New Roman"/>
@@ -10617,10 +13416,10 @@
       <w:lang w:val="en-US" w:eastAsia="ar-SA"/>
     </w:rPr>
   </w:style>
-  <w:style w:type="character" w:customStyle="1" w:styleId="20">
-    <w:name w:val="Заглавие 2 Знак"/>
-    <w:basedOn w:val="a0"/>
-    <w:link w:val="2"/>
+  <w:style w:type="character" w:customStyle="1" w:styleId="Heading2Char">
+    <w:name w:val="Heading 2 Char"/>
+    <w:basedOn w:val="DefaultParagraphFont"/>
+    <w:link w:val="Heading2"/>
     <w:semiHidden/>
     <w:rsid w:val="00A74B26"/>
     <w:rPr>
@@ -10650,9 +13449,9 @@
       <w:lang w:val="en-US" w:eastAsia="bg-BG"/>
     </w:rPr>
   </w:style>
-  <w:style w:type="paragraph" w:styleId="a3">
+  <w:style w:type="paragraph" w:styleId="ListParagraph">
     <w:name w:val="List Paragraph"/>
-    <w:basedOn w:val="a"/>
+    <w:basedOn w:val="Normal"/>
     <w:uiPriority w:val="34"/>
     <w:qFormat/>
     <w:rsid w:val="009E0542"/>
@@ -10663,10 +13462,10 @@
       <w:textAlignment w:val="baseline"/>
     </w:pPr>
   </w:style>
-  <w:style w:type="paragraph" w:styleId="a4">
+  <w:style w:type="paragraph" w:styleId="Header">
     <w:name w:val="header"/>
-    <w:basedOn w:val="a"/>
-    <w:link w:val="a5"/>
+    <w:basedOn w:val="Normal"/>
+    <w:link w:val="HeaderChar"/>
     <w:uiPriority w:val="99"/>
     <w:unhideWhenUsed/>
     <w:rsid w:val="00C018E0"/>
@@ -10678,10 +13477,10 @@
       <w:spacing w:line="240" w:lineRule="auto"/>
     </w:pPr>
   </w:style>
-  <w:style w:type="character" w:customStyle="1" w:styleId="a5">
-    <w:name w:val="Горен колонтитул Знак"/>
-    <w:basedOn w:val="a0"/>
-    <w:link w:val="a4"/>
+  <w:style w:type="character" w:customStyle="1" w:styleId="HeaderChar">
+    <w:name w:val="Header Char"/>
+    <w:basedOn w:val="DefaultParagraphFont"/>
+    <w:link w:val="Header"/>
     <w:uiPriority w:val="99"/>
     <w:rsid w:val="00C018E0"/>
     <w:rPr>
@@ -10692,10 +13491,10 @@
       <w:lang w:val="en-US" w:eastAsia="ar-SA"/>
     </w:rPr>
   </w:style>
-  <w:style w:type="paragraph" w:styleId="a6">
+  <w:style w:type="paragraph" w:styleId="Footer">
     <w:name w:val="footer"/>
-    <w:basedOn w:val="a"/>
-    <w:link w:val="a7"/>
+    <w:basedOn w:val="Normal"/>
+    <w:link w:val="FooterChar"/>
     <w:uiPriority w:val="99"/>
     <w:unhideWhenUsed/>
     <w:rsid w:val="00C018E0"/>
@@ -10707,10 +13506,10 @@
       <w:spacing w:line="240" w:lineRule="auto"/>
     </w:pPr>
   </w:style>
-  <w:style w:type="character" w:customStyle="1" w:styleId="a7">
-    <w:name w:val="Долен колонтитул Знак"/>
-    <w:basedOn w:val="a0"/>
-    <w:link w:val="a6"/>
+  <w:style w:type="character" w:customStyle="1" w:styleId="FooterChar">
+    <w:name w:val="Footer Char"/>
+    <w:basedOn w:val="DefaultParagraphFont"/>
+    <w:link w:val="Footer"/>
     <w:uiPriority w:val="99"/>
     <w:rsid w:val="00C018E0"/>
     <w:rPr>

</xml_diff>